<commit_message>
The docx report for odontologic tests is displaying data, but some is hidden
</commit_message>
<xml_diff>
--- a/media/file_templates/odontologico.docx
+++ b/media/file_templates/odontologico.docx
@@ -38,20 +38,405 @@
     </w:p>
     <w:p>
       <w:pPr>
-        <w:rPr>
-          <w:rFonts w:ascii="Arial" w:hAnsi="Arial" w:cs="Arial"/>
-          <w:b/>
-          <w:sz w:val="24"/>
-          <w:szCs w:val="24"/>
-        </w:rPr>
-      </w:pPr>
-      <w:r>
+        <w:spacing w:after="0" w:line="240" w:lineRule="auto"/>
+        <w:rPr>
+          <w:rFonts w:hint="default" w:ascii="Arial" w:hAnsi="Arial" w:cs="Arial"/>
+          <w:b/>
+          <w:bCs/>
+          <w:sz w:val="24"/>
+          <w:szCs w:val="24"/>
+          <w:u w:val="single"/>
+          <w:lang w:val="en-US"/>
+        </w:rPr>
+      </w:pPr>
+      <w:r>
+        <w:rPr>
+          <w:rFonts w:ascii="Arial" w:hAnsi="Arial" w:cs="Arial"/>
+          <w:b/>
+          <w:bCs/>
+          <w:sz w:val="24"/>
+          <w:szCs w:val="24"/>
+          <w:u w:val="single"/>
+          <w:lang w:val="en-US"/>
+        </w:rPr>
         <w:t>FICHA DE IDENTIFICACIÓN</w:t>
+      </w:r>
+      <w:r>
+        <w:rPr>
+          <w:rFonts w:hint="default" w:ascii="Arial" w:hAnsi="Arial" w:cs="Arial"/>
+          <w:b/>
+          <w:bCs/>
+          <w:sz w:val="24"/>
+          <w:szCs w:val="24"/>
+          <w:u w:val="none"/>
+          <w:lang/>
+        </w:rPr>
         <w:tab/>
+        <w:t/>
+      </w:r>
+      <w:r>
+        <w:rPr>
+          <w:rFonts w:hint="default" w:ascii="Arial" w:hAnsi="Arial" w:cs="Arial"/>
+          <w:b/>
+          <w:bCs/>
+          <w:sz w:val="24"/>
+          <w:szCs w:val="24"/>
+          <w:u w:val="none"/>
+          <w:lang/>
+        </w:rPr>
         <w:tab/>
+        <w:t/>
+      </w:r>
+      <w:r>
+        <w:rPr>
+          <w:rFonts w:hint="default" w:ascii="Arial" w:hAnsi="Arial" w:cs="Arial"/>
+          <w:b/>
+          <w:bCs/>
+          <w:sz w:val="24"/>
+          <w:szCs w:val="24"/>
+          <w:u w:val="none"/>
+          <w:lang/>
+        </w:rPr>
         <w:tab/>
+      </w:r>
+      <w:r>
+        <w:rPr>
+          <w:rFonts w:ascii="Arial" w:hAnsi="Arial" w:cs="Arial"/>
+          <w:b/>
+          <w:bCs/>
+          <w:sz w:val="24"/>
+          <w:szCs w:val="24"/>
+          <w:u w:val="none"/>
+          <w:lang w:val="en-US"/>
+        </w:rPr>
+        <w:t xml:space="preserve">FECHA: </w:t>
+      </w:r>
+      <w:r>
+        <w:rPr>
+          <w:rFonts w:hint="default" w:ascii="Arial" w:hAnsi="Arial" w:cs="Arial"/>
+          <w:b/>
+          <w:bCs/>
+          <w:sz w:val="24"/>
+          <w:szCs w:val="24"/>
+          <w:u w:val="none"/>
+          <w:lang w:val="en-US"/>
+        </w:rPr>
+        <w:t>{{</w:t>
+      </w:r>
+      <w:r>
+        <w:rPr>
+          <w:rFonts w:hint="default" w:ascii="Arial" w:hAnsi="Arial" w:cs="Arial"/>
+          <w:b/>
+          <w:bCs/>
+          <w:sz w:val="24"/>
+          <w:szCs w:val="24"/>
+          <w:u w:val="single"/>
+          <w:lang w:val="en-US"/>
+        </w:rPr>
+        <w:t>fecha</w:t>
+      </w:r>
+      <w:r>
+        <w:rPr>
+          <w:rFonts w:hint="default" w:ascii="Arial" w:hAnsi="Arial" w:cs="Arial"/>
+          <w:b/>
+          <w:bCs/>
+          <w:sz w:val="24"/>
+          <w:szCs w:val="24"/>
+          <w:u w:val="none"/>
+          <w:lang w:val="en-US"/>
+        </w:rPr>
+        <w:t>}</w:t>
+      </w:r>
+      <w:r>
+        <w:rPr>
+          <w:rFonts w:ascii="Arial" w:hAnsi="Arial" w:cs="Arial"/>
+          <w:b/>
+          <w:bCs/>
+          <w:sz w:val="24"/>
+          <w:szCs w:val="24"/>
+          <w:u w:val="none"/>
+          <w:lang w:val="en-US"/>
+        </w:rPr>
+        <w:fldChar w:fldCharType="begin"/>
+      </w:r>
+      <w:r>
+        <w:rPr>
+          <w:rFonts w:ascii="Arial" w:hAnsi="Arial" w:cs="Arial"/>
+          <w:b/>
+          <w:bCs/>
+          <w:sz w:val="24"/>
+          <w:szCs w:val="24"/>
+          <w:u w:val="none"/>
+          <w:lang w:val="en-US"/>
+        </w:rPr>
+        <w:instrText xml:space="preserve"> DOCVARIABLE Fecha \* MERGEFORMAT </w:instrText>
+      </w:r>
+      <w:r>
+        <w:rPr>
+          <w:rFonts w:ascii="Arial" w:hAnsi="Arial" w:cs="Arial"/>
+          <w:b/>
+          <w:bCs/>
+          <w:sz w:val="24"/>
+          <w:szCs w:val="24"/>
+          <w:u w:val="none"/>
+          <w:lang w:val="en-US"/>
+        </w:rPr>
+        <w:fldChar w:fldCharType="end"/>
+      </w:r>
+      <w:r>
+        <w:rPr>
+          <w:rFonts w:hint="default" w:ascii="Arial" w:hAnsi="Arial" w:cs="Arial"/>
+          <w:b/>
+          <w:bCs/>
+          <w:sz w:val="24"/>
+          <w:szCs w:val="24"/>
+          <w:u w:val="none"/>
+          <w:lang w:val="en-US"/>
+        </w:rPr>
+        <w:t>}</w:t>
+      </w:r>
+    </w:p>
+    <w:p>
+      <w:pPr>
+        <w:spacing w:after="0" w:line="240" w:lineRule="auto"/>
+        <w:rPr>
+          <w:rFonts w:hint="default" w:ascii="Arial" w:hAnsi="Arial" w:cs="Arial"/>
+          <w:sz w:val="24"/>
+          <w:szCs w:val="24"/>
+          <w:lang w:val="en-US"/>
+        </w:rPr>
+      </w:pPr>
+      <w:r>
+        <w:rPr>
+          <w:rFonts w:ascii="Arial" w:hAnsi="Arial" w:cs="Arial"/>
+          <w:sz w:val="24"/>
+          <w:szCs w:val="24"/>
+          <w:lang w:val="en-US"/>
+        </w:rPr>
+        <w:t xml:space="preserve">NOMBRE: </w:t>
+      </w:r>
+      <w:r>
+        <w:rPr>
+          <w:rFonts w:ascii="Arial" w:hAnsi="Arial" w:cs="Arial"/>
+          <w:sz w:val="24"/>
+          <w:szCs w:val="24"/>
+          <w:lang w:val="en-US"/>
+        </w:rPr>
+        <w:fldChar w:fldCharType="begin"/>
+      </w:r>
+      <w:r>
+        <w:rPr>
+          <w:rFonts w:ascii="Arial" w:hAnsi="Arial" w:cs="Arial"/>
+          <w:sz w:val="24"/>
+          <w:szCs w:val="24"/>
+          <w:lang w:val="en-US"/>
+        </w:rPr>
+        <w:instrText xml:space="preserve"> DOCVARIABLE Nombre \* MERGEFORMAT </w:instrText>
+      </w:r>
+      <w:r>
+        <w:rPr>
+          <w:rFonts w:ascii="Arial" w:hAnsi="Arial" w:cs="Arial"/>
+          <w:sz w:val="24"/>
+          <w:szCs w:val="24"/>
+          <w:lang w:val="en-US"/>
+        </w:rPr>
+        <w:fldChar w:fldCharType="end"/>
+      </w:r>
+      <w:r>
+        <w:rPr>
+          <w:rFonts w:hint="default" w:ascii="Arial" w:hAnsi="Arial" w:cs="Arial"/>
+          <w:sz w:val="24"/>
+          <w:szCs w:val="24"/>
+          <w:lang w:val="en-US"/>
+        </w:rPr>
+        <w:t>{{</w:t>
+      </w:r>
+      <w:r>
+        <w:rPr>
+          <w:rFonts w:hint="default" w:ascii="Arial" w:hAnsi="Arial" w:cs="Arial"/>
+          <w:sz w:val="24"/>
+          <w:szCs w:val="24"/>
+          <w:u w:val="single"/>
+          <w:lang w:val="en-US"/>
+        </w:rPr>
+        <w:t>nombre_completo_personal</w:t>
+      </w:r>
+      <w:r>
+        <w:rPr>
+          <w:rFonts w:hint="default" w:ascii="Arial" w:hAnsi="Arial" w:cs="Arial"/>
+          <w:sz w:val="24"/>
+          <w:szCs w:val="24"/>
+          <w:lang w:val="en-US"/>
+        </w:rPr>
+        <w:t>}}</w:t>
+      </w:r>
+    </w:p>
+    <w:p>
+      <w:pPr>
+        <w:spacing w:after="0" w:line="240" w:lineRule="auto"/>
+        <w:rPr>
+          <w:rFonts w:ascii="Arial" w:hAnsi="Arial" w:cs="Arial"/>
+          <w:sz w:val="24"/>
+          <w:szCs w:val="24"/>
+          <w:lang w:val="en-US"/>
+        </w:rPr>
+      </w:pPr>
+      <w:r>
+        <w:rPr>
+          <w:rFonts w:ascii="Arial" w:hAnsi="Arial" w:cs="Arial"/>
+          <w:sz w:val="24"/>
+          <w:szCs w:val="24"/>
+          <w:lang w:val="en-US"/>
+        </w:rPr>
+        <w:t xml:space="preserve">ID RACEK: </w:t>
+      </w:r>
+      <w:r>
+        <w:rPr>
+          <w:rFonts w:ascii="Arial" w:hAnsi="Arial" w:cs="Arial"/>
+          <w:sz w:val="24"/>
+          <w:szCs w:val="24"/>
+          <w:lang w:val="en-US"/>
+        </w:rPr>
+        <w:fldChar w:fldCharType="begin"/>
+      </w:r>
+      <w:r>
+        <w:rPr>
+          <w:rFonts w:ascii="Arial" w:hAnsi="Arial" w:cs="Arial"/>
+          <w:sz w:val="24"/>
+          <w:szCs w:val="24"/>
+          <w:lang w:val="en-US"/>
+        </w:rPr>
+        <w:instrText xml:space="preserve"> DOCVARIABLE Elemento \* MERGEFORMAT </w:instrText>
+      </w:r>
+      <w:r>
+        <w:rPr>
+          <w:rFonts w:ascii="Arial" w:hAnsi="Arial" w:cs="Arial"/>
+          <w:sz w:val="24"/>
+          <w:szCs w:val="24"/>
+          <w:lang w:val="en-US"/>
+        </w:rPr>
+        <w:fldChar w:fldCharType="end"/>
+      </w:r>
+      <w:r>
+        <w:rPr>
+          <w:rFonts w:hint="default" w:ascii="Arial" w:hAnsi="Arial" w:cs="Arial"/>
+          <w:sz w:val="24"/>
+          <w:szCs w:val="24"/>
+          <w:lang w:val="en-US"/>
+        </w:rPr>
+        <w:t>{{</w:t>
+      </w:r>
+      <w:r>
+        <w:rPr>
+          <w:rFonts w:hint="default" w:ascii="Arial" w:hAnsi="Arial" w:cs="Arial"/>
+          <w:sz w:val="24"/>
+          <w:szCs w:val="24"/>
+          <w:u w:val="single"/>
+          <w:lang w:val="en-US"/>
+        </w:rPr>
+        <w:t>id_racek</w:t>
+      </w:r>
+      <w:r>
+        <w:rPr>
+          <w:rFonts w:hint="default" w:ascii="Arial" w:hAnsi="Arial" w:cs="Arial"/>
+          <w:sz w:val="24"/>
+          <w:szCs w:val="24"/>
+          <w:lang w:val="en-US"/>
+        </w:rPr>
+        <w:t>}}</w:t>
+      </w:r>
+      <w:r>
+        <w:rPr>
+          <w:rFonts w:hint="default" w:ascii="Arial" w:hAnsi="Arial" w:cs="Arial"/>
+          <w:sz w:val="24"/>
+          <w:szCs w:val="24"/>
+          <w:lang/>
+        </w:rPr>
         <w:tab/>
-        <w:t xml:space="preserve">FECHA: </w:t>
+        <w:t/>
+      </w:r>
+      <w:r>
+        <w:rPr>
+          <w:rFonts w:hint="default" w:ascii="Arial" w:hAnsi="Arial" w:cs="Arial"/>
+          <w:sz w:val="24"/>
+          <w:szCs w:val="24"/>
+          <w:lang/>
+        </w:rPr>
+        <w:tab/>
+        <w:t/>
+      </w:r>
+      <w:r>
+        <w:rPr>
+          <w:rFonts w:hint="default" w:ascii="Arial" w:hAnsi="Arial" w:cs="Arial"/>
+          <w:sz w:val="24"/>
+          <w:szCs w:val="24"/>
+          <w:lang/>
+        </w:rPr>
+        <w:tab/>
+      </w:r>
+      <w:r>
+        <w:rPr>
+          <w:rFonts w:ascii="Arial" w:hAnsi="Arial" w:cs="Arial"/>
+          <w:sz w:val="24"/>
+          <w:szCs w:val="24"/>
+          <w:lang w:val="en-US"/>
+        </w:rPr>
+        <w:t xml:space="preserve">R.F.C: </w:t>
+      </w:r>
+      <w:r>
+        <w:rPr>
+          <w:rFonts w:hint="default" w:ascii="Arial" w:hAnsi="Arial" w:cs="Arial"/>
+          <w:sz w:val="24"/>
+          <w:szCs w:val="24"/>
+          <w:lang w:val="en-US"/>
+        </w:rPr>
+        <w:t>{{</w:t>
+      </w:r>
+      <w:r>
+        <w:rPr>
+          <w:rFonts w:hint="default" w:ascii="Arial" w:hAnsi="Arial" w:cs="Arial"/>
+          <w:sz w:val="24"/>
+          <w:szCs w:val="24"/>
+          <w:u w:val="single"/>
+          <w:lang w:val="en-US"/>
+        </w:rPr>
+        <w:t>rfc_personal</w:t>
+      </w:r>
+      <w:r>
+        <w:rPr>
+          <w:rFonts w:hint="default" w:ascii="Arial" w:hAnsi="Arial" w:cs="Arial"/>
+          <w:sz w:val="24"/>
+          <w:szCs w:val="24"/>
+          <w:lang w:val="en-US"/>
+        </w:rPr>
+        <w:t>}}</w:t>
+      </w:r>
+      <w:r>
+        <w:rPr>
+          <w:rFonts w:ascii="Arial" w:hAnsi="Arial" w:cs="Arial"/>
+          <w:sz w:val="24"/>
+          <w:szCs w:val="24"/>
+          <w:lang w:val="en-US"/>
+        </w:rPr>
+        <w:fldChar w:fldCharType="begin"/>
+      </w:r>
+      <w:r>
+        <w:rPr>
+          <w:rFonts w:ascii="Arial" w:hAnsi="Arial" w:cs="Arial"/>
+          <w:sz w:val="24"/>
+          <w:szCs w:val="24"/>
+          <w:lang w:val="en-US"/>
+        </w:rPr>
+        <w:instrText xml:space="preserve"> DOCVARIABLE RFC \* MERGEFORMAT </w:instrText>
+      </w:r>
+      <w:r>
+        <w:rPr>
+          <w:rFonts w:ascii="Arial" w:hAnsi="Arial" w:cs="Arial"/>
+          <w:sz w:val="24"/>
+          <w:szCs w:val="24"/>
+          <w:lang w:val="en-US"/>
+        </w:rPr>
+        <w:fldChar w:fldCharType="end"/>
       </w:r>
     </w:p>
     <w:p>
@@ -61,10 +446,156 @@
           <w:rFonts w:ascii="Arial" w:hAnsi="Arial" w:cs="Arial"/>
           <w:sz w:val="24"/>
           <w:szCs w:val="24"/>
-        </w:rPr>
-      </w:pPr>
-      <w:r>
-        <w:t>NOMBRE: LUGO LOPEZ PEREZ</w:t>
+          <w:lang w:val="en-US"/>
+        </w:rPr>
+      </w:pPr>
+      <w:r>
+        <w:rPr>
+          <w:rFonts w:ascii="Arial" w:hAnsi="Arial" w:cs="Arial"/>
+          <w:sz w:val="24"/>
+          <w:szCs w:val="24"/>
+          <w:lang w:val="en-US"/>
+        </w:rPr>
+        <w:t xml:space="preserve">SEXO: </w:t>
+      </w:r>
+      <w:r>
+        <w:rPr>
+          <w:rFonts w:hint="default" w:ascii="Arial" w:hAnsi="Arial" w:cs="Arial"/>
+          <w:sz w:val="24"/>
+          <w:szCs w:val="24"/>
+          <w:lang w:val="en-US"/>
+        </w:rPr>
+        <w:t>{{</w:t>
+      </w:r>
+      <w:r>
+        <w:rPr>
+          <w:rFonts w:hint="default" w:ascii="Arial" w:hAnsi="Arial" w:cs="Arial"/>
+          <w:sz w:val="24"/>
+          <w:szCs w:val="24"/>
+          <w:u w:val="single"/>
+          <w:lang w:val="en-US"/>
+        </w:rPr>
+        <w:t>sexo</w:t>
+      </w:r>
+      <w:r>
+        <w:rPr>
+          <w:rFonts w:hint="default" w:ascii="Arial" w:hAnsi="Arial" w:cs="Arial"/>
+          <w:sz w:val="24"/>
+          <w:szCs w:val="24"/>
+          <w:lang w:val="en-US"/>
+        </w:rPr>
+        <w:t>}}</w:t>
+      </w:r>
+      <w:r>
+        <w:rPr>
+          <w:rFonts w:hint="default" w:ascii="Arial" w:hAnsi="Arial" w:cs="Arial"/>
+          <w:sz w:val="24"/>
+          <w:szCs w:val="24"/>
+          <w:lang/>
+        </w:rPr>
+        <w:tab/>
+        <w:t/>
+      </w:r>
+      <w:r>
+        <w:rPr>
+          <w:rFonts w:hint="default" w:ascii="Arial" w:hAnsi="Arial" w:cs="Arial"/>
+          <w:sz w:val="24"/>
+          <w:szCs w:val="24"/>
+          <w:lang/>
+        </w:rPr>
+        <w:tab/>
+        <w:t/>
+      </w:r>
+      <w:r>
+        <w:rPr>
+          <w:rFonts w:hint="default" w:ascii="Arial" w:hAnsi="Arial" w:cs="Arial"/>
+          <w:sz w:val="24"/>
+          <w:szCs w:val="24"/>
+          <w:lang/>
+        </w:rPr>
+        <w:tab/>
+      </w:r>
+      <w:r>
+        <w:rPr>
+          <w:rFonts w:ascii="Arial" w:hAnsi="Arial" w:cs="Arial"/>
+          <w:sz w:val="24"/>
+          <w:szCs w:val="24"/>
+          <w:lang w:val="en-US"/>
+        </w:rPr>
+        <w:t xml:space="preserve">EDAD: </w:t>
+      </w:r>
+      <w:r>
+        <w:rPr>
+          <w:rFonts w:hint="default" w:ascii="Arial" w:hAnsi="Arial" w:cs="Arial"/>
+          <w:sz w:val="24"/>
+          <w:szCs w:val="24"/>
+          <w:lang w:val="en-US"/>
+        </w:rPr>
+        <w:t>{</w:t>
+      </w:r>
+      <w:r>
+        <w:rPr>
+          <w:rFonts w:ascii="Arial" w:hAnsi="Arial" w:cs="Arial"/>
+          <w:sz w:val="24"/>
+          <w:szCs w:val="24"/>
+          <w:lang w:val="en-US"/>
+        </w:rPr>
+        <w:fldChar w:fldCharType="begin"/>
+      </w:r>
+      <w:r>
+        <w:rPr>
+          <w:rFonts w:ascii="Arial" w:hAnsi="Arial" w:cs="Arial"/>
+          <w:sz w:val="24"/>
+          <w:szCs w:val="24"/>
+          <w:lang w:val="en-US"/>
+        </w:rPr>
+        <w:instrText xml:space="preserve"> DOCVARIABLE Edad \* MERGEFORMAT </w:instrText>
+      </w:r>
+      <w:r>
+        <w:rPr>
+          <w:rFonts w:ascii="Arial" w:hAnsi="Arial" w:cs="Arial"/>
+          <w:sz w:val="24"/>
+          <w:szCs w:val="24"/>
+          <w:lang w:val="en-US"/>
+        </w:rPr>
+        <w:fldChar w:fldCharType="end"/>
+      </w:r>
+      <w:r>
+        <w:rPr>
+          <w:rFonts w:hint="default" w:ascii="Arial" w:hAnsi="Arial" w:cs="Arial"/>
+          <w:sz w:val="24"/>
+          <w:szCs w:val="24"/>
+          <w:lang w:val="en-US"/>
+        </w:rPr>
+        <w:t>{</w:t>
+      </w:r>
+      <w:r>
+        <w:rPr>
+          <w:rFonts w:hint="default" w:ascii="Arial" w:hAnsi="Arial" w:cs="Arial"/>
+          <w:sz w:val="24"/>
+          <w:szCs w:val="24"/>
+          <w:u w:val="single"/>
+          <w:lang w:val="en-US"/>
+        </w:rPr>
+        <w:t>edad</w:t>
+      </w:r>
+      <w:r>
+        <w:rPr>
+          <w:rFonts w:hint="default" w:ascii="Arial" w:hAnsi="Arial" w:cs="Arial"/>
+          <w:sz w:val="24"/>
+          <w:szCs w:val="24"/>
+          <w:lang w:val="en-US"/>
+        </w:rPr>
+        <w:t>}}</w:t>
+      </w:r>
+      <w:r>
+        <w:rPr>
+          <w:rFonts w:ascii="Arial" w:hAnsi="Arial" w:cs="Arial"/>
+          <w:sz w:val="24"/>
+          <w:szCs w:val="24"/>
+          <w:lang w:val="en-US"/>
+        </w:rPr>
+        <w:t xml:space="preserve"> AÑOS</w:t>
       </w:r>
     </w:p>
     <w:p>
@@ -78,7 +609,77 @@
         </w:rPr>
       </w:pPr>
       <w:r>
-        <w:t>ID RACEK: 1                              R.F.C: LOPL831123E41</w:t>
+        <w:rPr>
+          <w:rFonts w:ascii="Arial" w:hAnsi="Arial" w:cs="Arial"/>
+          <w:sz w:val="24"/>
+          <w:szCs w:val="24"/>
+          <w:lang w:val="en-US"/>
+        </w:rPr>
+        <w:t>OCUPACIÓN:</w:t>
+      </w:r>
+      <w:r>
+        <w:rPr>
+          <w:rFonts w:ascii="Arial" w:hAnsi="Arial" w:cs="Arial"/>
+          <w:sz w:val="24"/>
+          <w:szCs w:val="24"/>
+          <w:lang w:val="es-ES" w:eastAsia="es-ES"/>
+        </w:rPr>
+        <w:t xml:space="preserve"> </w:t>
+      </w:r>
+      <w:r>
+        <w:rPr>
+          <w:rFonts w:hint="default" w:ascii="Arial" w:hAnsi="Arial" w:cs="Arial"/>
+          <w:sz w:val="24"/>
+          <w:szCs w:val="24"/>
+          <w:lang w:val="en-US" w:eastAsia="es-ES"/>
+        </w:rPr>
+        <w:t>{{</w:t>
+      </w:r>
+      <w:r>
+        <w:rPr>
+          <w:rFonts w:hint="default" w:ascii="Arial" w:hAnsi="Arial" w:cs="Arial"/>
+          <w:sz w:val="24"/>
+          <w:szCs w:val="24"/>
+          <w:u w:val="single"/>
+          <w:lang w:val="en-US" w:eastAsia="es-ES"/>
+        </w:rPr>
+        <w:t>ocupacion</w:t>
+      </w:r>
+      <w:r>
+        <w:rPr>
+          <w:rFonts w:hint="default" w:ascii="Arial" w:hAnsi="Arial" w:cs="Arial"/>
+          <w:sz w:val="24"/>
+          <w:szCs w:val="24"/>
+          <w:lang w:val="en-US" w:eastAsia="es-ES"/>
+        </w:rPr>
+        <w:t>}}</w:t>
+      </w:r>
+      <w:r>
+        <w:rPr>
+          <w:rFonts w:ascii="Arial" w:hAnsi="Arial" w:cs="Arial"/>
+          <w:sz w:val="24"/>
+          <w:szCs w:val="24"/>
+          <w:lang w:val="en-US"/>
+        </w:rPr>
+        <w:fldChar w:fldCharType="begin"/>
+      </w:r>
+      <w:r>
+        <w:rPr>
+          <w:rFonts w:ascii="Arial" w:hAnsi="Arial" w:cs="Arial"/>
+          <w:sz w:val="24"/>
+          <w:szCs w:val="24"/>
+          <w:lang w:val="en-US"/>
+        </w:rPr>
+        <w:instrText xml:space="preserve"> DOCVARIABLE Puesto \* MERGEFORMAT </w:instrText>
+      </w:r>
+      <w:r>
+        <w:rPr>
+          <w:rFonts w:ascii="Arial" w:hAnsi="Arial" w:cs="Arial"/>
+          <w:sz w:val="24"/>
+          <w:szCs w:val="24"/>
+          <w:lang w:val="en-US"/>
+        </w:rPr>
+        <w:fldChar w:fldCharType="end"/>
       </w:r>
     </w:p>
     <w:p>
@@ -88,213 +689,72 @@
           <w:rFonts w:ascii="Arial" w:hAnsi="Arial" w:cs="Arial"/>
           <w:sz w:val="24"/>
           <w:szCs w:val="24"/>
-        </w:rPr>
-      </w:pPr>
-      <w:r>
-        <w:rPr>
-          <w:rFonts w:ascii="Arial" w:hAnsi="Arial" w:cs="Arial"/>
-          <w:sz w:val="24"/>
-          <w:szCs w:val="24"/>
-        </w:rPr>
-        <w:t xml:space="preserve">SEXO: </w:t>
-      </w:r>
-      <w:r>
-        <w:rPr>
-          <w:rFonts w:hint="default" w:ascii="Arial" w:hAnsi="Arial" w:cs="Arial"/>
-          <w:sz w:val="24"/>
-          <w:szCs w:val="24"/>
-          <w:lang/>
-        </w:rPr>
-        <w:t xml:space="preserve"/>
-      </w:r>
-      <w:r>
-        <w:rPr>
-          <w:rFonts w:ascii="Arial" w:hAnsi="Arial" w:cs="Arial"/>
-          <w:sz w:val="24"/>
-          <w:szCs w:val="24"/>
-        </w:rPr>
-        <w:tab/>
-      </w:r>
-      <w:r>
-        <w:rPr>
-          <w:rFonts w:ascii="Arial" w:hAnsi="Arial" w:cs="Arial"/>
-          <w:color w:val="000000"/>
+          <w:lang w:val="en-US"/>
+        </w:rPr>
+      </w:pPr>
+      <w:r>
+        <w:rPr>
+          <w:rFonts w:ascii="Arial" w:hAnsi="Arial" w:cs="Arial"/>
+          <w:sz w:val="24"/>
+          <w:szCs w:val="24"/>
+          <w:lang w:val="en-US"/>
+        </w:rPr>
+        <w:t xml:space="preserve">EMPRESA: </w:t>
+      </w:r>
+      <w:r>
+        <w:rPr>
+          <w:rFonts w:hint="default" w:ascii="Arial" w:hAnsi="Arial" w:cs="Arial"/>
+          <w:sz w:val="24"/>
+          <w:szCs w:val="24"/>
+          <w:lang w:val="en-US"/>
+        </w:rPr>
+        <w:t>{{</w:t>
+      </w:r>
+      <w:r>
+        <w:rPr>
+          <w:rFonts w:hint="default" w:ascii="Arial" w:hAnsi="Arial" w:cs="Arial"/>
           <w:sz w:val="24"/>
           <w:szCs w:val="24"/>
           <w:u w:val="single"/>
+          <w:lang w:val="en-US"/>
+        </w:rPr>
+        <w:t>empresa</w:t>
+      </w:r>
+      <w:r>
+        <w:rPr>
+          <w:rFonts w:hint="default" w:ascii="Arial" w:hAnsi="Arial" w:cs="Arial"/>
+          <w:sz w:val="24"/>
+          <w:szCs w:val="24"/>
+          <w:lang w:val="en-US"/>
+        </w:rPr>
+        <w:t>}}</w:t>
+      </w:r>
+      <w:r>
+        <w:rPr>
+          <w:rFonts w:ascii="Arial" w:hAnsi="Arial" w:cs="Arial"/>
+          <w:sz w:val="24"/>
+          <w:szCs w:val="24"/>
+          <w:lang w:val="en-US"/>
         </w:rPr>
         <w:fldChar w:fldCharType="begin"/>
       </w:r>
       <w:r>
         <w:rPr>
           <w:rFonts w:ascii="Arial" w:hAnsi="Arial" w:cs="Arial"/>
-          <w:color w:val="000000"/>
-          <w:sz w:val="24"/>
-          <w:szCs w:val="24"/>
-          <w:u w:val="single"/>
-        </w:rPr>
-        <w:instrText xml:space="preserve"> DOCVARIABLE SexoN \* MERGEFORMAT </w:instrText>
-      </w:r>
-      <w:r>
-        <w:rPr>
-          <w:rFonts w:ascii="Arial" w:hAnsi="Arial" w:cs="Arial"/>
-          <w:color w:val="000000"/>
-          <w:sz w:val="24"/>
-          <w:szCs w:val="24"/>
-          <w:u w:val="single"/>
+          <w:sz w:val="24"/>
+          <w:szCs w:val="24"/>
+          <w:lang w:val="en-US"/>
+        </w:rPr>
+        <w:instrText xml:space="preserve"> DOCVARIABLE Cliente \* MERGEFORMAT </w:instrText>
+      </w:r>
+      <w:r>
+        <w:rPr>
+          <w:rFonts w:ascii="Arial" w:hAnsi="Arial" w:cs="Arial"/>
+          <w:sz w:val="24"/>
+          <w:szCs w:val="24"/>
+          <w:lang w:val="en-US"/>
         </w:rPr>
         <w:fldChar w:fldCharType="end"/>
-      </w:r>
-      <w:r>
-        <w:rPr>
-          <w:rFonts w:ascii="Arial" w:hAnsi="Arial" w:cs="Arial"/>
-          <w:sz w:val="24"/>
-          <w:szCs w:val="24"/>
-        </w:rPr>
-        <w:tab/>
-      </w:r>
-      <w:r>
-        <w:rPr>
-          <w:rFonts w:ascii="Arial" w:hAnsi="Arial" w:cs="Arial"/>
-          <w:sz w:val="24"/>
-          <w:szCs w:val="24"/>
-        </w:rPr>
-        <w:tab/>
-      </w:r>
-      <w:r>
-        <w:rPr>
-          <w:rFonts w:ascii="Arial" w:hAnsi="Arial" w:cs="Arial"/>
-          <w:sz w:val="24"/>
-          <w:szCs w:val="24"/>
-        </w:rPr>
-        <w:t xml:space="preserve">EDAD: </w:t>
-      </w:r>
-      <w:r>
-        <w:rPr>
-          <w:rFonts w:hint="default" w:ascii="Arial" w:hAnsi="Arial" w:cs="Arial"/>
-          <w:sz w:val="24"/>
-          <w:szCs w:val="24"/>
-          <w:lang/>
-        </w:rPr>
-        <w:t xml:space="preserve"/>
-      </w:r>
-      <w:r>
-        <w:rPr>
-          <w:rFonts w:ascii="Arial" w:hAnsi="Arial" w:cs="Arial"/>
-          <w:color w:val="000000"/>
-          <w:sz w:val="24"/>
-          <w:szCs w:val="24"/>
-          <w:u w:val="single"/>
-        </w:rPr>
-        <w:fldChar w:fldCharType="begin"/>
-      </w:r>
-      <w:r>
-        <w:rPr>
-          <w:rFonts w:ascii="Arial" w:hAnsi="Arial" w:cs="Arial"/>
-          <w:color w:val="000000"/>
-          <w:sz w:val="24"/>
-          <w:szCs w:val="24"/>
-          <w:u w:val="single"/>
-        </w:rPr>
-        <w:instrText xml:space="preserve"> DOCVARIABLE Edad \* MERGEFORMAT </w:instrText>
-      </w:r>
-      <w:r>
-        <w:rPr>
-          <w:rFonts w:ascii="Arial" w:hAnsi="Arial" w:cs="Arial"/>
-          <w:color w:val="000000"/>
-          <w:sz w:val="24"/>
-          <w:szCs w:val="24"/>
-          <w:u w:val="single"/>
-        </w:rPr>
-        <w:fldChar w:fldCharType="end"/>
-      </w:r>
-      <w:r>
-        <w:rPr>
-          <w:rFonts w:ascii="Arial" w:hAnsi="Arial" w:cs="Arial"/>
-          <w:sz w:val="24"/>
-          <w:szCs w:val="24"/>
-        </w:rPr>
-        <w:t xml:space="preserve"> AÑOS</w:t>
-      </w:r>
-    </w:p>
-    <w:p>
-      <w:pPr>
-        <w:spacing w:after="0" w:line="240" w:lineRule="auto"/>
-        <w:rPr>
-          <w:rFonts w:ascii="Arial" w:hAnsi="Arial" w:cs="Arial"/>
-          <w:sz w:val="24"/>
-          <w:szCs w:val="24"/>
-        </w:rPr>
-      </w:pPr>
-      <w:r>
-        <w:rPr>
-          <w:rFonts w:ascii="Arial" w:hAnsi="Arial" w:cs="Arial"/>
-          <w:sz w:val="24"/>
-          <w:szCs w:val="24"/>
-        </w:rPr>
-        <w:t>OCUPACIÓN:</w:t>
-      </w:r>
-      <w:r>
-        <w:rPr>
-          <w:rFonts w:ascii="Arial" w:hAnsi="Arial" w:cs="Arial"/>
-          <w:sz w:val="24"/>
-          <w:szCs w:val="24"/>
-          <w:lang w:val="es-ES" w:eastAsia="es-ES"/>
-        </w:rPr>
-        <w:t xml:space="preserve"> </w:t>
-      </w:r>
-      <w:r>
-        <w:rPr>
-          <w:rFonts w:hint="default" w:ascii="Arial" w:hAnsi="Arial" w:cs="Arial"/>
-          <w:sz w:val="24"/>
-          <w:szCs w:val="24"/>
-          <w:lang w:eastAsia="es-ES"/>
-        </w:rPr>
-        <w:t xml:space="preserve"/>
-      </w:r>
-      <w:r>
-        <w:rPr>
-          <w:rFonts w:ascii="Arial" w:hAnsi="Arial" w:cs="Arial"/>
-          <w:color w:val="000000"/>
-          <w:sz w:val="24"/>
-          <w:szCs w:val="24"/>
-          <w:u w:val="single"/>
-        </w:rPr>
-        <w:fldChar w:fldCharType="begin"/>
-      </w:r>
-      <w:r>
-        <w:rPr>
-          <w:rFonts w:ascii="Arial" w:hAnsi="Arial" w:cs="Arial"/>
-          <w:color w:val="000000"/>
-          <w:sz w:val="24"/>
-          <w:szCs w:val="24"/>
-          <w:u w:val="single"/>
-        </w:rPr>
-        <w:instrText xml:space="preserve"> DOCVARIABLE Puesto \* MERGEFORMAT </w:instrText>
-      </w:r>
-      <w:r>
-        <w:rPr>
-          <w:rFonts w:ascii="Arial" w:hAnsi="Arial" w:cs="Arial"/>
-          <w:color w:val="000000"/>
-          <w:sz w:val="24"/>
-          <w:szCs w:val="24"/>
-          <w:u w:val="single"/>
-        </w:rPr>
-        <w:fldChar w:fldCharType="end"/>
-      </w:r>
-    </w:p>
-    <w:p>
-      <w:pPr>
-        <w:spacing w:after="0" w:line="240" w:lineRule="auto"/>
-        <w:rPr>
-          <w:rFonts w:hint="default" w:ascii="Arial" w:hAnsi="Arial" w:cs="Arial"/>
-          <w:sz w:val="24"/>
-          <w:szCs w:val="24"/>
-          <w:lang/>
-        </w:rPr>
-      </w:pPr>
-      <w:r>
-        <w:t>EMPRESA: VIGILANTE MEXICO S.A. DE C.V.</w:t>
       </w:r>
     </w:p>
     <w:p>
@@ -335,7 +795,7 @@
                 <wp:extent cx="1724025" cy="1343025"/>
                 <wp:effectExtent l="0" t="635" r="0" b="0"/>
                 <wp:wrapNone/>
-                <wp:docPr id="1001" name="Text Box 14"/>
+                <wp:docPr id="6" name="Text Box 14"/>
                 <wp:cNvGraphicFramePr/>
                 <a:graphic xmlns:a="http://schemas.openxmlformats.org/drawingml/2006/main">
                   <a:graphicData uri="http://schemas.microsoft.com/office/word/2010/wordprocessingShape">
@@ -381,11 +841,11 @@
                                 <wp:inline distT="0" distB="0" distL="0" distR="0">
                                   <wp:extent cx="361950" cy="152400"/>
                                   <wp:effectExtent l="0" t="0" r="0" b="0"/>
-                                  <wp:docPr id="1002" name="Imagen 1"/>
+                                  <wp:docPr id="1" name="Imagen 1"/>
                                   <wp:cNvGraphicFramePr>
-                                    <a:graphicFrameLocks noChangeAspect="1"/>
+                                    <a:graphicFrameLocks xmlns:a="http://schemas.openxmlformats.org/drawingml/2006/main" noChangeAspect="1"/>
                                   </wp:cNvGraphicFramePr>
-                                  <a:graphic>
+                                  <a:graphic xmlns:a="http://schemas.openxmlformats.org/drawingml/2006/main">
                                     <a:graphicData uri="http://schemas.openxmlformats.org/drawingml/2006/picture">
                                       <pic:pic xmlns:pic="http://schemas.openxmlformats.org/drawingml/2006/picture">
                                         <pic:nvPicPr>
@@ -448,11 +908,11 @@
                                 <wp:inline distT="0" distB="0" distL="0" distR="0">
                                   <wp:extent cx="203200" cy="184150"/>
                                   <wp:effectExtent l="0" t="0" r="0" b="0"/>
-                                  <wp:docPr id="1003" name="Imagen 2"/>
+                                  <wp:docPr id="2" name="Imagen 2"/>
                                   <wp:cNvGraphicFramePr>
-                                    <a:graphicFrameLocks noChangeAspect="1"/>
+                                    <a:graphicFrameLocks xmlns:a="http://schemas.openxmlformats.org/drawingml/2006/main" noChangeAspect="1"/>
                                   </wp:cNvGraphicFramePr>
-                                  <a:graphic>
+                                  <a:graphic xmlns:a="http://schemas.openxmlformats.org/drawingml/2006/main">
                                     <a:graphicData uri="http://schemas.openxmlformats.org/drawingml/2006/picture">
                                       <pic:pic xmlns:pic="http://schemas.openxmlformats.org/drawingml/2006/picture">
                                         <pic:nvPicPr>
@@ -515,11 +975,11 @@
                                 <wp:inline distT="0" distB="0" distL="0" distR="0">
                                   <wp:extent cx="298450" cy="222250"/>
                                   <wp:effectExtent l="0" t="0" r="0" b="0"/>
-                                  <wp:docPr id="1004" name="Imagen 3"/>
+                                  <wp:docPr id="3" name="Imagen 3"/>
                                   <wp:cNvGraphicFramePr>
-                                    <a:graphicFrameLocks noChangeAspect="1"/>
+                                    <a:graphicFrameLocks xmlns:a="http://schemas.openxmlformats.org/drawingml/2006/main" noChangeAspect="1"/>
                                   </wp:cNvGraphicFramePr>
-                                  <a:graphic>
+                                  <a:graphic xmlns:a="http://schemas.openxmlformats.org/drawingml/2006/main">
                                     <a:graphicData uri="http://schemas.openxmlformats.org/drawingml/2006/picture">
                                       <pic:pic xmlns:pic="http://schemas.openxmlformats.org/drawingml/2006/picture">
                                         <pic:nvPicPr>
@@ -579,11 +1039,11 @@
                                 <wp:inline distT="0" distB="0" distL="0" distR="0">
                                   <wp:extent cx="381000" cy="95250"/>
                                   <wp:effectExtent l="0" t="0" r="0" b="0"/>
-                                  <wp:docPr id="1005" name="Imagen 4"/>
+                                  <wp:docPr id="4" name="Imagen 4"/>
                                   <wp:cNvGraphicFramePr>
-                                    <a:graphicFrameLocks noChangeAspect="1"/>
+                                    <a:graphicFrameLocks xmlns:a="http://schemas.openxmlformats.org/drawingml/2006/main" noChangeAspect="1"/>
                                   </wp:cNvGraphicFramePr>
-                                  <a:graphic>
+                                  <a:graphic xmlns:a="http://schemas.openxmlformats.org/drawingml/2006/main">
                                     <a:graphicData uri="http://schemas.openxmlformats.org/drawingml/2006/picture">
                                       <pic:pic xmlns:pic="http://schemas.openxmlformats.org/drawingml/2006/picture">
                                         <pic:nvPicPr>
@@ -666,7 +1126,7 @@
                           <wp:inline distT="0" distB="0" distL="0" distR="0">
                             <wp:extent cx="361950" cy="152400"/>
                             <wp:effectExtent l="0" t="0" r="0" b="0"/>
-                            <wp:docPr id="1006" name="Imagen 1"/>
+                            <wp:docPr id="1" name="Imagen 1"/>
                             <wp:cNvGraphicFramePr>
                               <a:graphicFrameLocks xmlns:a="http://schemas.openxmlformats.org/drawingml/2006/main" noChangeAspect="1"/>
                             </wp:cNvGraphicFramePr>
@@ -733,7 +1193,7 @@
                           <wp:inline distT="0" distB="0" distL="0" distR="0">
                             <wp:extent cx="203200" cy="184150"/>
                             <wp:effectExtent l="0" t="0" r="0" b="0"/>
-                            <wp:docPr id="1007" name="Imagen 2"/>
+                            <wp:docPr id="2" name="Imagen 2"/>
                             <wp:cNvGraphicFramePr>
                               <a:graphicFrameLocks xmlns:a="http://schemas.openxmlformats.org/drawingml/2006/main" noChangeAspect="1"/>
                             </wp:cNvGraphicFramePr>
@@ -800,7 +1260,7 @@
                           <wp:inline distT="0" distB="0" distL="0" distR="0">
                             <wp:extent cx="298450" cy="222250"/>
                             <wp:effectExtent l="0" t="0" r="0" b="0"/>
-                            <wp:docPr id="1008" name="Imagen 3"/>
+                            <wp:docPr id="3" name="Imagen 3"/>
                             <wp:cNvGraphicFramePr>
                               <a:graphicFrameLocks xmlns:a="http://schemas.openxmlformats.org/drawingml/2006/main" noChangeAspect="1"/>
                             </wp:cNvGraphicFramePr>
@@ -864,7 +1324,7 @@
                           <wp:inline distT="0" distB="0" distL="0" distR="0">
                             <wp:extent cx="381000" cy="95250"/>
                             <wp:effectExtent l="0" t="0" r="0" b="0"/>
-                            <wp:docPr id="1009" name="Imagen 4"/>
+                            <wp:docPr id="4" name="Imagen 4"/>
                             <wp:cNvGraphicFramePr>
                               <a:graphicFrameLocks xmlns:a="http://schemas.openxmlformats.org/drawingml/2006/main" noChangeAspect="1"/>
                             </wp:cNvGraphicFramePr>
@@ -930,7 +1390,7 @@
             <wp:extent cx="5512435" cy="1050290"/>
             <wp:effectExtent l="0" t="0" r="0" b="0"/>
             <wp:wrapNone/>
-            <wp:docPr id="1010" name="Imagen 7"/>
+            <wp:docPr id="10" name="Imagen 7"/>
             <wp:cNvGraphicFramePr>
               <a:graphicFrameLocks xmlns:a="http://schemas.openxmlformats.org/drawingml/2006/main" noChangeAspect="1"/>
             </wp:cNvGraphicFramePr>
@@ -1140,13 +1600,94 @@
     <w:p>
       <w:pPr>
         <w:rPr>
+          <w:rFonts w:hint="default" w:ascii="Arial Narrow" w:hAnsi="Arial Narrow" w:cs="Arial"/>
+          <w:color w:val="FFFFFF" w:themeColor="background1"/>
+          <w:sz w:val="12"/>
+          <w:szCs w:val="24"/>
+          <w14:textFill>
+            <w14:solidFill>
+              <w14:schemeClr w14:val="bg1"/>
+            </w14:solidFill>
+          </w14:textFill>
+        </w:rPr>
+      </w:pPr>
+      <w:r>
+        <w:rPr>
+          <w:b/>
+        </w:rPr>
+        <w:t>NOMBRE Y FIRMA DEL CIRUJANO DENTISTA</w:t>
+      </w:r>
+      <w:r>
+        <w:t>:</w:t>
+      </w:r>
+      <w:r>
+        <w:rPr>
+          <w:sz w:val="20"/>
+        </w:rPr>
+        <w:t xml:space="preserve"> </w:t>
+      </w:r>
+      <w:r>
+        <w:rPr>
+          <w:rFonts w:cs="Arial"/>
+          <w:color w:val="000000"/>
+          <w:sz w:val="24"/>
+          <w:szCs w:val="24"/>
+        </w:rPr>
+        <w:fldChar w:fldCharType="begin"/>
+      </w:r>
+      <w:r>
+        <w:rPr>
+          <w:rFonts w:cs="Arial"/>
+          <w:color w:val="000000"/>
+          <w:sz w:val="24"/>
+          <w:szCs w:val="24"/>
+        </w:rPr>
+        <w:instrText xml:space="preserve"> DOCVARIABLE  ODONTONOMBRE  \* MERGEFORMAT </w:instrText>
+      </w:r>
+      <w:r>
+        <w:rPr>
+          <w:rFonts w:cs="Arial"/>
+          <w:color w:val="000000"/>
+          <w:sz w:val="24"/>
+          <w:szCs w:val="24"/>
+        </w:rPr>
+        <w:fldChar w:fldCharType="end"/>
+      </w:r>
+      <w:r>
+        <w:t xml:space="preserve"> </w:t>
+      </w:r>
+      <w:r>
+        <w:rPr>
           <w:rFonts w:hint="default"/>
-          <w:sz w:val="24"/>
+        </w:rPr>
+        <w:t>{{nombre_completo_dentista}}</w:t>
+      </w:r>
+      <w:r>
+        <w:rPr>
+          <w:rFonts w:hint="default"/>
           <w:lang/>
         </w:rPr>
-      </w:pPr>
-      <w:r>
-        <w:t>NOMBRE Y FIRMA DEL CIRUJANO DENTISTA:    Firma</w:t>
+        <w:tab/>
+      </w:r>
+      <w:r>
+        <w:rPr>
+          <w:sz w:val="24"/>
+        </w:rPr>
+        <w:t>Firma</w:t>
+      </w:r>
+      <w:r>
+        <w:rPr>
+          <w:rFonts w:hint="default" w:ascii="Arial Narrow" w:hAnsi="Arial Narrow" w:cs="Arial"/>
+          <w:color w:val="FFFFFF" w:themeColor="background1"/>
+          <w:sz w:val="12"/>
+          <w:szCs w:val="24"/>
+          <w14:textFill>
+            <w14:solidFill>
+              <w14:schemeClr w14:val="bg1"/>
+            </w14:solidFill>
+          </w14:textFill>
+        </w:rPr>
+        <w:t>a}}</w:t>
       </w:r>
     </w:p>
     <w:p>
@@ -1162,14 +1703,109 @@
     <w:p>
       <w:pPr>
         <w:spacing w:after="0" w:line="240" w:lineRule="auto"/>
+        <w:rPr>
+          <w:rFonts w:ascii="Arial Narrow" w:hAnsi="Arial Narrow" w:cs="Arial"/>
+          <w:sz w:val="12"/>
+          <w:szCs w:val="24"/>
+        </w:rPr>
+      </w:pPr>
+    </w:p>
+    <w:p>
+      <w:pPr>
+        <w:spacing w:after="0" w:line="240" w:lineRule="auto"/>
+        <w:rPr>
+          <w:rFonts w:ascii="Arial Narrow" w:hAnsi="Arial Narrow" w:cs="Arial"/>
+          <w:sz w:val="12"/>
+          <w:szCs w:val="24"/>
+        </w:rPr>
+      </w:pPr>
+    </w:p>
+    <w:p>
+      <w:pPr>
+        <w:spacing w:after="0" w:line="240" w:lineRule="auto"/>
+        <w:rPr>
+          <w:rFonts w:ascii="Arial Narrow" w:hAnsi="Arial Narrow" w:cs="Arial"/>
+          <w:sz w:val="12"/>
+          <w:szCs w:val="24"/>
+        </w:rPr>
+      </w:pPr>
+    </w:p>
+    <w:p>
+      <w:pPr>
+        <w:spacing w:after="0" w:line="240" w:lineRule="auto"/>
+        <w:rPr>
+          <w:rFonts w:ascii="Arial Narrow" w:hAnsi="Arial Narrow" w:cs="Arial"/>
+          <w:sz w:val="12"/>
+          <w:szCs w:val="24"/>
+        </w:rPr>
+      </w:pPr>
+      <w:bookmarkStart w:id="0" w:name="_GoBack"/>
+      <w:bookmarkEnd w:id="0"/>
+    </w:p>
+    <w:p>
+      <w:pPr>
+        <w:spacing w:after="0" w:line="240" w:lineRule="auto"/>
+        <w:rPr>
+          <w:rFonts w:ascii="Arial Narrow" w:hAnsi="Arial Narrow" w:cs="Arial"/>
+          <w:sz w:val="12"/>
+          <w:szCs w:val="24"/>
+        </w:rPr>
+      </w:pPr>
+    </w:p>
+    <w:p>
+      <w:pPr>
+        <w:spacing w:after="0" w:line="240" w:lineRule="auto"/>
+        <w:rPr>
+          <w:rFonts w:ascii="Arial Narrow" w:hAnsi="Arial Narrow" w:cs="Arial"/>
+          <w:sz w:val="12"/>
+          <w:szCs w:val="24"/>
+        </w:rPr>
+      </w:pPr>
+    </w:p>
+    <w:p>
+      <w:pPr>
+        <w:spacing w:after="0" w:line="240" w:lineRule="auto"/>
+        <w:rPr>
+          <w:rFonts w:ascii="Arial Narrow" w:hAnsi="Arial Narrow" w:cs="Arial"/>
+          <w:sz w:val="12"/>
+          <w:szCs w:val="24"/>
+        </w:rPr>
+      </w:pPr>
+    </w:p>
+    <w:p>
+      <w:pPr>
+        <w:spacing w:after="0" w:line="240" w:lineRule="auto"/>
         <w:jc w:val="center"/>
         <w:rPr>
-          <w:rFonts w:ascii="Arial" w:hAnsi="Arial" w:cs="Arial"/>
-          <w:b/>
-          <w:sz w:val="24"/>
-          <w:szCs w:val="24"/>
-        </w:rPr>
-      </w:pPr>
+          <w:rFonts w:hint="default" w:ascii="Arial Narrow" w:hAnsi="Arial Narrow" w:cs="Arial"/>
+          <w:b/>
+          <w:color w:val="000000"/>
+          <w:sz w:val="20"/>
+          <w:szCs w:val="24"/>
+        </w:rPr>
+      </w:pPr>
+    </w:p>
+    <w:p>
+      <w:pPr>
+        <w:spacing w:after="0" w:line="240" w:lineRule="auto"/>
+        <w:jc w:val="center"/>
+        <w:rPr>
+          <w:rFonts w:ascii="Arial" w:hAnsi="Arial" w:cs="Arial"/>
+          <w:b/>
+          <w:sz w:val="24"/>
+          <w:szCs w:val="24"/>
+        </w:rPr>
+      </w:pPr>
+      <w:r>
+        <w:rPr>
+          <w:rFonts w:hint="default" w:ascii="Arial Narrow" w:hAnsi="Arial Narrow" w:cs="Arial"/>
+          <w:b/>
+          <w:color w:val="000000"/>
+          <w:sz w:val="20"/>
+          <w:szCs w:val="24"/>
+        </w:rPr>
+        <w:t>CADENA DE AUTENTICIDAD:FHimtV88pqrA2M310064815734030LKfPqsIfdT50awl</w:t>
+      </w:r>
       <w:r>
         <w:rPr>
           <w:rFonts w:ascii="Arial Narrow" w:hAnsi="Arial Narrow" w:cs="Arial"/>
@@ -1463,7 +2099,7 @@
   <w:docDefaults>
     <w:rPrDefault>
       <w:rPr>
-        <w:rFonts w:ascii="Calibri" w:hAnsi="Calibri" w:eastAsia="Times New Roman" w:cs="Times New Roman"/>
+        <w:rFonts w:ascii="Times New Roman" w:hAnsi="Times New Roman" w:eastAsia="SimSun" w:cs="Times New Roman"/>
       </w:rPr>
     </w:rPrDefault>
     <w:pPrDefault/>
@@ -1616,7 +2252,7 @@
     <w:lsdException w:uiPriority="99" w:name="Table Web 1"/>
     <w:lsdException w:uiPriority="99" w:name="Table Web 2"/>
     <w:lsdException w:uiPriority="99" w:name="Table Web 3"/>
-    <w:lsdException w:uiPriority="99" w:name="Balloon Text"/>
+    <w:lsdException w:qFormat="1" w:uiPriority="99" w:name="Balloon Text"/>
     <w:lsdException w:qFormat="1" w:unhideWhenUsed="0" w:uiPriority="59" w:semiHidden="0" w:name="Table Grid"/>
     <w:lsdException w:uiPriority="99" w:name="Table Theme"/>
     <w:lsdException w:unhideWhenUsed="0" w:uiPriority="60" w:semiHidden="0" w:name="Light Shading"/>
@@ -1856,6 +2492,7 @@
     <w:link w:val="23"/>
     <w:semiHidden/>
     <w:unhideWhenUsed/>
+    <w:qFormat/>
     <w:uiPriority w:val="99"/>
     <w:pPr>
       <w:spacing w:after="0" w:line="240" w:lineRule="auto"/>
@@ -1995,6 +2632,7 @@
     <w:name w:val="Encabezado Car"/>
     <w:basedOn w:val="6"/>
     <w:link w:val="11"/>
+    <w:qFormat/>
     <w:uiPriority w:val="99"/>
   </w:style>
   <w:style w:type="character" w:customStyle="1" w:styleId="18">

</xml_diff>

<commit_message>
models.py was modified in order to convert data to uppercase
</commit_message>
<xml_diff>
--- a/media/file_templates/odontologico.docx
+++ b/media/file_templates/odontologico.docx
@@ -43,688 +43,703 @@
           <w:rFonts w:hint="default" w:ascii="Arial" w:hAnsi="Arial" w:cs="Arial"/>
           <w:b/>
           <w:bCs/>
+          <w:sz w:val="22"/>
+          <w:szCs w:val="22"/>
+          <w:u w:val="none"/>
+          <w:lang w:val="en-US"/>
+        </w:rPr>
+      </w:pPr>
+      <w:r>
+        <w:rPr>
+          <w:rFonts w:ascii="Arial" w:hAnsi="Arial" w:cs="Arial"/>
+          <w:b/>
+          <w:bCs/>
+          <w:sz w:val="22"/>
+          <w:szCs w:val="22"/>
+          <w:u w:val="single"/>
+          <w:lang w:val="en-US"/>
+        </w:rPr>
+        <w:t>FICHA DE IDENTIFICACIÓN</w:t>
+      </w:r>
+      <w:r>
+        <w:rPr>
+          <w:rFonts w:hint="default" w:ascii="Arial" w:hAnsi="Arial" w:cs="Arial"/>
+          <w:b/>
+          <w:bCs/>
+          <w:sz w:val="22"/>
+          <w:szCs w:val="22"/>
+          <w:u w:val="none"/>
+        </w:rPr>
+        <w:tab/>
+      </w:r>
+      <w:r>
+        <w:rPr>
+          <w:rFonts w:hint="default" w:ascii="Arial" w:hAnsi="Arial" w:cs="Arial"/>
+          <w:b/>
+          <w:bCs/>
+          <w:sz w:val="22"/>
+          <w:szCs w:val="22"/>
+          <w:u w:val="none"/>
+        </w:rPr>
+        <w:tab/>
+      </w:r>
+      <w:r>
+        <w:rPr>
+          <w:rFonts w:hint="default" w:ascii="Arial" w:hAnsi="Arial" w:cs="Arial"/>
+          <w:b/>
+          <w:bCs/>
+          <w:sz w:val="22"/>
+          <w:szCs w:val="22"/>
+          <w:u w:val="none"/>
+        </w:rPr>
+        <w:tab/>
+      </w:r>
+      <w:r>
+        <w:rPr>
+          <w:rFonts w:ascii="Arial" w:hAnsi="Arial" w:cs="Arial"/>
+          <w:b/>
+          <w:bCs/>
+          <w:sz w:val="22"/>
+          <w:szCs w:val="22"/>
+          <w:u w:val="none"/>
+          <w:lang w:val="en-US"/>
+        </w:rPr>
+        <w:t xml:space="preserve">FECHA: </w:t>
+      </w:r>
+      <w:r>
+        <w:rPr>
+          <w:rFonts w:hint="default" w:ascii="Arial" w:hAnsi="Arial" w:cs="Arial"/>
+          <w:b/>
+          <w:bCs/>
+          <w:sz w:val="22"/>
+          <w:szCs w:val="22"/>
+          <w:u w:val="none"/>
+          <w:lang w:val="en-US"/>
+        </w:rPr>
+        <w:t>{{</w:t>
+      </w:r>
+      <w:r>
+        <w:rPr>
+          <w:rFonts w:hint="default" w:ascii="Arial" w:hAnsi="Arial" w:cs="Arial"/>
+          <w:b/>
+          <w:bCs/>
+          <w:sz w:val="22"/>
+          <w:szCs w:val="22"/>
+          <w:u w:val="single"/>
+          <w:lang w:val="en-US"/>
+        </w:rPr>
+        <w:t>fecha</w:t>
+      </w:r>
+      <w:r>
+        <w:rPr>
+          <w:rFonts w:hint="default" w:ascii="Arial" w:hAnsi="Arial" w:cs="Arial"/>
+          <w:b/>
+          <w:bCs/>
+          <w:sz w:val="22"/>
+          <w:szCs w:val="22"/>
+          <w:u w:val="none"/>
+          <w:lang w:val="en-US"/>
+        </w:rPr>
+        <w:t>}</w:t>
+      </w:r>
+      <w:r>
+        <w:rPr>
+          <w:rFonts w:ascii="Arial" w:hAnsi="Arial" w:cs="Arial"/>
+          <w:b/>
+          <w:bCs/>
+          <w:sz w:val="22"/>
+          <w:szCs w:val="22"/>
+          <w:u w:val="none"/>
+          <w:lang w:val="en-US"/>
+        </w:rPr>
+        <w:fldChar w:fldCharType="begin"/>
+      </w:r>
+      <w:r>
+        <w:rPr>
+          <w:rFonts w:ascii="Arial" w:hAnsi="Arial" w:cs="Arial"/>
+          <w:b/>
+          <w:bCs/>
+          <w:sz w:val="22"/>
+          <w:szCs w:val="22"/>
+          <w:u w:val="none"/>
+          <w:lang w:val="en-US"/>
+        </w:rPr>
+        <w:instrText xml:space="preserve"> DOCVARIABLE Fecha \* MERGEFORMAT </w:instrText>
+      </w:r>
+      <w:r>
+        <w:rPr>
+          <w:rFonts w:ascii="Arial" w:hAnsi="Arial" w:cs="Arial"/>
+          <w:b/>
+          <w:bCs/>
+          <w:sz w:val="22"/>
+          <w:szCs w:val="22"/>
+          <w:u w:val="none"/>
+          <w:lang w:val="en-US"/>
+        </w:rPr>
+        <w:fldChar w:fldCharType="end"/>
+      </w:r>
+      <w:r>
+        <w:rPr>
+          <w:rFonts w:hint="default" w:ascii="Arial" w:hAnsi="Arial" w:cs="Arial"/>
+          <w:b/>
+          <w:bCs/>
+          <w:sz w:val="22"/>
+          <w:szCs w:val="22"/>
+          <w:u w:val="none"/>
+          <w:lang w:val="en-US"/>
+        </w:rPr>
+        <w:t>}</w:t>
+      </w:r>
+    </w:p>
+    <w:p>
+      <w:pPr>
+        <w:spacing w:after="0" w:line="240" w:lineRule="auto"/>
+        <w:rPr>
+          <w:rFonts w:hint="default" w:ascii="Arial" w:hAnsi="Arial" w:cs="Arial"/>
+          <w:b/>
+          <w:bCs/>
+          <w:sz w:val="10"/>
+          <w:szCs w:val="10"/>
+          <w:u w:val="none"/>
+        </w:rPr>
+      </w:pPr>
+      <w:r>
+        <w:rPr>
+          <w:rFonts w:hint="default" w:ascii="Arial" w:hAnsi="Arial" w:cs="Arial"/>
+          <w:b/>
+          <w:bCs/>
+          <w:color w:val="FFFFFF" w:themeColor="background1"/>
+          <w:sz w:val="10"/>
+          <w:szCs w:val="10"/>
+          <w:u w:val="none"/>
+          <w14:textFill>
+            <w14:solidFill>
+              <w14:schemeClr w14:val="bg1"/>
+            </w14:solidFill>
+          </w14:textFill>
+        </w:rPr>
+        <w:t>__</w:t>
+      </w:r>
+    </w:p>
+    <w:p>
+      <w:pPr>
+        <w:spacing w:after="0" w:line="240" w:lineRule="auto"/>
+        <w:rPr>
+          <w:rFonts w:hint="default" w:ascii="Arial" w:hAnsi="Arial" w:cs="Arial"/>
+          <w:sz w:val="22"/>
+          <w:szCs w:val="22"/>
+          <w:lang w:val="en-US"/>
+        </w:rPr>
+      </w:pPr>
+      <w:r>
+        <w:rPr>
+          <w:rFonts w:ascii="Arial" w:hAnsi="Arial" w:cs="Arial"/>
+          <w:sz w:val="22"/>
+          <w:szCs w:val="22"/>
+          <w:lang w:val="en-US"/>
+        </w:rPr>
+        <w:t xml:space="preserve">NOMBRE: </w:t>
+      </w:r>
+      <w:r>
+        <w:rPr>
+          <w:rFonts w:ascii="Arial" w:hAnsi="Arial" w:cs="Arial"/>
+          <w:sz w:val="22"/>
+          <w:szCs w:val="22"/>
+          <w:lang w:val="en-US"/>
+        </w:rPr>
+        <w:fldChar w:fldCharType="begin"/>
+      </w:r>
+      <w:r>
+        <w:rPr>
+          <w:rFonts w:ascii="Arial" w:hAnsi="Arial" w:cs="Arial"/>
+          <w:sz w:val="22"/>
+          <w:szCs w:val="22"/>
+          <w:lang w:val="en-US"/>
+        </w:rPr>
+        <w:instrText xml:space="preserve"> DOCVARIABLE Nombre \* MERGEFORMAT </w:instrText>
+      </w:r>
+      <w:r>
+        <w:rPr>
+          <w:rFonts w:ascii="Arial" w:hAnsi="Arial" w:cs="Arial"/>
+          <w:sz w:val="22"/>
+          <w:szCs w:val="22"/>
+          <w:lang w:val="en-US"/>
+        </w:rPr>
+        <w:fldChar w:fldCharType="end"/>
+      </w:r>
+      <w:r>
+        <w:rPr>
+          <w:rFonts w:hint="default" w:ascii="Arial" w:hAnsi="Arial" w:cs="Arial"/>
+          <w:sz w:val="22"/>
+          <w:szCs w:val="22"/>
+          <w:lang w:val="en-US"/>
+        </w:rPr>
+        <w:t>{{</w:t>
+      </w:r>
+      <w:r>
+        <w:rPr>
+          <w:rFonts w:hint="default" w:ascii="Arial" w:hAnsi="Arial" w:cs="Arial"/>
+          <w:sz w:val="22"/>
+          <w:szCs w:val="22"/>
+          <w:u w:val="single"/>
+          <w:lang w:val="en-US"/>
+        </w:rPr>
+        <w:t>nombre_completo_personal</w:t>
+      </w:r>
+      <w:r>
+        <w:rPr>
+          <w:rFonts w:hint="default" w:ascii="Arial" w:hAnsi="Arial" w:cs="Arial"/>
+          <w:sz w:val="22"/>
+          <w:szCs w:val="22"/>
+          <w:lang w:val="en-US"/>
+        </w:rPr>
+        <w:t>}}</w:t>
+      </w:r>
+    </w:p>
+    <w:p>
+      <w:pPr>
+        <w:spacing w:after="0" w:line="240" w:lineRule="auto"/>
+        <w:rPr>
+          <w:rFonts w:ascii="Arial" w:hAnsi="Arial" w:cs="Arial"/>
+          <w:sz w:val="22"/>
+          <w:szCs w:val="22"/>
+          <w:lang w:val="en-US"/>
+        </w:rPr>
+      </w:pPr>
+      <w:r>
+        <w:rPr>
+          <w:rFonts w:ascii="Arial" w:hAnsi="Arial" w:cs="Arial"/>
+          <w:sz w:val="22"/>
+          <w:szCs w:val="22"/>
+          <w:lang w:val="en-US"/>
+        </w:rPr>
+        <w:t xml:space="preserve">ID RACEK: </w:t>
+      </w:r>
+      <w:r>
+        <w:rPr>
+          <w:rFonts w:ascii="Arial" w:hAnsi="Arial" w:cs="Arial"/>
+          <w:sz w:val="22"/>
+          <w:szCs w:val="22"/>
+          <w:lang w:val="en-US"/>
+        </w:rPr>
+        <w:fldChar w:fldCharType="begin"/>
+      </w:r>
+      <w:r>
+        <w:rPr>
+          <w:rFonts w:ascii="Arial" w:hAnsi="Arial" w:cs="Arial"/>
+          <w:sz w:val="22"/>
+          <w:szCs w:val="22"/>
+          <w:lang w:val="en-US"/>
+        </w:rPr>
+        <w:instrText xml:space="preserve"> DOCVARIABLE Elemento \* MERGEFORMAT </w:instrText>
+      </w:r>
+      <w:r>
+        <w:rPr>
+          <w:rFonts w:ascii="Arial" w:hAnsi="Arial" w:cs="Arial"/>
+          <w:sz w:val="22"/>
+          <w:szCs w:val="22"/>
+          <w:lang w:val="en-US"/>
+        </w:rPr>
+        <w:fldChar w:fldCharType="end"/>
+      </w:r>
+      <w:r>
+        <w:rPr>
+          <w:rFonts w:hint="default" w:ascii="Arial" w:hAnsi="Arial" w:cs="Arial"/>
+          <w:sz w:val="22"/>
+          <w:szCs w:val="22"/>
+          <w:lang w:val="en-US"/>
+        </w:rPr>
+        <w:t>{{</w:t>
+      </w:r>
+      <w:r>
+        <w:rPr>
+          <w:rFonts w:hint="default" w:ascii="Arial" w:hAnsi="Arial" w:cs="Arial"/>
+          <w:sz w:val="22"/>
+          <w:szCs w:val="22"/>
+          <w:u w:val="single"/>
+          <w:lang w:val="en-US"/>
+        </w:rPr>
+        <w:t>id_racek</w:t>
+      </w:r>
+      <w:r>
+        <w:rPr>
+          <w:rFonts w:hint="default" w:ascii="Arial" w:hAnsi="Arial" w:cs="Arial"/>
+          <w:sz w:val="22"/>
+          <w:szCs w:val="22"/>
+          <w:lang w:val="en-US"/>
+        </w:rPr>
+        <w:t>}}</w:t>
+      </w:r>
+      <w:r>
+        <w:rPr>
+          <w:rFonts w:hint="default" w:ascii="Arial" w:hAnsi="Arial" w:cs="Arial"/>
+          <w:sz w:val="22"/>
+          <w:szCs w:val="22"/>
+        </w:rPr>
+        <w:tab/>
+      </w:r>
+      <w:r>
+        <w:rPr>
+          <w:rFonts w:hint="default" w:ascii="Arial" w:hAnsi="Arial" w:cs="Arial"/>
+          <w:sz w:val="22"/>
+          <w:szCs w:val="22"/>
+        </w:rPr>
+        <w:tab/>
+      </w:r>
+      <w:r>
+        <w:rPr>
+          <w:rFonts w:hint="default" w:ascii="Arial" w:hAnsi="Arial" w:cs="Arial"/>
+          <w:sz w:val="22"/>
+          <w:szCs w:val="22"/>
+        </w:rPr>
+        <w:tab/>
+      </w:r>
+      <w:r>
+        <w:rPr>
+          <w:rFonts w:ascii="Arial" w:hAnsi="Arial" w:cs="Arial"/>
+          <w:sz w:val="22"/>
+          <w:szCs w:val="22"/>
+          <w:lang w:val="en-US"/>
+        </w:rPr>
+        <w:t xml:space="preserve">R.F.C: </w:t>
+      </w:r>
+      <w:r>
+        <w:rPr>
+          <w:rFonts w:hint="default" w:ascii="Arial" w:hAnsi="Arial" w:cs="Arial"/>
+          <w:sz w:val="22"/>
+          <w:szCs w:val="22"/>
+          <w:lang w:val="en-US"/>
+        </w:rPr>
+        <w:t>{{</w:t>
+      </w:r>
+      <w:r>
+        <w:rPr>
+          <w:rFonts w:hint="default" w:ascii="Arial" w:hAnsi="Arial" w:cs="Arial"/>
+          <w:sz w:val="22"/>
+          <w:szCs w:val="22"/>
+          <w:u w:val="single"/>
+          <w:lang w:val="en-US"/>
+        </w:rPr>
+        <w:t>rfc_personal</w:t>
+      </w:r>
+      <w:r>
+        <w:rPr>
+          <w:rFonts w:hint="default" w:ascii="Arial" w:hAnsi="Arial" w:cs="Arial"/>
+          <w:sz w:val="22"/>
+          <w:szCs w:val="22"/>
+          <w:lang w:val="en-US"/>
+        </w:rPr>
+        <w:t>}}</w:t>
+      </w:r>
+      <w:r>
+        <w:rPr>
+          <w:rFonts w:ascii="Arial" w:hAnsi="Arial" w:cs="Arial"/>
+          <w:sz w:val="22"/>
+          <w:szCs w:val="22"/>
+          <w:lang w:val="en-US"/>
+        </w:rPr>
+        <w:fldChar w:fldCharType="begin"/>
+      </w:r>
+      <w:r>
+        <w:rPr>
+          <w:rFonts w:ascii="Arial" w:hAnsi="Arial" w:cs="Arial"/>
+          <w:sz w:val="22"/>
+          <w:szCs w:val="22"/>
+          <w:lang w:val="en-US"/>
+        </w:rPr>
+        <w:instrText xml:space="preserve"> DOCVARIABLE RFC \* MERGEFORMAT </w:instrText>
+      </w:r>
+      <w:r>
+        <w:rPr>
+          <w:rFonts w:ascii="Arial" w:hAnsi="Arial" w:cs="Arial"/>
+          <w:sz w:val="22"/>
+          <w:szCs w:val="22"/>
+          <w:lang w:val="en-US"/>
+        </w:rPr>
+        <w:fldChar w:fldCharType="end"/>
+      </w:r>
+    </w:p>
+    <w:p>
+      <w:pPr>
+        <w:spacing w:after="0" w:line="240" w:lineRule="auto"/>
+        <w:rPr>
+          <w:rFonts w:ascii="Arial" w:hAnsi="Arial" w:cs="Arial"/>
+          <w:sz w:val="22"/>
+          <w:szCs w:val="22"/>
+          <w:lang w:val="en-US"/>
+        </w:rPr>
+      </w:pPr>
+      <w:r>
+        <w:rPr>
+          <w:rFonts w:ascii="Arial" w:hAnsi="Arial" w:cs="Arial"/>
+          <w:sz w:val="22"/>
+          <w:szCs w:val="22"/>
+          <w:lang w:val="en-US"/>
+        </w:rPr>
+        <w:t xml:space="preserve">SEXO: </w:t>
+      </w:r>
+      <w:r>
+        <w:rPr>
+          <w:rFonts w:hint="default" w:ascii="Arial" w:hAnsi="Arial" w:cs="Arial"/>
+          <w:sz w:val="22"/>
+          <w:szCs w:val="22"/>
+          <w:lang w:val="en-US"/>
+        </w:rPr>
+        <w:t>{{</w:t>
+      </w:r>
+      <w:r>
+        <w:rPr>
+          <w:rFonts w:hint="default" w:ascii="Arial" w:hAnsi="Arial" w:cs="Arial"/>
+          <w:sz w:val="22"/>
+          <w:szCs w:val="22"/>
+          <w:u w:val="single"/>
+          <w:lang w:val="en-US"/>
+        </w:rPr>
+        <w:t>sexo</w:t>
+      </w:r>
+      <w:r>
+        <w:rPr>
+          <w:rFonts w:hint="default" w:ascii="Arial" w:hAnsi="Arial" w:cs="Arial"/>
+          <w:sz w:val="22"/>
+          <w:szCs w:val="22"/>
+          <w:lang w:val="en-US"/>
+        </w:rPr>
+        <w:t>}}</w:t>
+      </w:r>
+      <w:r>
+        <w:rPr>
+          <w:rFonts w:hint="default" w:ascii="Arial" w:hAnsi="Arial" w:cs="Arial"/>
+          <w:sz w:val="22"/>
+          <w:szCs w:val="22"/>
+        </w:rPr>
+        <w:tab/>
+      </w:r>
+      <w:r>
+        <w:rPr>
+          <w:rFonts w:hint="default" w:ascii="Arial" w:hAnsi="Arial" w:cs="Arial"/>
+          <w:sz w:val="22"/>
+          <w:szCs w:val="22"/>
+        </w:rPr>
+        <w:tab/>
+      </w:r>
+      <w:r>
+        <w:rPr>
+          <w:rFonts w:hint="default" w:ascii="Arial" w:hAnsi="Arial" w:cs="Arial"/>
+          <w:sz w:val="22"/>
+          <w:szCs w:val="22"/>
+        </w:rPr>
+        <w:tab/>
+      </w:r>
+      <w:r>
+        <w:rPr>
+          <w:rFonts w:ascii="Arial" w:hAnsi="Arial" w:cs="Arial"/>
+          <w:sz w:val="22"/>
+          <w:szCs w:val="22"/>
+          <w:lang w:val="en-US"/>
+        </w:rPr>
+        <w:t xml:space="preserve">EDAD: </w:t>
+      </w:r>
+      <w:r>
+        <w:rPr>
+          <w:rFonts w:hint="default" w:ascii="Arial" w:hAnsi="Arial" w:cs="Arial"/>
+          <w:sz w:val="22"/>
+          <w:szCs w:val="22"/>
+          <w:lang w:val="en-US"/>
+        </w:rPr>
+        <w:t>{</w:t>
+      </w:r>
+      <w:r>
+        <w:rPr>
+          <w:rFonts w:ascii="Arial" w:hAnsi="Arial" w:cs="Arial"/>
+          <w:sz w:val="22"/>
+          <w:szCs w:val="22"/>
+          <w:lang w:val="en-US"/>
+        </w:rPr>
+        <w:fldChar w:fldCharType="begin"/>
+      </w:r>
+      <w:r>
+        <w:rPr>
+          <w:rFonts w:ascii="Arial" w:hAnsi="Arial" w:cs="Arial"/>
+          <w:sz w:val="22"/>
+          <w:szCs w:val="22"/>
+          <w:lang w:val="en-US"/>
+        </w:rPr>
+        <w:instrText xml:space="preserve"> DOCVARIABLE Edad \* MERGEFORMAT </w:instrText>
+      </w:r>
+      <w:r>
+        <w:rPr>
+          <w:rFonts w:ascii="Arial" w:hAnsi="Arial" w:cs="Arial"/>
+          <w:sz w:val="22"/>
+          <w:szCs w:val="22"/>
+          <w:lang w:val="en-US"/>
+        </w:rPr>
+        <w:fldChar w:fldCharType="end"/>
+      </w:r>
+      <w:r>
+        <w:rPr>
+          <w:rFonts w:hint="default" w:ascii="Arial" w:hAnsi="Arial" w:cs="Arial"/>
+          <w:sz w:val="22"/>
+          <w:szCs w:val="22"/>
+          <w:lang w:val="en-US"/>
+        </w:rPr>
+        <w:t>{</w:t>
+      </w:r>
+      <w:r>
+        <w:rPr>
+          <w:rFonts w:hint="default" w:ascii="Arial" w:hAnsi="Arial" w:cs="Arial"/>
+          <w:sz w:val="22"/>
+          <w:szCs w:val="22"/>
+          <w:u w:val="single"/>
+          <w:lang w:val="en-US"/>
+        </w:rPr>
+        <w:t>edad</w:t>
+      </w:r>
+      <w:r>
+        <w:rPr>
+          <w:rFonts w:hint="default" w:ascii="Arial" w:hAnsi="Arial" w:cs="Arial"/>
+          <w:sz w:val="22"/>
+          <w:szCs w:val="22"/>
+          <w:lang w:val="en-US"/>
+        </w:rPr>
+        <w:t>}}</w:t>
+      </w:r>
+      <w:r>
+        <w:rPr>
+          <w:rFonts w:ascii="Arial" w:hAnsi="Arial" w:cs="Arial"/>
+          <w:sz w:val="22"/>
+          <w:szCs w:val="22"/>
+          <w:lang w:val="en-US"/>
+        </w:rPr>
+        <w:t xml:space="preserve"> AÑOS</w:t>
+      </w:r>
+    </w:p>
+    <w:p>
+      <w:pPr>
+        <w:spacing w:after="0" w:line="240" w:lineRule="auto"/>
+        <w:rPr>
+          <w:rFonts w:ascii="Arial" w:hAnsi="Arial" w:cs="Arial"/>
+          <w:sz w:val="22"/>
+          <w:szCs w:val="22"/>
+          <w:lang w:val="en-US"/>
+        </w:rPr>
+      </w:pPr>
+      <w:r>
+        <w:rPr>
+          <w:rFonts w:ascii="Arial" w:hAnsi="Arial" w:cs="Arial"/>
+          <w:sz w:val="22"/>
+          <w:szCs w:val="22"/>
+          <w:lang w:val="en-US"/>
+        </w:rPr>
+        <w:t>OCUPACIÓN:</w:t>
+      </w:r>
+      <w:r>
+        <w:rPr>
+          <w:rFonts w:ascii="Arial" w:hAnsi="Arial" w:cs="Arial"/>
+          <w:sz w:val="22"/>
+          <w:szCs w:val="22"/>
+          <w:lang w:val="es-ES" w:eastAsia="es-ES"/>
+        </w:rPr>
+        <w:t xml:space="preserve"> </w:t>
+      </w:r>
+      <w:r>
+        <w:rPr>
+          <w:rFonts w:hint="default" w:ascii="Arial" w:hAnsi="Arial" w:cs="Arial"/>
+          <w:sz w:val="22"/>
+          <w:szCs w:val="22"/>
+          <w:lang w:val="en-US" w:eastAsia="es-ES"/>
+        </w:rPr>
+        <w:t>{{</w:t>
+      </w:r>
+      <w:r>
+        <w:rPr>
+          <w:rFonts w:hint="default" w:ascii="Arial" w:hAnsi="Arial" w:cs="Arial"/>
+          <w:sz w:val="22"/>
+          <w:szCs w:val="22"/>
+          <w:u w:val="single"/>
+          <w:lang w:val="en-US" w:eastAsia="es-ES"/>
+        </w:rPr>
+        <w:t>ocupacion</w:t>
+      </w:r>
+      <w:r>
+        <w:rPr>
+          <w:rFonts w:hint="default" w:ascii="Arial" w:hAnsi="Arial" w:cs="Arial"/>
+          <w:sz w:val="22"/>
+          <w:szCs w:val="22"/>
+          <w:lang w:val="en-US" w:eastAsia="es-ES"/>
+        </w:rPr>
+        <w:t>}}</w:t>
+      </w:r>
+      <w:r>
+        <w:rPr>
+          <w:rFonts w:ascii="Arial" w:hAnsi="Arial" w:cs="Arial"/>
+          <w:sz w:val="22"/>
+          <w:szCs w:val="22"/>
+          <w:lang w:val="en-US"/>
+        </w:rPr>
+        <w:fldChar w:fldCharType="begin"/>
+      </w:r>
+      <w:r>
+        <w:rPr>
+          <w:rFonts w:ascii="Arial" w:hAnsi="Arial" w:cs="Arial"/>
+          <w:sz w:val="22"/>
+          <w:szCs w:val="22"/>
+          <w:lang w:val="en-US"/>
+        </w:rPr>
+        <w:instrText xml:space="preserve"> DOCVARIABLE Puesto \* MERGEFORMAT </w:instrText>
+      </w:r>
+      <w:r>
+        <w:rPr>
+          <w:rFonts w:ascii="Arial" w:hAnsi="Arial" w:cs="Arial"/>
+          <w:sz w:val="22"/>
+          <w:szCs w:val="22"/>
+          <w:lang w:val="en-US"/>
+        </w:rPr>
+        <w:fldChar w:fldCharType="end"/>
+      </w:r>
+    </w:p>
+    <w:p>
+      <w:pPr>
+        <w:spacing w:after="0" w:line="240" w:lineRule="auto"/>
+        <w:rPr>
+          <w:rFonts w:ascii="Arial" w:hAnsi="Arial" w:cs="Arial"/>
           <w:sz w:val="24"/>
           <w:szCs w:val="24"/>
+          <w:lang w:val="en-US"/>
+        </w:rPr>
+      </w:pPr>
+      <w:r>
+        <w:rPr>
+          <w:rFonts w:ascii="Arial" w:hAnsi="Arial" w:cs="Arial"/>
+          <w:sz w:val="22"/>
+          <w:szCs w:val="22"/>
+          <w:lang w:val="en-US"/>
+        </w:rPr>
+        <w:t xml:space="preserve">EMPRESA: </w:t>
+      </w:r>
+      <w:r>
+        <w:rPr>
+          <w:rFonts w:hint="default" w:ascii="Arial" w:hAnsi="Arial" w:cs="Arial"/>
+          <w:sz w:val="22"/>
+          <w:szCs w:val="22"/>
+          <w:lang w:val="en-US"/>
+        </w:rPr>
+        <w:t>{{</w:t>
+      </w:r>
+      <w:r>
+        <w:rPr>
+          <w:rFonts w:hint="default" w:ascii="Arial" w:hAnsi="Arial" w:cs="Arial"/>
+          <w:sz w:val="22"/>
+          <w:szCs w:val="22"/>
           <w:u w:val="single"/>
           <w:lang w:val="en-US"/>
         </w:rPr>
-      </w:pPr>
-      <w:r>
-        <w:rPr>
-          <w:rFonts w:ascii="Arial" w:hAnsi="Arial" w:cs="Arial"/>
-          <w:b/>
-          <w:bCs/>
-          <w:sz w:val="24"/>
-          <w:szCs w:val="24"/>
-          <w:u w:val="single"/>
-          <w:lang w:val="en-US"/>
-        </w:rPr>
-        <w:t>FICHA DE IDENTIFICACIÓN</w:t>
-      </w:r>
-      <w:r>
-        <w:rPr>
-          <w:rFonts w:hint="default" w:ascii="Arial" w:hAnsi="Arial" w:cs="Arial"/>
-          <w:b/>
-          <w:bCs/>
-          <w:sz w:val="24"/>
-          <w:szCs w:val="24"/>
-          <w:u w:val="none"/>
-          <w:lang/>
-        </w:rPr>
-        <w:tab/>
-        <w:t/>
-      </w:r>
-      <w:r>
-        <w:rPr>
-          <w:rFonts w:hint="default" w:ascii="Arial" w:hAnsi="Arial" w:cs="Arial"/>
-          <w:b/>
-          <w:bCs/>
-          <w:sz w:val="24"/>
-          <w:szCs w:val="24"/>
-          <w:u w:val="none"/>
-          <w:lang/>
-        </w:rPr>
-        <w:tab/>
-        <w:t/>
-      </w:r>
-      <w:r>
-        <w:rPr>
-          <w:rFonts w:hint="default" w:ascii="Arial" w:hAnsi="Arial" w:cs="Arial"/>
-          <w:b/>
-          <w:bCs/>
-          <w:sz w:val="24"/>
-          <w:szCs w:val="24"/>
-          <w:u w:val="none"/>
-          <w:lang/>
-        </w:rPr>
-        <w:tab/>
-      </w:r>
-      <w:r>
-        <w:rPr>
-          <w:rFonts w:ascii="Arial" w:hAnsi="Arial" w:cs="Arial"/>
-          <w:b/>
-          <w:bCs/>
-          <w:sz w:val="24"/>
-          <w:szCs w:val="24"/>
-          <w:u w:val="none"/>
-          <w:lang w:val="en-US"/>
-        </w:rPr>
-        <w:t xml:space="preserve">FECHA: </w:t>
-      </w:r>
-      <w:r>
-        <w:rPr>
-          <w:rFonts w:hint="default" w:ascii="Arial" w:hAnsi="Arial" w:cs="Arial"/>
-          <w:b/>
-          <w:bCs/>
-          <w:sz w:val="24"/>
-          <w:szCs w:val="24"/>
-          <w:u w:val="none"/>
-          <w:lang w:val="en-US"/>
-        </w:rPr>
-        <w:t>{{</w:t>
-      </w:r>
-      <w:r>
-        <w:rPr>
-          <w:rFonts w:hint="default" w:ascii="Arial" w:hAnsi="Arial" w:cs="Arial"/>
-          <w:b/>
-          <w:bCs/>
-          <w:sz w:val="24"/>
-          <w:szCs w:val="24"/>
-          <w:u w:val="single"/>
-          <w:lang w:val="en-US"/>
-        </w:rPr>
-        <w:t>fecha</w:t>
-      </w:r>
-      <w:r>
-        <w:rPr>
-          <w:rFonts w:hint="default" w:ascii="Arial" w:hAnsi="Arial" w:cs="Arial"/>
-          <w:b/>
-          <w:bCs/>
-          <w:sz w:val="24"/>
-          <w:szCs w:val="24"/>
-          <w:u w:val="none"/>
-          <w:lang w:val="en-US"/>
-        </w:rPr>
-        <w:t>}</w:t>
-      </w:r>
-      <w:r>
-        <w:rPr>
-          <w:rFonts w:ascii="Arial" w:hAnsi="Arial" w:cs="Arial"/>
-          <w:b/>
-          <w:bCs/>
-          <w:sz w:val="24"/>
-          <w:szCs w:val="24"/>
-          <w:u w:val="none"/>
-          <w:lang w:val="en-US"/>
-        </w:rPr>
-        <w:fldChar w:fldCharType="begin"/>
-      </w:r>
-      <w:r>
-        <w:rPr>
-          <w:rFonts w:ascii="Arial" w:hAnsi="Arial" w:cs="Arial"/>
-          <w:b/>
-          <w:bCs/>
-          <w:sz w:val="24"/>
-          <w:szCs w:val="24"/>
-          <w:u w:val="none"/>
-          <w:lang w:val="en-US"/>
-        </w:rPr>
-        <w:instrText xml:space="preserve"> DOCVARIABLE Fecha \* MERGEFORMAT </w:instrText>
-      </w:r>
-      <w:r>
-        <w:rPr>
-          <w:rFonts w:ascii="Arial" w:hAnsi="Arial" w:cs="Arial"/>
-          <w:b/>
-          <w:bCs/>
-          <w:sz w:val="24"/>
-          <w:szCs w:val="24"/>
-          <w:u w:val="none"/>
-          <w:lang w:val="en-US"/>
-        </w:rPr>
-        <w:fldChar w:fldCharType="end"/>
-      </w:r>
-      <w:r>
-        <w:rPr>
-          <w:rFonts w:hint="default" w:ascii="Arial" w:hAnsi="Arial" w:cs="Arial"/>
-          <w:b/>
-          <w:bCs/>
-          <w:sz w:val="24"/>
-          <w:szCs w:val="24"/>
-          <w:u w:val="none"/>
-          <w:lang w:val="en-US"/>
-        </w:rPr>
-        <w:t>}</w:t>
-      </w:r>
-    </w:p>
-    <w:p>
-      <w:pPr>
-        <w:spacing w:after="0" w:line="240" w:lineRule="auto"/>
-        <w:rPr>
-          <w:rFonts w:hint="default" w:ascii="Arial" w:hAnsi="Arial" w:cs="Arial"/>
-          <w:sz w:val="24"/>
-          <w:szCs w:val="24"/>
-          <w:lang w:val="en-US"/>
-        </w:rPr>
-      </w:pPr>
-      <w:r>
-        <w:rPr>
-          <w:rFonts w:ascii="Arial" w:hAnsi="Arial" w:cs="Arial"/>
-          <w:sz w:val="24"/>
-          <w:szCs w:val="24"/>
-          <w:lang w:val="en-US"/>
-        </w:rPr>
-        <w:t xml:space="preserve">NOMBRE: </w:t>
-      </w:r>
-      <w:r>
-        <w:rPr>
-          <w:rFonts w:ascii="Arial" w:hAnsi="Arial" w:cs="Arial"/>
-          <w:sz w:val="24"/>
-          <w:szCs w:val="24"/>
-          <w:lang w:val="en-US"/>
-        </w:rPr>
-        <w:fldChar w:fldCharType="begin"/>
-      </w:r>
-      <w:r>
-        <w:rPr>
-          <w:rFonts w:ascii="Arial" w:hAnsi="Arial" w:cs="Arial"/>
-          <w:sz w:val="24"/>
-          <w:szCs w:val="24"/>
-          <w:lang w:val="en-US"/>
-        </w:rPr>
-        <w:instrText xml:space="preserve"> DOCVARIABLE Nombre \* MERGEFORMAT </w:instrText>
-      </w:r>
-      <w:r>
-        <w:rPr>
-          <w:rFonts w:ascii="Arial" w:hAnsi="Arial" w:cs="Arial"/>
-          <w:sz w:val="24"/>
-          <w:szCs w:val="24"/>
-          <w:lang w:val="en-US"/>
-        </w:rPr>
-        <w:fldChar w:fldCharType="end"/>
-      </w:r>
-      <w:r>
-        <w:rPr>
-          <w:rFonts w:hint="default" w:ascii="Arial" w:hAnsi="Arial" w:cs="Arial"/>
-          <w:sz w:val="24"/>
-          <w:szCs w:val="24"/>
-          <w:lang w:val="en-US"/>
-        </w:rPr>
-        <w:t>{{</w:t>
-      </w:r>
-      <w:r>
-        <w:rPr>
-          <w:rFonts w:hint="default" w:ascii="Arial" w:hAnsi="Arial" w:cs="Arial"/>
-          <w:sz w:val="24"/>
-          <w:szCs w:val="24"/>
-          <w:u w:val="single"/>
-          <w:lang w:val="en-US"/>
-        </w:rPr>
-        <w:t>nombre_completo_personal</w:t>
-      </w:r>
-      <w:r>
-        <w:rPr>
-          <w:rFonts w:hint="default" w:ascii="Arial" w:hAnsi="Arial" w:cs="Arial"/>
-          <w:sz w:val="24"/>
-          <w:szCs w:val="24"/>
-          <w:lang w:val="en-US"/>
-        </w:rPr>
-        <w:t>}}</w:t>
-      </w:r>
-    </w:p>
-    <w:p>
-      <w:pPr>
-        <w:spacing w:after="0" w:line="240" w:lineRule="auto"/>
-        <w:rPr>
-          <w:rFonts w:ascii="Arial" w:hAnsi="Arial" w:cs="Arial"/>
-          <w:sz w:val="24"/>
-          <w:szCs w:val="24"/>
-          <w:lang w:val="en-US"/>
-        </w:rPr>
-      </w:pPr>
-      <w:r>
-        <w:rPr>
-          <w:rFonts w:ascii="Arial" w:hAnsi="Arial" w:cs="Arial"/>
-          <w:sz w:val="24"/>
-          <w:szCs w:val="24"/>
-          <w:lang w:val="en-US"/>
-        </w:rPr>
-        <w:t xml:space="preserve">ID RACEK: </w:t>
-      </w:r>
-      <w:r>
-        <w:rPr>
-          <w:rFonts w:ascii="Arial" w:hAnsi="Arial" w:cs="Arial"/>
-          <w:sz w:val="24"/>
-          <w:szCs w:val="24"/>
-          <w:lang w:val="en-US"/>
-        </w:rPr>
-        <w:fldChar w:fldCharType="begin"/>
-      </w:r>
-      <w:r>
-        <w:rPr>
-          <w:rFonts w:ascii="Arial" w:hAnsi="Arial" w:cs="Arial"/>
-          <w:sz w:val="24"/>
-          <w:szCs w:val="24"/>
-          <w:lang w:val="en-US"/>
-        </w:rPr>
-        <w:instrText xml:space="preserve"> DOCVARIABLE Elemento \* MERGEFORMAT </w:instrText>
-      </w:r>
-      <w:r>
-        <w:rPr>
-          <w:rFonts w:ascii="Arial" w:hAnsi="Arial" w:cs="Arial"/>
-          <w:sz w:val="24"/>
-          <w:szCs w:val="24"/>
-          <w:lang w:val="en-US"/>
-        </w:rPr>
-        <w:fldChar w:fldCharType="end"/>
-      </w:r>
-      <w:r>
-        <w:rPr>
-          <w:rFonts w:hint="default" w:ascii="Arial" w:hAnsi="Arial" w:cs="Arial"/>
-          <w:sz w:val="24"/>
-          <w:szCs w:val="24"/>
-          <w:lang w:val="en-US"/>
-        </w:rPr>
-        <w:t>{{</w:t>
-      </w:r>
-      <w:r>
-        <w:rPr>
-          <w:rFonts w:hint="default" w:ascii="Arial" w:hAnsi="Arial" w:cs="Arial"/>
-          <w:sz w:val="24"/>
-          <w:szCs w:val="24"/>
-          <w:u w:val="single"/>
-          <w:lang w:val="en-US"/>
-        </w:rPr>
-        <w:t>id_racek</w:t>
-      </w:r>
-      <w:r>
-        <w:rPr>
-          <w:rFonts w:hint="default" w:ascii="Arial" w:hAnsi="Arial" w:cs="Arial"/>
-          <w:sz w:val="24"/>
-          <w:szCs w:val="24"/>
-          <w:lang w:val="en-US"/>
-        </w:rPr>
-        <w:t>}}</w:t>
-      </w:r>
-      <w:r>
-        <w:rPr>
-          <w:rFonts w:hint="default" w:ascii="Arial" w:hAnsi="Arial" w:cs="Arial"/>
-          <w:sz w:val="24"/>
-          <w:szCs w:val="24"/>
-          <w:lang/>
-        </w:rPr>
-        <w:tab/>
-        <w:t/>
-      </w:r>
-      <w:r>
-        <w:rPr>
-          <w:rFonts w:hint="default" w:ascii="Arial" w:hAnsi="Arial" w:cs="Arial"/>
-          <w:sz w:val="24"/>
-          <w:szCs w:val="24"/>
-          <w:lang/>
-        </w:rPr>
-        <w:tab/>
-        <w:t/>
-      </w:r>
-      <w:r>
-        <w:rPr>
-          <w:rFonts w:hint="default" w:ascii="Arial" w:hAnsi="Arial" w:cs="Arial"/>
-          <w:sz w:val="24"/>
-          <w:szCs w:val="24"/>
-          <w:lang/>
-        </w:rPr>
-        <w:tab/>
-      </w:r>
-      <w:r>
-        <w:rPr>
-          <w:rFonts w:ascii="Arial" w:hAnsi="Arial" w:cs="Arial"/>
-          <w:sz w:val="24"/>
-          <w:szCs w:val="24"/>
-          <w:lang w:val="en-US"/>
-        </w:rPr>
-        <w:t xml:space="preserve">R.F.C: </w:t>
-      </w:r>
-      <w:r>
-        <w:rPr>
-          <w:rFonts w:hint="default" w:ascii="Arial" w:hAnsi="Arial" w:cs="Arial"/>
-          <w:sz w:val="24"/>
-          <w:szCs w:val="24"/>
-          <w:lang w:val="en-US"/>
-        </w:rPr>
-        <w:t>{{</w:t>
-      </w:r>
-      <w:r>
-        <w:rPr>
-          <w:rFonts w:hint="default" w:ascii="Arial" w:hAnsi="Arial" w:cs="Arial"/>
-          <w:sz w:val="24"/>
-          <w:szCs w:val="24"/>
-          <w:u w:val="single"/>
-          <w:lang w:val="en-US"/>
-        </w:rPr>
-        <w:t>rfc_personal</w:t>
-      </w:r>
-      <w:r>
-        <w:rPr>
-          <w:rFonts w:hint="default" w:ascii="Arial" w:hAnsi="Arial" w:cs="Arial"/>
-          <w:sz w:val="24"/>
-          <w:szCs w:val="24"/>
-          <w:lang w:val="en-US"/>
-        </w:rPr>
-        <w:t>}}</w:t>
-      </w:r>
-      <w:r>
-        <w:rPr>
-          <w:rFonts w:ascii="Arial" w:hAnsi="Arial" w:cs="Arial"/>
-          <w:sz w:val="24"/>
-          <w:szCs w:val="24"/>
-          <w:lang w:val="en-US"/>
-        </w:rPr>
-        <w:fldChar w:fldCharType="begin"/>
-      </w:r>
-      <w:r>
-        <w:rPr>
-          <w:rFonts w:ascii="Arial" w:hAnsi="Arial" w:cs="Arial"/>
-          <w:sz w:val="24"/>
-          <w:szCs w:val="24"/>
-          <w:lang w:val="en-US"/>
-        </w:rPr>
-        <w:instrText xml:space="preserve"> DOCVARIABLE RFC \* MERGEFORMAT </w:instrText>
-      </w:r>
-      <w:r>
-        <w:rPr>
-          <w:rFonts w:ascii="Arial" w:hAnsi="Arial" w:cs="Arial"/>
-          <w:sz w:val="24"/>
-          <w:szCs w:val="24"/>
-          <w:lang w:val="en-US"/>
-        </w:rPr>
-        <w:fldChar w:fldCharType="end"/>
-      </w:r>
-    </w:p>
-    <w:p>
-      <w:pPr>
-        <w:spacing w:after="0" w:line="240" w:lineRule="auto"/>
-        <w:rPr>
-          <w:rFonts w:ascii="Arial" w:hAnsi="Arial" w:cs="Arial"/>
-          <w:sz w:val="24"/>
-          <w:szCs w:val="24"/>
-          <w:lang w:val="en-US"/>
-        </w:rPr>
-      </w:pPr>
-      <w:r>
-        <w:rPr>
-          <w:rFonts w:ascii="Arial" w:hAnsi="Arial" w:cs="Arial"/>
-          <w:sz w:val="24"/>
-          <w:szCs w:val="24"/>
-          <w:lang w:val="en-US"/>
-        </w:rPr>
-        <w:t xml:space="preserve">SEXO: </w:t>
-      </w:r>
-      <w:r>
-        <w:rPr>
-          <w:rFonts w:hint="default" w:ascii="Arial" w:hAnsi="Arial" w:cs="Arial"/>
-          <w:sz w:val="24"/>
-          <w:szCs w:val="24"/>
-          <w:lang w:val="en-US"/>
-        </w:rPr>
-        <w:t>{{</w:t>
-      </w:r>
-      <w:r>
-        <w:rPr>
-          <w:rFonts w:hint="default" w:ascii="Arial" w:hAnsi="Arial" w:cs="Arial"/>
-          <w:sz w:val="24"/>
-          <w:szCs w:val="24"/>
-          <w:u w:val="single"/>
-          <w:lang w:val="en-US"/>
-        </w:rPr>
-        <w:t>sexo</w:t>
-      </w:r>
-      <w:r>
-        <w:rPr>
-          <w:rFonts w:hint="default" w:ascii="Arial" w:hAnsi="Arial" w:cs="Arial"/>
-          <w:sz w:val="24"/>
-          <w:szCs w:val="24"/>
-          <w:lang w:val="en-US"/>
-        </w:rPr>
-        <w:t>}}</w:t>
-      </w:r>
-      <w:r>
-        <w:rPr>
-          <w:rFonts w:hint="default" w:ascii="Arial" w:hAnsi="Arial" w:cs="Arial"/>
-          <w:sz w:val="24"/>
-          <w:szCs w:val="24"/>
-          <w:lang/>
-        </w:rPr>
-        <w:tab/>
-        <w:t/>
-      </w:r>
-      <w:r>
-        <w:rPr>
-          <w:rFonts w:hint="default" w:ascii="Arial" w:hAnsi="Arial" w:cs="Arial"/>
-          <w:sz w:val="24"/>
-          <w:szCs w:val="24"/>
-          <w:lang/>
-        </w:rPr>
-        <w:tab/>
-        <w:t/>
-      </w:r>
-      <w:r>
-        <w:rPr>
-          <w:rFonts w:hint="default" w:ascii="Arial" w:hAnsi="Arial" w:cs="Arial"/>
-          <w:sz w:val="24"/>
-          <w:szCs w:val="24"/>
-          <w:lang/>
-        </w:rPr>
-        <w:tab/>
-      </w:r>
-      <w:r>
-        <w:rPr>
-          <w:rFonts w:ascii="Arial" w:hAnsi="Arial" w:cs="Arial"/>
-          <w:sz w:val="24"/>
-          <w:szCs w:val="24"/>
-          <w:lang w:val="en-US"/>
-        </w:rPr>
-        <w:t xml:space="preserve">EDAD: </w:t>
-      </w:r>
-      <w:r>
-        <w:rPr>
-          <w:rFonts w:hint="default" w:ascii="Arial" w:hAnsi="Arial" w:cs="Arial"/>
-          <w:sz w:val="24"/>
-          <w:szCs w:val="24"/>
-          <w:lang w:val="en-US"/>
-        </w:rPr>
-        <w:t>{</w:t>
-      </w:r>
-      <w:r>
-        <w:rPr>
-          <w:rFonts w:ascii="Arial" w:hAnsi="Arial" w:cs="Arial"/>
-          <w:sz w:val="24"/>
-          <w:szCs w:val="24"/>
-          <w:lang w:val="en-US"/>
-        </w:rPr>
-        <w:fldChar w:fldCharType="begin"/>
-      </w:r>
-      <w:r>
-        <w:rPr>
-          <w:rFonts w:ascii="Arial" w:hAnsi="Arial" w:cs="Arial"/>
-          <w:sz w:val="24"/>
-          <w:szCs w:val="24"/>
-          <w:lang w:val="en-US"/>
-        </w:rPr>
-        <w:instrText xml:space="preserve"> DOCVARIABLE Edad \* MERGEFORMAT </w:instrText>
-      </w:r>
-      <w:r>
-        <w:rPr>
-          <w:rFonts w:ascii="Arial" w:hAnsi="Arial" w:cs="Arial"/>
-          <w:sz w:val="24"/>
-          <w:szCs w:val="24"/>
-          <w:lang w:val="en-US"/>
-        </w:rPr>
-        <w:fldChar w:fldCharType="end"/>
-      </w:r>
-      <w:r>
-        <w:rPr>
-          <w:rFonts w:hint="default" w:ascii="Arial" w:hAnsi="Arial" w:cs="Arial"/>
-          <w:sz w:val="24"/>
-          <w:szCs w:val="24"/>
-          <w:lang w:val="en-US"/>
-        </w:rPr>
-        <w:t>{</w:t>
-      </w:r>
-      <w:r>
-        <w:rPr>
-          <w:rFonts w:hint="default" w:ascii="Arial" w:hAnsi="Arial" w:cs="Arial"/>
-          <w:sz w:val="24"/>
-          <w:szCs w:val="24"/>
-          <w:u w:val="single"/>
-          <w:lang w:val="en-US"/>
-        </w:rPr>
-        <w:t>edad</w:t>
-      </w:r>
-      <w:r>
-        <w:rPr>
-          <w:rFonts w:hint="default" w:ascii="Arial" w:hAnsi="Arial" w:cs="Arial"/>
-          <w:sz w:val="24"/>
-          <w:szCs w:val="24"/>
-          <w:lang w:val="en-US"/>
-        </w:rPr>
-        <w:t>}}</w:t>
-      </w:r>
-      <w:r>
-        <w:rPr>
-          <w:rFonts w:ascii="Arial" w:hAnsi="Arial" w:cs="Arial"/>
-          <w:sz w:val="24"/>
-          <w:szCs w:val="24"/>
-          <w:lang w:val="en-US"/>
-        </w:rPr>
-        <w:t xml:space="preserve"> AÑOS</w:t>
-      </w:r>
-    </w:p>
-    <w:p>
-      <w:pPr>
-        <w:spacing w:after="0" w:line="240" w:lineRule="auto"/>
-        <w:rPr>
-          <w:rFonts w:ascii="Arial" w:hAnsi="Arial" w:cs="Arial"/>
-          <w:sz w:val="24"/>
-          <w:szCs w:val="24"/>
-          <w:lang w:val="en-US"/>
-        </w:rPr>
-      </w:pPr>
-      <w:r>
-        <w:rPr>
-          <w:rFonts w:ascii="Arial" w:hAnsi="Arial" w:cs="Arial"/>
-          <w:sz w:val="24"/>
-          <w:szCs w:val="24"/>
-          <w:lang w:val="en-US"/>
-        </w:rPr>
-        <w:t>OCUPACIÓN:</w:t>
-      </w:r>
-      <w:r>
-        <w:rPr>
-          <w:rFonts w:ascii="Arial" w:hAnsi="Arial" w:cs="Arial"/>
-          <w:sz w:val="24"/>
-          <w:szCs w:val="24"/>
-          <w:lang w:val="es-ES" w:eastAsia="es-ES"/>
-        </w:rPr>
-        <w:t xml:space="preserve"> </w:t>
-      </w:r>
-      <w:r>
-        <w:rPr>
-          <w:rFonts w:hint="default" w:ascii="Arial" w:hAnsi="Arial" w:cs="Arial"/>
-          <w:sz w:val="24"/>
-          <w:szCs w:val="24"/>
-          <w:lang w:val="en-US" w:eastAsia="es-ES"/>
-        </w:rPr>
-        <w:t>{{</w:t>
-      </w:r>
-      <w:r>
-        <w:rPr>
-          <w:rFonts w:hint="default" w:ascii="Arial" w:hAnsi="Arial" w:cs="Arial"/>
-          <w:sz w:val="24"/>
-          <w:szCs w:val="24"/>
-          <w:u w:val="single"/>
-          <w:lang w:val="en-US" w:eastAsia="es-ES"/>
-        </w:rPr>
-        <w:t>ocupacion</w:t>
-      </w:r>
-      <w:r>
-        <w:rPr>
-          <w:rFonts w:hint="default" w:ascii="Arial" w:hAnsi="Arial" w:cs="Arial"/>
-          <w:sz w:val="24"/>
-          <w:szCs w:val="24"/>
-          <w:lang w:val="en-US" w:eastAsia="es-ES"/>
-        </w:rPr>
-        <w:t>}}</w:t>
-      </w:r>
-      <w:r>
-        <w:rPr>
-          <w:rFonts w:ascii="Arial" w:hAnsi="Arial" w:cs="Arial"/>
-          <w:sz w:val="24"/>
-          <w:szCs w:val="24"/>
-          <w:lang w:val="en-US"/>
-        </w:rPr>
-        <w:fldChar w:fldCharType="begin"/>
-      </w:r>
-      <w:r>
-        <w:rPr>
-          <w:rFonts w:ascii="Arial" w:hAnsi="Arial" w:cs="Arial"/>
-          <w:sz w:val="24"/>
-          <w:szCs w:val="24"/>
-          <w:lang w:val="en-US"/>
-        </w:rPr>
-        <w:instrText xml:space="preserve"> DOCVARIABLE Puesto \* MERGEFORMAT </w:instrText>
-      </w:r>
-      <w:r>
-        <w:rPr>
-          <w:rFonts w:ascii="Arial" w:hAnsi="Arial" w:cs="Arial"/>
-          <w:sz w:val="24"/>
-          <w:szCs w:val="24"/>
-          <w:lang w:val="en-US"/>
-        </w:rPr>
-        <w:fldChar w:fldCharType="end"/>
-      </w:r>
-    </w:p>
-    <w:p>
-      <w:pPr>
-        <w:spacing w:after="0" w:line="240" w:lineRule="auto"/>
-        <w:rPr>
-          <w:rFonts w:ascii="Arial" w:hAnsi="Arial" w:cs="Arial"/>
-          <w:sz w:val="24"/>
-          <w:szCs w:val="24"/>
-          <w:lang w:val="en-US"/>
-        </w:rPr>
-      </w:pPr>
-      <w:r>
-        <w:rPr>
-          <w:rFonts w:ascii="Arial" w:hAnsi="Arial" w:cs="Arial"/>
-          <w:sz w:val="24"/>
-          <w:szCs w:val="24"/>
-          <w:lang w:val="en-US"/>
-        </w:rPr>
-        <w:t xml:space="preserve">EMPRESA: </w:t>
-      </w:r>
-      <w:r>
-        <w:rPr>
-          <w:rFonts w:hint="default" w:ascii="Arial" w:hAnsi="Arial" w:cs="Arial"/>
-          <w:sz w:val="24"/>
-          <w:szCs w:val="24"/>
-          <w:lang w:val="en-US"/>
-        </w:rPr>
-        <w:t>{{</w:t>
-      </w:r>
-      <w:r>
-        <w:rPr>
-          <w:rFonts w:hint="default" w:ascii="Arial" w:hAnsi="Arial" w:cs="Arial"/>
-          <w:sz w:val="24"/>
-          <w:szCs w:val="24"/>
-          <w:u w:val="single"/>
-          <w:lang w:val="en-US"/>
-        </w:rPr>
         <w:t>empresa</w:t>
       </w:r>
       <w:r>
         <w:rPr>
           <w:rFonts w:hint="default" w:ascii="Arial" w:hAnsi="Arial" w:cs="Arial"/>
-          <w:sz w:val="24"/>
-          <w:szCs w:val="24"/>
+          <w:sz w:val="22"/>
+          <w:szCs w:val="22"/>
           <w:lang w:val="en-US"/>
         </w:rPr>
         <w:t>}}</w:t>
@@ -770,16 +785,90 @@
     </w:p>
     <w:p>
       <w:pPr>
-        <w:tabs>
-          <w:tab w:val="left" w:pos="1397"/>
-        </w:tabs>
-        <w:spacing w:after="0" w:line="240" w:lineRule="auto"/>
+        <w:spacing w:after="0"/>
         <w:jc w:val="center"/>
         <w:rPr>
           <w:b/>
-          <w:sz w:val="32"/>
-        </w:rPr>
-      </w:pPr>
+          <w:sz w:val="30"/>
+          <w:szCs w:val="30"/>
+        </w:rPr>
+      </w:pPr>
+      <w:r>
+        <w:rPr>
+          <w:b/>
+          <w:sz w:val="30"/>
+          <w:szCs w:val="30"/>
+        </w:rPr>
+        <w:t>VALORACIÓN CLINICA DE ESTRUCTURAS DENTARIAS</w:t>
+      </w:r>
+    </w:p>
+    <w:p>
+      <w:pPr>
+        <w:jc w:val="center"/>
+        <w:rPr>
+          <w:sz w:val="24"/>
+        </w:rPr>
+      </w:pPr>
+      <w:bookmarkStart w:id="0" w:name="_GoBack"/>
+      <w:r>
+        <w:drawing>
+          <wp:anchor distT="0" distB="0" distL="114300" distR="114300" simplePos="0" relativeHeight="251660288" behindDoc="0" locked="0" layoutInCell="1" allowOverlap="1">
+            <wp:simplePos x="0" y="0"/>
+            <wp:positionH relativeFrom="column">
+              <wp:posOffset>-195580</wp:posOffset>
+            </wp:positionH>
+            <wp:positionV relativeFrom="paragraph">
+              <wp:posOffset>241300</wp:posOffset>
+            </wp:positionV>
+            <wp:extent cx="4754880" cy="905510"/>
+            <wp:effectExtent l="0" t="0" r="7620" b="8890"/>
+            <wp:wrapNone/>
+            <wp:docPr id="10" name="Imagen 7"/>
+            <wp:cNvGraphicFramePr>
+              <a:graphicFrameLocks xmlns:a="http://schemas.openxmlformats.org/drawingml/2006/main" noChangeAspect="1"/>
+            </wp:cNvGraphicFramePr>
+            <a:graphic xmlns:a="http://schemas.openxmlformats.org/drawingml/2006/main">
+              <a:graphicData uri="http://schemas.openxmlformats.org/drawingml/2006/picture">
+                <pic:pic xmlns:pic="http://schemas.openxmlformats.org/drawingml/2006/picture">
+                  <pic:nvPicPr>
+                    <pic:cNvPr id="10" name="Imagen 7"/>
+                    <pic:cNvPicPr>
+                      <a:picLocks noChangeAspect="1" noChangeArrowheads="1"/>
+                    </pic:cNvPicPr>
+                  </pic:nvPicPr>
+                  <pic:blipFill>
+                    <a:blip r:embed="rId8">
+                      <a:extLst>
+                        <a:ext uri="{28A0092B-C50C-407E-A947-70E740481C1C}">
+                          <a14:useLocalDpi xmlns:a14="http://schemas.microsoft.com/office/drawing/2010/main" val="0"/>
+                        </a:ext>
+                      </a:extLst>
+                    </a:blip>
+                    <a:srcRect/>
+                    <a:stretch>
+                      <a:fillRect/>
+                    </a:stretch>
+                  </pic:blipFill>
+                  <pic:spPr>
+                    <a:xfrm>
+                      <a:off x="0" y="0"/>
+                      <a:ext cx="4754880" cy="905510"/>
+                    </a:xfrm>
+                    <a:prstGeom prst="rect">
+                      <a:avLst/>
+                    </a:prstGeom>
+                    <a:noFill/>
+                    <a:ln>
+                      <a:noFill/>
+                    </a:ln>
+                  </pic:spPr>
+                </pic:pic>
+              </a:graphicData>
+            </a:graphic>
+          </wp:anchor>
+        </w:drawing>
+      </w:r>
+      <w:bookmarkEnd w:id="0"/>
       <w:r>
         <mc:AlternateContent>
           <mc:Choice Requires="wps">
@@ -787,13 +876,13 @@
               <wp:anchor distT="0" distB="0" distL="114300" distR="114300" simplePos="0" relativeHeight="251659264" behindDoc="0" locked="0" layoutInCell="1" allowOverlap="1">
                 <wp:simplePos x="0" y="0"/>
                 <wp:positionH relativeFrom="column">
-                  <wp:posOffset>5143500</wp:posOffset>
+                  <wp:posOffset>4558665</wp:posOffset>
                 </wp:positionH>
                 <wp:positionV relativeFrom="paragraph">
-                  <wp:posOffset>217805</wp:posOffset>
+                  <wp:posOffset>51435</wp:posOffset>
                 </wp:positionV>
-                <wp:extent cx="1724025" cy="1343025"/>
-                <wp:effectExtent l="0" t="635" r="0" b="0"/>
+                <wp:extent cx="1787525" cy="1290955"/>
+                <wp:effectExtent l="0" t="0" r="3175" b="4445"/>
                 <wp:wrapNone/>
                 <wp:docPr id="6" name="Text Box 14"/>
                 <wp:cNvGraphicFramePr/>
@@ -806,7 +895,7 @@
                       <wps:spPr bwMode="auto">
                         <a:xfrm>
                           <a:off x="0" y="0"/>
-                          <a:ext cx="1724025" cy="1343025"/>
+                          <a:ext cx="1787525" cy="1290955"/>
                         </a:xfrm>
                         <a:prstGeom prst="rect">
                           <a:avLst/>
@@ -839,8 +928,8 @@
                               </w:rPr>
                               <w:drawing>
                                 <wp:inline distT="0" distB="0" distL="0" distR="0">
-                                  <wp:extent cx="361950" cy="152400"/>
-                                  <wp:effectExtent l="0" t="0" r="0" b="0"/>
+                                  <wp:extent cx="282575" cy="119380"/>
+                                  <wp:effectExtent l="0" t="0" r="3175" b="13970"/>
                                   <wp:docPr id="1" name="Imagen 1"/>
                                   <wp:cNvGraphicFramePr>
                                     <a:graphicFrameLocks xmlns:a="http://schemas.openxmlformats.org/drawingml/2006/main" noChangeAspect="1"/>
@@ -855,7 +944,7 @@
                                           </pic:cNvPicPr>
                                         </pic:nvPicPr>
                                         <pic:blipFill>
-                                          <a:blip r:embed="rId8">
+                                          <a:blip r:embed="rId9">
                                             <a:extLst>
                                               <a:ext uri="{28A0092B-C50C-407E-A947-70E740481C1C}">
                                                 <a14:useLocalDpi xmlns:a14="http://schemas.microsoft.com/office/drawing/2010/main" val="0"/>
@@ -870,7 +959,7 @@
                                         <pic:spPr>
                                           <a:xfrm>
                                             <a:off x="0" y="0"/>
-                                            <a:ext cx="361950" cy="152400"/>
+                                            <a:ext cx="282575" cy="119380"/>
                                           </a:xfrm>
                                           <a:prstGeom prst="rect">
                                             <a:avLst/>
@@ -898,7 +987,7 @@
                               <w:rPr>
                                 <w:sz w:val="24"/>
                               </w:rPr>
-                              <w:t xml:space="preserve">AUSENCIA =                </w:t>
+                              <w:t xml:space="preserve">AUSENCIA =       </w:t>
                             </w:r>
                             <w:r>
                               <w:rPr>
@@ -907,7 +996,7 @@
                               <w:drawing>
                                 <wp:inline distT="0" distB="0" distL="0" distR="0">
                                   <wp:extent cx="203200" cy="184150"/>
-                                  <wp:effectExtent l="0" t="0" r="0" b="0"/>
+                                  <wp:effectExtent l="0" t="0" r="6350" b="6350"/>
                                   <wp:docPr id="2" name="Imagen 2"/>
                                   <wp:cNvGraphicFramePr>
                                     <a:graphicFrameLocks xmlns:a="http://schemas.openxmlformats.org/drawingml/2006/main" noChangeAspect="1"/>
@@ -922,7 +1011,7 @@
                                           </pic:cNvPicPr>
                                         </pic:nvPicPr>
                                         <pic:blipFill>
-                                          <a:blip r:embed="rId9">
+                                          <a:blip r:embed="rId10">
                                             <a:extLst>
                                               <a:ext uri="{28A0092B-C50C-407E-A947-70E740481C1C}">
                                                 <a14:useLocalDpi xmlns:a14="http://schemas.microsoft.com/office/drawing/2010/main" val="0"/>
@@ -953,6 +1042,12 @@
                                 </wp:inline>
                               </w:drawing>
                             </w:r>
+                            <w:r>
+                              <w:rPr>
+                                <w:sz w:val="24"/>
+                              </w:rPr>
+                              <w:t xml:space="preserve">       </w:t>
+                            </w:r>
                           </w:p>
                           <w:p>
                             <w:pPr>
@@ -965,7 +1060,7 @@
                               <w:rPr>
                                 <w:sz w:val="24"/>
                               </w:rPr>
-                              <w:t xml:space="preserve">CARIES =                    </w:t>
+                              <w:t xml:space="preserve">CARIES =           </w:t>
                             </w:r>
                             <w:r>
                               <w:rPr>
@@ -973,8 +1068,8 @@
                               </w:rPr>
                               <w:drawing>
                                 <wp:inline distT="0" distB="0" distL="0" distR="0">
-                                  <wp:extent cx="298450" cy="222250"/>
-                                  <wp:effectExtent l="0" t="0" r="0" b="0"/>
+                                  <wp:extent cx="247015" cy="184150"/>
+                                  <wp:effectExtent l="0" t="0" r="635" b="5715"/>
                                   <wp:docPr id="3" name="Imagen 3"/>
                                   <wp:cNvGraphicFramePr>
                                     <a:graphicFrameLocks xmlns:a="http://schemas.openxmlformats.org/drawingml/2006/main" noChangeAspect="1"/>
@@ -984,70 +1079,6 @@
                                       <pic:pic xmlns:pic="http://schemas.openxmlformats.org/drawingml/2006/picture">
                                         <pic:nvPicPr>
                                           <pic:cNvPr id="3" name="Imagen 3"/>
-                                          <pic:cNvPicPr>
-                                            <a:picLocks noChangeAspect="1" noChangeArrowheads="1"/>
-                                          </pic:cNvPicPr>
-                                        </pic:nvPicPr>
-                                        <pic:blipFill>
-                                          <a:blip r:embed="rId10">
-                                            <a:extLst>
-                                              <a:ext uri="{28A0092B-C50C-407E-A947-70E740481C1C}">
-                                                <a14:useLocalDpi xmlns:a14="http://schemas.microsoft.com/office/drawing/2010/main" val="0"/>
-                                              </a:ext>
-                                            </a:extLst>
-                                          </a:blip>
-                                          <a:srcRect/>
-                                          <a:stretch>
-                                            <a:fillRect/>
-                                          </a:stretch>
-                                        </pic:blipFill>
-                                        <pic:spPr>
-                                          <a:xfrm>
-                                            <a:off x="0" y="0"/>
-                                            <a:ext cx="298450" cy="222250"/>
-                                          </a:xfrm>
-                                          <a:prstGeom prst="rect">
-                                            <a:avLst/>
-                                          </a:prstGeom>
-                                          <a:noFill/>
-                                          <a:ln>
-                                            <a:noFill/>
-                                          </a:ln>
-                                        </pic:spPr>
-                                      </pic:pic>
-                                    </a:graphicData>
-                                  </a:graphic>
-                                </wp:inline>
-                              </w:drawing>
-                            </w:r>
-                          </w:p>
-                          <w:p>
-                            <w:pPr>
-                              <w:spacing w:after="0"/>
-                            </w:pPr>
-                            <w:r>
-                              <w:rPr>
-                                <w:sz w:val="24"/>
-                              </w:rPr>
-                              <w:t xml:space="preserve">GINGIVITIS =          </w:t>
-                            </w:r>
-                            <w:r>
-                              <w:rPr>
-                                <w:sz w:val="24"/>
-                              </w:rPr>
-                              <w:drawing>
-                                <wp:inline distT="0" distB="0" distL="0" distR="0">
-                                  <wp:extent cx="381000" cy="95250"/>
-                                  <wp:effectExtent l="0" t="0" r="0" b="0"/>
-                                  <wp:docPr id="4" name="Imagen 4"/>
-                                  <wp:cNvGraphicFramePr>
-                                    <a:graphicFrameLocks xmlns:a="http://schemas.openxmlformats.org/drawingml/2006/main" noChangeAspect="1"/>
-                                  </wp:cNvGraphicFramePr>
-                                  <a:graphic xmlns:a="http://schemas.openxmlformats.org/drawingml/2006/main">
-                                    <a:graphicData uri="http://schemas.openxmlformats.org/drawingml/2006/picture">
-                                      <pic:pic xmlns:pic="http://schemas.openxmlformats.org/drawingml/2006/picture">
-                                        <pic:nvPicPr>
-                                          <pic:cNvPr id="4" name="Imagen 4"/>
                                           <pic:cNvPicPr>
                                             <a:picLocks noChangeAspect="1" noChangeArrowheads="1"/>
                                           </pic:cNvPicPr>
@@ -1068,7 +1099,7 @@
                                         <pic:spPr>
                                           <a:xfrm>
                                             <a:off x="0" y="0"/>
-                                            <a:ext cx="381000" cy="95250"/>
+                                            <a:ext cx="247015" cy="184150"/>
                                           </a:xfrm>
                                           <a:prstGeom prst="rect">
                                             <a:avLst/>
@@ -1084,6 +1115,82 @@
                                 </wp:inline>
                               </w:drawing>
                             </w:r>
+                            <w:r>
+                              <w:rPr>
+                                <w:sz w:val="24"/>
+                              </w:rPr>
+                              <w:t xml:space="preserve">         </w:t>
+                            </w:r>
+                          </w:p>
+                          <w:p>
+                            <w:pPr>
+                              <w:spacing w:after="0"/>
+                            </w:pPr>
+                            <w:r>
+                              <w:rPr>
+                                <w:sz w:val="24"/>
+                              </w:rPr>
+                              <w:t xml:space="preserve">GINGIVITIS =     </w:t>
+                            </w:r>
+                            <w:r>
+                              <w:rPr>
+                                <w:sz w:val="24"/>
+                              </w:rPr>
+                              <w:drawing>
+                                <wp:inline distT="0" distB="0" distL="0" distR="0">
+                                  <wp:extent cx="266700" cy="76200"/>
+                                  <wp:effectExtent l="0" t="0" r="0" b="0"/>
+                                  <wp:docPr id="4" name="Imagen 4"/>
+                                  <wp:cNvGraphicFramePr>
+                                    <a:graphicFrameLocks xmlns:a="http://schemas.openxmlformats.org/drawingml/2006/main" noChangeAspect="1"/>
+                                  </wp:cNvGraphicFramePr>
+                                  <a:graphic xmlns:a="http://schemas.openxmlformats.org/drawingml/2006/main">
+                                    <a:graphicData uri="http://schemas.openxmlformats.org/drawingml/2006/picture">
+                                      <pic:pic xmlns:pic="http://schemas.openxmlformats.org/drawingml/2006/picture">
+                                        <pic:nvPicPr>
+                                          <pic:cNvPr id="4" name="Imagen 4"/>
+                                          <pic:cNvPicPr>
+                                            <a:picLocks noChangeAspect="1" noChangeArrowheads="1"/>
+                                          </pic:cNvPicPr>
+                                        </pic:nvPicPr>
+                                        <pic:blipFill>
+                                          <a:blip r:embed="rId12">
+                                            <a:extLst>
+                                              <a:ext uri="{28A0092B-C50C-407E-A947-70E740481C1C}">
+                                                <a14:useLocalDpi xmlns:a14="http://schemas.microsoft.com/office/drawing/2010/main" val="0"/>
+                                              </a:ext>
+                                            </a:extLst>
+                                          </a:blip>
+                                          <a:srcRect/>
+                                          <a:stretch>
+                                            <a:fillRect/>
+                                          </a:stretch>
+                                        </pic:blipFill>
+                                        <pic:spPr>
+                                          <a:xfrm>
+                                            <a:off x="0" y="0"/>
+                                            <a:ext cx="266700" cy="76200"/>
+                                          </a:xfrm>
+                                          <a:prstGeom prst="rect">
+                                            <a:avLst/>
+                                          </a:prstGeom>
+                                          <a:noFill/>
+                                          <a:ln>
+                                            <a:noFill/>
+                                          </a:ln>
+                                        </pic:spPr>
+                                      </pic:pic>
+                                    </a:graphicData>
+                                  </a:graphic>
+                                </wp:inline>
+                              </w:drawing>
+                            </w:r>
+                            <w:r>
+                              <w:rPr>
+                                <w:sz w:val="24"/>
+                              </w:rPr>
+                              <w:t xml:space="preserve">    </w:t>
+                            </w:r>
                           </w:p>
                         </w:txbxContent>
                       </wps:txbx>
@@ -1098,7 +1205,7 @@
           </mc:Choice>
           <mc:Fallback>
             <w:pict>
-              <v:shape id="Text Box 14" o:spid="_x0000_s1026" o:spt="202" type="#_x0000_t202" style="position:absolute;left:0pt;margin-left:405pt;margin-top:17.15pt;height:105.75pt;width:135.75pt;z-index:251659264;mso-width-relative:page;mso-height-relative:page;" fillcolor="#FFFFFF" filled="t" stroked="f" coordsize="21600,21600" o:gfxdata="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">
+              <v:shape id="Text Box 14" o:spid="_x0000_s1026" o:spt="202" type="#_x0000_t202" style="position:absolute;left:0pt;margin-left:358.95pt;margin-top:4.05pt;height:101.65pt;width:140.75pt;z-index:251659264;mso-width-relative:page;mso-height-relative:page;" fillcolor="#FFFFFF" filled="t" stroked="f" coordsize="21600,21600" o:gfxdata="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">
                 <v:fill on="t" focussize="0,0"/>
                 <v:stroke on="f"/>
                 <v:imagedata o:title=""/>
@@ -1124,8 +1231,8 @@
                         </w:rPr>
                         <w:drawing>
                           <wp:inline distT="0" distB="0" distL="0" distR="0">
-                            <wp:extent cx="361950" cy="152400"/>
-                            <wp:effectExtent l="0" t="0" r="0" b="0"/>
+                            <wp:extent cx="282575" cy="119380"/>
+                            <wp:effectExtent l="0" t="0" r="3175" b="13970"/>
                             <wp:docPr id="1" name="Imagen 1"/>
                             <wp:cNvGraphicFramePr>
                               <a:graphicFrameLocks xmlns:a="http://schemas.openxmlformats.org/drawingml/2006/main" noChangeAspect="1"/>
@@ -1140,7 +1247,7 @@
                                     </pic:cNvPicPr>
                                   </pic:nvPicPr>
                                   <pic:blipFill>
-                                    <a:blip r:embed="rId8">
+                                    <a:blip r:embed="rId9">
                                       <a:extLst>
                                         <a:ext uri="{28A0092B-C50C-407E-A947-70E740481C1C}">
                                           <a14:useLocalDpi xmlns:a14="http://schemas.microsoft.com/office/drawing/2010/main" val="0"/>
@@ -1155,7 +1262,7 @@
                                   <pic:spPr>
                                     <a:xfrm>
                                       <a:off x="0" y="0"/>
-                                      <a:ext cx="361950" cy="152400"/>
+                                      <a:ext cx="282575" cy="119380"/>
                                     </a:xfrm>
                                     <a:prstGeom prst="rect">
                                       <a:avLst/>
@@ -1183,7 +1290,7 @@
                         <w:rPr>
                           <w:sz w:val="24"/>
                         </w:rPr>
-                        <w:t xml:space="preserve">AUSENCIA =                </w:t>
+                        <w:t xml:space="preserve">AUSENCIA =       </w:t>
                       </w:r>
                       <w:r>
                         <w:rPr>
@@ -1192,7 +1299,7 @@
                         <w:drawing>
                           <wp:inline distT="0" distB="0" distL="0" distR="0">
                             <wp:extent cx="203200" cy="184150"/>
-                            <wp:effectExtent l="0" t="0" r="0" b="0"/>
+                            <wp:effectExtent l="0" t="0" r="6350" b="6350"/>
                             <wp:docPr id="2" name="Imagen 2"/>
                             <wp:cNvGraphicFramePr>
                               <a:graphicFrameLocks xmlns:a="http://schemas.openxmlformats.org/drawingml/2006/main" noChangeAspect="1"/>
@@ -1207,7 +1314,7 @@
                                     </pic:cNvPicPr>
                                   </pic:nvPicPr>
                                   <pic:blipFill>
-                                    <a:blip r:embed="rId9">
+                                    <a:blip r:embed="rId10">
                                       <a:extLst>
                                         <a:ext uri="{28A0092B-C50C-407E-A947-70E740481C1C}">
                                           <a14:useLocalDpi xmlns:a14="http://schemas.microsoft.com/office/drawing/2010/main" val="0"/>
@@ -1238,6 +1345,12 @@
                           </wp:inline>
                         </w:drawing>
                       </w:r>
+                      <w:r>
+                        <w:rPr>
+                          <w:sz w:val="24"/>
+                        </w:rPr>
+                        <w:t xml:space="preserve">       </w:t>
+                      </w:r>
                     </w:p>
                     <w:p>
                       <w:pPr>
@@ -1250,7 +1363,7 @@
                         <w:rPr>
                           <w:sz w:val="24"/>
                         </w:rPr>
-                        <w:t xml:space="preserve">CARIES =                    </w:t>
+                        <w:t xml:space="preserve">CARIES =           </w:t>
                       </w:r>
                       <w:r>
                         <w:rPr>
@@ -1258,8 +1371,8 @@
                         </w:rPr>
                         <w:drawing>
                           <wp:inline distT="0" distB="0" distL="0" distR="0">
-                            <wp:extent cx="298450" cy="222250"/>
-                            <wp:effectExtent l="0" t="0" r="0" b="0"/>
+                            <wp:extent cx="247015" cy="184150"/>
+                            <wp:effectExtent l="0" t="0" r="635" b="5715"/>
                             <wp:docPr id="3" name="Imagen 3"/>
                             <wp:cNvGraphicFramePr>
                               <a:graphicFrameLocks xmlns:a="http://schemas.openxmlformats.org/drawingml/2006/main" noChangeAspect="1"/>
@@ -1269,70 +1382,6 @@
                                 <pic:pic xmlns:pic="http://schemas.openxmlformats.org/drawingml/2006/picture">
                                   <pic:nvPicPr>
                                     <pic:cNvPr id="3" name="Imagen 3"/>
-                                    <pic:cNvPicPr>
-                                      <a:picLocks noChangeAspect="1" noChangeArrowheads="1"/>
-                                    </pic:cNvPicPr>
-                                  </pic:nvPicPr>
-                                  <pic:blipFill>
-                                    <a:blip r:embed="rId10">
-                                      <a:extLst>
-                                        <a:ext uri="{28A0092B-C50C-407E-A947-70E740481C1C}">
-                                          <a14:useLocalDpi xmlns:a14="http://schemas.microsoft.com/office/drawing/2010/main" val="0"/>
-                                        </a:ext>
-                                      </a:extLst>
-                                    </a:blip>
-                                    <a:srcRect/>
-                                    <a:stretch>
-                                      <a:fillRect/>
-                                    </a:stretch>
-                                  </pic:blipFill>
-                                  <pic:spPr>
-                                    <a:xfrm>
-                                      <a:off x="0" y="0"/>
-                                      <a:ext cx="298450" cy="222250"/>
-                                    </a:xfrm>
-                                    <a:prstGeom prst="rect">
-                                      <a:avLst/>
-                                    </a:prstGeom>
-                                    <a:noFill/>
-                                    <a:ln>
-                                      <a:noFill/>
-                                    </a:ln>
-                                  </pic:spPr>
-                                </pic:pic>
-                              </a:graphicData>
-                            </a:graphic>
-                          </wp:inline>
-                        </w:drawing>
-                      </w:r>
-                    </w:p>
-                    <w:p>
-                      <w:pPr>
-                        <w:spacing w:after="0"/>
-                      </w:pPr>
-                      <w:r>
-                        <w:rPr>
-                          <w:sz w:val="24"/>
-                        </w:rPr>
-                        <w:t xml:space="preserve">GINGIVITIS =          </w:t>
-                      </w:r>
-                      <w:r>
-                        <w:rPr>
-                          <w:sz w:val="24"/>
-                        </w:rPr>
-                        <w:drawing>
-                          <wp:inline distT="0" distB="0" distL="0" distR="0">
-                            <wp:extent cx="381000" cy="95250"/>
-                            <wp:effectExtent l="0" t="0" r="0" b="0"/>
-                            <wp:docPr id="4" name="Imagen 4"/>
-                            <wp:cNvGraphicFramePr>
-                              <a:graphicFrameLocks xmlns:a="http://schemas.openxmlformats.org/drawingml/2006/main" noChangeAspect="1"/>
-                            </wp:cNvGraphicFramePr>
-                            <a:graphic xmlns:a="http://schemas.openxmlformats.org/drawingml/2006/main">
-                              <a:graphicData uri="http://schemas.openxmlformats.org/drawingml/2006/picture">
-                                <pic:pic xmlns:pic="http://schemas.openxmlformats.org/drawingml/2006/picture">
-                                  <pic:nvPicPr>
-                                    <pic:cNvPr id="4" name="Imagen 4"/>
                                     <pic:cNvPicPr>
                                       <a:picLocks noChangeAspect="1" noChangeArrowheads="1"/>
                                     </pic:cNvPicPr>
@@ -1353,7 +1402,7 @@
                                   <pic:spPr>
                                     <a:xfrm>
                                       <a:off x="0" y="0"/>
-                                      <a:ext cx="381000" cy="95250"/>
+                                      <a:ext cx="247015" cy="184150"/>
                                     </a:xfrm>
                                     <a:prstGeom prst="rect">
                                       <a:avLst/>
@@ -1369,6 +1418,82 @@
                           </wp:inline>
                         </w:drawing>
                       </w:r>
+                      <w:r>
+                        <w:rPr>
+                          <w:sz w:val="24"/>
+                        </w:rPr>
+                        <w:t xml:space="preserve">         </w:t>
+                      </w:r>
+                    </w:p>
+                    <w:p>
+                      <w:pPr>
+                        <w:spacing w:after="0"/>
+                      </w:pPr>
+                      <w:r>
+                        <w:rPr>
+                          <w:sz w:val="24"/>
+                        </w:rPr>
+                        <w:t xml:space="preserve">GINGIVITIS =     </w:t>
+                      </w:r>
+                      <w:r>
+                        <w:rPr>
+                          <w:sz w:val="24"/>
+                        </w:rPr>
+                        <w:drawing>
+                          <wp:inline distT="0" distB="0" distL="0" distR="0">
+                            <wp:extent cx="266700" cy="76200"/>
+                            <wp:effectExtent l="0" t="0" r="0" b="0"/>
+                            <wp:docPr id="4" name="Imagen 4"/>
+                            <wp:cNvGraphicFramePr>
+                              <a:graphicFrameLocks xmlns:a="http://schemas.openxmlformats.org/drawingml/2006/main" noChangeAspect="1"/>
+                            </wp:cNvGraphicFramePr>
+                            <a:graphic xmlns:a="http://schemas.openxmlformats.org/drawingml/2006/main">
+                              <a:graphicData uri="http://schemas.openxmlformats.org/drawingml/2006/picture">
+                                <pic:pic xmlns:pic="http://schemas.openxmlformats.org/drawingml/2006/picture">
+                                  <pic:nvPicPr>
+                                    <pic:cNvPr id="4" name="Imagen 4"/>
+                                    <pic:cNvPicPr>
+                                      <a:picLocks noChangeAspect="1" noChangeArrowheads="1"/>
+                                    </pic:cNvPicPr>
+                                  </pic:nvPicPr>
+                                  <pic:blipFill>
+                                    <a:blip r:embed="rId12">
+                                      <a:extLst>
+                                        <a:ext uri="{28A0092B-C50C-407E-A947-70E740481C1C}">
+                                          <a14:useLocalDpi xmlns:a14="http://schemas.microsoft.com/office/drawing/2010/main" val="0"/>
+                                        </a:ext>
+                                      </a:extLst>
+                                    </a:blip>
+                                    <a:srcRect/>
+                                    <a:stretch>
+                                      <a:fillRect/>
+                                    </a:stretch>
+                                  </pic:blipFill>
+                                  <pic:spPr>
+                                    <a:xfrm>
+                                      <a:off x="0" y="0"/>
+                                      <a:ext cx="266700" cy="76200"/>
+                                    </a:xfrm>
+                                    <a:prstGeom prst="rect">
+                                      <a:avLst/>
+                                    </a:prstGeom>
+                                    <a:noFill/>
+                                    <a:ln>
+                                      <a:noFill/>
+                                    </a:ln>
+                                  </pic:spPr>
+                                </pic:pic>
+                              </a:graphicData>
+                            </a:graphic>
+                          </wp:inline>
+                        </w:drawing>
+                      </w:r>
+                      <w:r>
+                        <w:rPr>
+                          <w:sz w:val="24"/>
+                        </w:rPr>
+                        <w:t xml:space="preserve">    </w:t>
+                      </w:r>
                     </w:p>
                   </w:txbxContent>
                 </v:textbox>
@@ -1377,71 +1502,6 @@
           </mc:Fallback>
         </mc:AlternateContent>
       </w:r>
-      <w:r>
-        <w:drawing>
-          <wp:anchor distT="0" distB="0" distL="114300" distR="114300" simplePos="0" relativeHeight="251660288" behindDoc="0" locked="0" layoutInCell="1" allowOverlap="1">
-            <wp:simplePos x="0" y="0"/>
-            <wp:positionH relativeFrom="column">
-              <wp:posOffset>-391795</wp:posOffset>
-            </wp:positionH>
-            <wp:positionV relativeFrom="paragraph">
-              <wp:posOffset>309880</wp:posOffset>
-            </wp:positionV>
-            <wp:extent cx="5512435" cy="1050290"/>
-            <wp:effectExtent l="0" t="0" r="0" b="0"/>
-            <wp:wrapNone/>
-            <wp:docPr id="10" name="Imagen 7"/>
-            <wp:cNvGraphicFramePr>
-              <a:graphicFrameLocks xmlns:a="http://schemas.openxmlformats.org/drawingml/2006/main" noChangeAspect="1"/>
-            </wp:cNvGraphicFramePr>
-            <a:graphic xmlns:a="http://schemas.openxmlformats.org/drawingml/2006/main">
-              <a:graphicData uri="http://schemas.openxmlformats.org/drawingml/2006/picture">
-                <pic:pic xmlns:pic="http://schemas.openxmlformats.org/drawingml/2006/picture">
-                  <pic:nvPicPr>
-                    <pic:cNvPr id="10" name="Imagen 7"/>
-                    <pic:cNvPicPr>
-                      <a:picLocks noChangeAspect="1" noChangeArrowheads="1"/>
-                    </pic:cNvPicPr>
-                  </pic:nvPicPr>
-                  <pic:blipFill>
-                    <a:blip r:embed="rId12">
-                      <a:extLst>
-                        <a:ext uri="{28A0092B-C50C-407E-A947-70E740481C1C}">
-                          <a14:useLocalDpi xmlns:a14="http://schemas.microsoft.com/office/drawing/2010/main" val="0"/>
-                        </a:ext>
-                      </a:extLst>
-                    </a:blip>
-                    <a:srcRect/>
-                    <a:stretch>
-                      <a:fillRect/>
-                    </a:stretch>
-                  </pic:blipFill>
-                  <pic:spPr>
-                    <a:xfrm>
-                      <a:off x="0" y="0"/>
-                      <a:ext cx="5512435" cy="1050290"/>
-                    </a:xfrm>
-                    <a:prstGeom prst="rect">
-                      <a:avLst/>
-                    </a:prstGeom>
-                    <a:noFill/>
-                    <a:ln>
-                      <a:noFill/>
-                    </a:ln>
-                  </pic:spPr>
-                </pic:pic>
-              </a:graphicData>
-            </a:graphic>
-          </wp:anchor>
-        </w:drawing>
-      </w:r>
-      <w:r>
-        <w:rPr>
-          <w:b/>
-          <w:sz w:val="32"/>
-        </w:rPr>
-        <w:t>VALORACIÓN CLINICA DE ESTRUCTURAS DENTARIAS</w:t>
-      </w:r>
     </w:p>
     <w:p>
       <w:pPr>
@@ -1461,52 +1521,51 @@
     </w:p>
     <w:p>
       <w:pPr>
-        <w:jc w:val="center"/>
-        <w:rPr>
-          <w:sz w:val="24"/>
-        </w:rPr>
-      </w:pPr>
-    </w:p>
-    <w:p>
-      <w:pPr>
-        <w:jc w:val="center"/>
-        <w:rPr>
-          <w:sz w:val="24"/>
-        </w:rPr>
-      </w:pPr>
-    </w:p>
-    <w:p>
-      <w:pPr>
         <w:spacing w:after="0" w:line="240" w:lineRule="auto"/>
-        <w:jc w:val="center"/>
-        <w:rPr>
-          <w:b/>
-          <w:sz w:val="32"/>
-        </w:rPr>
-      </w:pPr>
-      <w:r>
-        <w:rPr>
-          <w:b/>
-          <w:sz w:val="32"/>
-        </w:rPr>
-        <w:t>VALORACIÓN CLINICA DE TEJIDOS BLANDOS</w:t>
-      </w:r>
-    </w:p>
-    <w:p>
-      <w:pPr>
         <w:jc w:val="both"/>
         <w:rPr>
-          <w:sz w:val="24"/>
-          <w:u w:val="single"/>
-        </w:rPr>
-      </w:pPr>
-      <w:r>
-        <w:rPr>
-          <w:sz w:val="24"/>
-          <w:u w:val="single"/>
-        </w:rPr>
-        <w:t>Se observa encía color rosa pálido, sin abultamientos o pigmentaciones en cuello y ganglios. En la exploración clínica no se observa signo o síntoma crónico o degenerativo en encía, labios, frenillo del labio, interior de mejilla, carrillos, paladar y lengua.</w:t>
-      </w:r>
+          <w:b w:val="0"/>
+          <w:bCs/>
+          <w:sz w:val="16"/>
+          <w:szCs w:val="16"/>
+        </w:rPr>
+      </w:pPr>
+    </w:p>
+    <w:p>
+      <w:pPr>
+        <w:spacing w:after="0" w:line="240" w:lineRule="auto"/>
+        <w:jc w:val="both"/>
+        <w:rPr>
+          <w:b w:val="0"/>
+          <w:bCs/>
+          <w:sz w:val="16"/>
+          <w:szCs w:val="16"/>
+        </w:rPr>
+      </w:pPr>
+    </w:p>
+    <w:p>
+      <w:pPr>
+        <w:spacing w:after="0" w:line="240" w:lineRule="auto"/>
+        <w:jc w:val="both"/>
+        <w:rPr>
+          <w:b w:val="0"/>
+          <w:bCs/>
+          <w:sz w:val="16"/>
+          <w:szCs w:val="16"/>
+        </w:rPr>
+      </w:pPr>
+    </w:p>
+    <w:p>
+      <w:pPr>
+        <w:spacing w:after="0" w:line="240" w:lineRule="auto"/>
+        <w:jc w:val="both"/>
+        <w:rPr>
+          <w:b w:val="0"/>
+          <w:bCs/>
+          <w:sz w:val="16"/>
+          <w:szCs w:val="16"/>
+        </w:rPr>
+      </w:pPr>
     </w:p>
     <w:p>
       <w:pPr>
@@ -1514,13 +1573,52 @@
         <w:jc w:val="center"/>
         <w:rPr>
           <w:b/>
-          <w:sz w:val="32"/>
-        </w:rPr>
-      </w:pPr>
-      <w:r>
-        <w:rPr>
-          <w:b/>
-          <w:sz w:val="32"/>
+          <w:sz w:val="30"/>
+          <w:szCs w:val="30"/>
+        </w:rPr>
+      </w:pPr>
+      <w:r>
+        <w:rPr>
+          <w:b/>
+          <w:sz w:val="30"/>
+          <w:szCs w:val="30"/>
+        </w:rPr>
+        <w:t>VALORACIÓN CLINICA DE TEJIDOS BLANDOS</w:t>
+      </w:r>
+    </w:p>
+    <w:p>
+      <w:pPr>
+        <w:jc w:val="both"/>
+        <w:rPr>
+          <w:sz w:val="22"/>
+          <w:szCs w:val="22"/>
+          <w:u w:val="single"/>
+        </w:rPr>
+      </w:pPr>
+      <w:r>
+        <w:rPr>
+          <w:sz w:val="22"/>
+          <w:szCs w:val="22"/>
+          <w:u w:val="single"/>
+        </w:rPr>
+        <w:t>Se observa encía color rosa pálido, sin abultamientos o pigmentaciones en cuello y ganglios. En la exploración clínica no se observa signo o síntoma crónico o degenerativo en encía, labios, frenillo del labio, interior de mejilla, carrillos, paladar y lengua.</w:t>
+      </w:r>
+    </w:p>
+    <w:p>
+      <w:pPr>
+        <w:spacing w:after="0"/>
+        <w:jc w:val="center"/>
+        <w:rPr>
+          <w:b/>
+          <w:sz w:val="30"/>
+          <w:szCs w:val="30"/>
+        </w:rPr>
+      </w:pPr>
+      <w:r>
+        <w:rPr>
+          <w:b/>
+          <w:sz w:val="30"/>
+          <w:szCs w:val="30"/>
         </w:rPr>
         <w:t xml:space="preserve">VALORACIÓN DE ARTICULACIÓN TEMPOROMANDIBULAR </w:t>
       </w:r>
@@ -1529,12 +1627,14 @@
       <w:pPr>
         <w:jc w:val="both"/>
         <w:rPr>
-          <w:sz w:val="32"/>
-        </w:rPr>
-      </w:pPr>
-      <w:r>
-        <w:rPr>
-          <w:sz w:val="24"/>
+          <w:sz w:val="22"/>
+          <w:szCs w:val="22"/>
+        </w:rPr>
+      </w:pPr>
+      <w:r>
+        <w:rPr>
+          <w:sz w:val="22"/>
+          <w:szCs w:val="22"/>
           <w:u w:val="single"/>
         </w:rPr>
         <w:t>A la palpación no se observa alteración en su anatomía de la mandíbula inferior y la conexión al cráneo. En el movimiento de apertura y cierre de la boca no se encuentra limitada por dolor, chasquidos, chirridos, molestias al masticar o hablar.</w:t>
@@ -1564,7 +1664,8 @@
       <w:r>
         <w:rPr>
           <w:b/>
-          <w:sz w:val="32"/>
+          <w:sz w:val="30"/>
+          <w:szCs w:val="30"/>
         </w:rPr>
         <w:t>DIAGNÓSTICO</w:t>
       </w:r>
@@ -1579,12 +1680,14 @@
           <w:tab w:val="left" w:pos="8640"/>
         </w:tabs>
         <w:rPr>
-          <w:sz w:val="24"/>
-        </w:rPr>
-      </w:pPr>
-      <w:r>
-        <w:rPr>
-          <w:sz w:val="24"/>
+          <w:sz w:val="22"/>
+          <w:szCs w:val="22"/>
+        </w:rPr>
+      </w:pPr>
+      <w:r>
+        <w:rPr>
+          <w:sz w:val="22"/>
+          <w:szCs w:val="22"/>
         </w:rPr>
         <w:t>Paciente clínicamente sano y apto para prestar servicios de seguridad privada</w:t>
       </w:r>
@@ -1593,7 +1696,17 @@
       <w:pPr>
         <w:spacing w:after="0"/>
         <w:rPr>
-          <w:sz w:val="24"/>
+          <w:sz w:val="20"/>
+          <w:szCs w:val="20"/>
+        </w:rPr>
+      </w:pPr>
+    </w:p>
+    <w:p>
+      <w:pPr>
+        <w:spacing w:after="0"/>
+        <w:rPr>
+          <w:sz w:val="20"/>
+          <w:szCs w:val="20"/>
         </w:rPr>
       </w:pPr>
     </w:p>
@@ -1602,8 +1715,8 @@
         <w:rPr>
           <w:rFonts w:hint="default" w:ascii="Arial Narrow" w:hAnsi="Arial Narrow" w:cs="Arial"/>
           <w:color w:val="FFFFFF" w:themeColor="background1"/>
-          <w:sz w:val="12"/>
-          <w:szCs w:val="24"/>
+          <w:sz w:val="20"/>
+          <w:szCs w:val="20"/>
           <w14:textFill>
             <w14:solidFill>
               <w14:schemeClr w14:val="bg1"/>
@@ -1614,24 +1727,24 @@
       <w:r>
         <w:rPr>
           <w:b/>
+          <w:sz w:val="20"/>
+          <w:szCs w:val="20"/>
         </w:rPr>
         <w:t>NOMBRE Y FIRMA DEL CIRUJANO DENTISTA</w:t>
       </w:r>
       <w:r>
-        <w:t>:</w:t>
-      </w:r>
-      <w:r>
         <w:rPr>
           <w:sz w:val="20"/>
-        </w:rPr>
-        <w:t xml:space="preserve"> </w:t>
+          <w:szCs w:val="20"/>
+        </w:rPr>
+        <w:t xml:space="preserve">: </w:t>
       </w:r>
       <w:r>
         <w:rPr>
           <w:rFonts w:cs="Arial"/>
           <w:color w:val="000000"/>
-          <w:sz w:val="24"/>
-          <w:szCs w:val="24"/>
+          <w:sz w:val="20"/>
+          <w:szCs w:val="20"/>
         </w:rPr>
         <w:fldChar w:fldCharType="begin"/>
       </w:r>
@@ -1639,8 +1752,8 @@
         <w:rPr>
           <w:rFonts w:cs="Arial"/>
           <w:color w:val="000000"/>
-          <w:sz w:val="24"/>
-          <w:szCs w:val="24"/>
+          <w:sz w:val="20"/>
+          <w:szCs w:val="20"/>
         </w:rPr>
         <w:instrText xml:space="preserve"> DOCVARIABLE  ODONTONOMBRE  \* MERGEFORMAT </w:instrText>
       </w:r>
@@ -1648,30 +1761,38 @@
         <w:rPr>
           <w:rFonts w:cs="Arial"/>
           <w:color w:val="000000"/>
-          <w:sz w:val="24"/>
-          <w:szCs w:val="24"/>
+          <w:sz w:val="20"/>
+          <w:szCs w:val="20"/>
         </w:rPr>
         <w:fldChar w:fldCharType="end"/>
       </w:r>
       <w:r>
+        <w:rPr>
+          <w:sz w:val="20"/>
+          <w:szCs w:val="20"/>
+        </w:rPr>
         <w:t xml:space="preserve"> </w:t>
       </w:r>
       <w:r>
         <w:rPr>
           <w:rFonts w:hint="default"/>
+          <w:sz w:val="20"/>
+          <w:szCs w:val="20"/>
         </w:rPr>
         <w:t>{{nombre_completo_dentista}}</w:t>
       </w:r>
       <w:r>
         <w:rPr>
           <w:rFonts w:hint="default"/>
-          <w:lang/>
+          <w:sz w:val="20"/>
+          <w:szCs w:val="20"/>
         </w:rPr>
         <w:tab/>
       </w:r>
       <w:r>
         <w:rPr>
-          <w:sz w:val="24"/>
+          <w:sz w:val="20"/>
+          <w:szCs w:val="20"/>
         </w:rPr>
         <w:t>Firma</w:t>
       </w:r>
@@ -1679,8 +1800,8 @@
         <w:rPr>
           <w:rFonts w:hint="default" w:ascii="Arial Narrow" w:hAnsi="Arial Narrow" w:cs="Arial"/>
           <w:color w:val="FFFFFF" w:themeColor="background1"/>
-          <w:sz w:val="12"/>
-          <w:szCs w:val="24"/>
+          <w:sz w:val="20"/>
+          <w:szCs w:val="20"/>
           <w14:textFill>
             <w14:solidFill>
               <w14:schemeClr w14:val="bg1"/>
@@ -1695,8 +1816,8 @@
         <w:spacing w:after="0" w:line="240" w:lineRule="auto"/>
         <w:rPr>
           <w:rFonts w:ascii="Arial Narrow" w:hAnsi="Arial Narrow" w:cs="Arial"/>
-          <w:sz w:val="12"/>
-          <w:szCs w:val="24"/>
+          <w:sz w:val="22"/>
+          <w:szCs w:val="22"/>
         </w:rPr>
       </w:pPr>
     </w:p>
@@ -1705,8 +1826,8 @@
         <w:spacing w:after="0" w:line="240" w:lineRule="auto"/>
         <w:rPr>
           <w:rFonts w:ascii="Arial Narrow" w:hAnsi="Arial Narrow" w:cs="Arial"/>
-          <w:sz w:val="12"/>
-          <w:szCs w:val="24"/>
+          <w:sz w:val="22"/>
+          <w:szCs w:val="22"/>
         </w:rPr>
       </w:pPr>
     </w:p>
@@ -1715,8 +1836,8 @@
         <w:spacing w:after="0" w:line="240" w:lineRule="auto"/>
         <w:rPr>
           <w:rFonts w:ascii="Arial Narrow" w:hAnsi="Arial Narrow" w:cs="Arial"/>
-          <w:sz w:val="12"/>
-          <w:szCs w:val="24"/>
+          <w:sz w:val="22"/>
+          <w:szCs w:val="22"/>
         </w:rPr>
       </w:pPr>
     </w:p>
@@ -1725,8 +1846,8 @@
         <w:spacing w:after="0" w:line="240" w:lineRule="auto"/>
         <w:rPr>
           <w:rFonts w:ascii="Arial Narrow" w:hAnsi="Arial Narrow" w:cs="Arial"/>
-          <w:sz w:val="12"/>
-          <w:szCs w:val="24"/>
+          <w:sz w:val="22"/>
+          <w:szCs w:val="22"/>
         </w:rPr>
       </w:pPr>
     </w:p>
@@ -1735,40 +1856,8 @@
         <w:spacing w:after="0" w:line="240" w:lineRule="auto"/>
         <w:rPr>
           <w:rFonts w:ascii="Arial Narrow" w:hAnsi="Arial Narrow" w:cs="Arial"/>
-          <w:sz w:val="12"/>
-          <w:szCs w:val="24"/>
-        </w:rPr>
-      </w:pPr>
-      <w:bookmarkStart w:id="0" w:name="_GoBack"/>
-      <w:bookmarkEnd w:id="0"/>
-    </w:p>
-    <w:p>
-      <w:pPr>
-        <w:spacing w:after="0" w:line="240" w:lineRule="auto"/>
-        <w:rPr>
-          <w:rFonts w:ascii="Arial Narrow" w:hAnsi="Arial Narrow" w:cs="Arial"/>
-          <w:sz w:val="12"/>
-          <w:szCs w:val="24"/>
-        </w:rPr>
-      </w:pPr>
-    </w:p>
-    <w:p>
-      <w:pPr>
-        <w:spacing w:after="0" w:line="240" w:lineRule="auto"/>
-        <w:rPr>
-          <w:rFonts w:ascii="Arial Narrow" w:hAnsi="Arial Narrow" w:cs="Arial"/>
-          <w:sz w:val="12"/>
-          <w:szCs w:val="24"/>
-        </w:rPr>
-      </w:pPr>
-    </w:p>
-    <w:p>
-      <w:pPr>
-        <w:spacing w:after="0" w:line="240" w:lineRule="auto"/>
-        <w:rPr>
-          <w:rFonts w:ascii="Arial Narrow" w:hAnsi="Arial Narrow" w:cs="Arial"/>
-          <w:sz w:val="12"/>
-          <w:szCs w:val="24"/>
+          <w:sz w:val="22"/>
+          <w:szCs w:val="22"/>
         </w:rPr>
       </w:pPr>
     </w:p>
@@ -1780,8 +1869,21 @@
           <w:rFonts w:hint="default" w:ascii="Arial Narrow" w:hAnsi="Arial Narrow" w:cs="Arial"/>
           <w:b/>
           <w:color w:val="000000"/>
-          <w:sz w:val="20"/>
-          <w:szCs w:val="24"/>
+          <w:sz w:val="22"/>
+          <w:szCs w:val="22"/>
+        </w:rPr>
+      </w:pPr>
+    </w:p>
+    <w:p>
+      <w:pPr>
+        <w:spacing w:after="0" w:line="240" w:lineRule="auto"/>
+        <w:jc w:val="center"/>
+        <w:rPr>
+          <w:rFonts w:hint="default" w:ascii="Arial Narrow" w:hAnsi="Arial Narrow" w:cs="Arial"/>
+          <w:b/>
+          <w:color w:val="000000"/>
+          <w:sz w:val="22"/>
+          <w:szCs w:val="22"/>
         </w:rPr>
       </w:pPr>
     </w:p>
@@ -2017,13 +2119,13 @@
         <wp:anchor distT="0" distB="0" distL="114300" distR="114300" simplePos="0" relativeHeight="251660288" behindDoc="1" locked="0" layoutInCell="1" allowOverlap="1">
           <wp:simplePos x="0" y="0"/>
           <wp:positionH relativeFrom="column">
-            <wp:posOffset>32385</wp:posOffset>
+            <wp:posOffset>52070</wp:posOffset>
           </wp:positionH>
           <wp:positionV relativeFrom="paragraph">
-            <wp:posOffset>-214630</wp:posOffset>
+            <wp:posOffset>-194945</wp:posOffset>
           </wp:positionV>
-          <wp:extent cx="2476500" cy="1085850"/>
-          <wp:effectExtent l="0" t="0" r="0" b="0"/>
+          <wp:extent cx="2443480" cy="1059815"/>
+          <wp:effectExtent l="0" t="0" r="8255" b="8890"/>
           <wp:wrapNone/>
           <wp:docPr id="5" name="Imagen 5"/>
           <wp:cNvGraphicFramePr>
@@ -2046,7 +2148,7 @@
                       </a:ext>
                     </a:extLst>
                   </a:blip>
-                  <a:srcRect/>
+                  <a:srcRect l="795" t="1813" r="538" b="585"/>
                   <a:stretch>
                     <a:fillRect/>
                   </a:stretch>
@@ -2054,7 +2156,7 @@
                 <pic:spPr>
                   <a:xfrm>
                     <a:off x="0" y="0"/>
-                    <a:ext cx="2476500" cy="1085850"/>
+                    <a:ext cx="2443480" cy="1059815"/>
                   </a:xfrm>
                   <a:prstGeom prst="rect">
                     <a:avLst/>

</xml_diff>

<commit_message>
MS Word reports are available but most of them still  pendant
</commit_message>
<xml_diff>
--- a/media/file_templates/odontologico.docx
+++ b/media/file_templates/odontologico.docx
@@ -39,36 +39,48 @@
     <w:p>
       <w:pPr>
         <w:spacing w:after="0" w:line="240" w:lineRule="auto"/>
-        <w:rPr>
-          <w:rFonts w:hint="default" w:ascii="Arial" w:hAnsi="Arial" w:cs="Arial"/>
+        <w:jc w:val="both"/>
+        <w:rPr>
+          <w:rFonts w:ascii="Arial Narrow" w:hAnsi="Arial Narrow" w:cs="Arial"/>
+          <w:b/>
+          <w:color w:val="000000"/>
+          <w:sz w:val="23"/>
+          <w:szCs w:val="23"/>
+        </w:rPr>
+      </w:pPr>
+      <w:r>
+        <w:rPr>
+          <w:rFonts w:ascii="Arial" w:hAnsi="Arial" w:cs="Arial"/>
           <w:b/>
           <w:bCs/>
-          <w:sz w:val="22"/>
-          <w:szCs w:val="22"/>
-          <w:u w:val="none"/>
-          <w:lang w:val="en-US"/>
-        </w:rPr>
-      </w:pPr>
-      <w:r>
-        <w:rPr>
-          <w:rFonts w:ascii="Arial" w:hAnsi="Arial" w:cs="Arial"/>
+          <w:sz w:val="23"/>
+          <w:szCs w:val="23"/>
+          <w:u w:val="single"/>
+          <w:lang w:val="en-US"/>
+        </w:rPr>
+        <w:t>FICHA DE IDENTIFICACIÓN</w:t>
+      </w:r>
+      <w:r>
+        <w:rPr>
+          <w:rFonts w:hint="default" w:ascii="Arial" w:hAnsi="Arial" w:cs="Arial"/>
           <w:b/>
           <w:bCs/>
-          <w:sz w:val="22"/>
-          <w:szCs w:val="22"/>
-          <w:u w:val="single"/>
-          <w:lang w:val="en-US"/>
-        </w:rPr>
-        <w:t>FICHA DE IDENTIFICACIÓN</w:t>
+          <w:sz w:val="23"/>
+          <w:szCs w:val="23"/>
+          <w:u w:val="none"/>
+          <w:lang w:val="en-US"/>
+        </w:rPr>
+        <w:tab/>
       </w:r>
       <w:r>
         <w:rPr>
           <w:rFonts w:hint="default" w:ascii="Arial" w:hAnsi="Arial" w:cs="Arial"/>
           <w:b/>
           <w:bCs/>
-          <w:sz w:val="22"/>
-          <w:szCs w:val="22"/>
+          <w:sz w:val="23"/>
+          <w:szCs w:val="23"/>
           <w:u w:val="none"/>
+          <w:lang w:val="en-US"/>
         </w:rPr>
         <w:tab/>
       </w:r>
@@ -77,103 +89,142 @@
           <w:rFonts w:hint="default" w:ascii="Arial" w:hAnsi="Arial" w:cs="Arial"/>
           <w:b/>
           <w:bCs/>
-          <w:sz w:val="22"/>
-          <w:szCs w:val="22"/>
+          <w:sz w:val="23"/>
+          <w:szCs w:val="23"/>
           <w:u w:val="none"/>
+          <w:lang w:val="en-US"/>
         </w:rPr>
         <w:tab/>
       </w:r>
       <w:r>
         <w:rPr>
-          <w:rFonts w:hint="default" w:ascii="Arial" w:hAnsi="Arial" w:cs="Arial"/>
+          <w:rFonts w:ascii="Arial" w:hAnsi="Arial" w:cs="Arial"/>
           <w:b/>
           <w:bCs/>
-          <w:sz w:val="22"/>
-          <w:szCs w:val="22"/>
-          <w:u w:val="none"/>
-        </w:rPr>
-        <w:tab/>
-      </w:r>
-      <w:r>
-        <w:rPr>
-          <w:rFonts w:ascii="Arial" w:hAnsi="Arial" w:cs="Arial"/>
+          <w:sz w:val="23"/>
+          <w:szCs w:val="23"/>
+          <w:u w:val="single"/>
+          <w:lang w:val="en-US"/>
+        </w:rPr>
+        <w:t xml:space="preserve">FECHA: </w:t>
+      </w:r>
+      <w:r>
+        <w:rPr>
+          <w:rFonts w:hint="default" w:ascii="Arial" w:hAnsi="Arial" w:cs="Arial"/>
           <w:b/>
           <w:bCs/>
-          <w:sz w:val="22"/>
-          <w:szCs w:val="22"/>
-          <w:u w:val="none"/>
-          <w:lang w:val="en-US"/>
-        </w:rPr>
-        <w:t xml:space="preserve">FECHA: </w:t>
-      </w:r>
-      <w:r>
-        <w:rPr>
-          <w:rFonts w:hint="default" w:ascii="Arial" w:hAnsi="Arial" w:cs="Arial"/>
+          <w:sz w:val="23"/>
+          <w:szCs w:val="23"/>
+          <w:u w:val="single"/>
+          <w:lang w:val="en-US"/>
+        </w:rPr>
+        <w:t>{{fecha}</w:t>
+      </w:r>
+      <w:r>
+        <w:rPr>
+          <w:rFonts w:ascii="Arial" w:hAnsi="Arial" w:cs="Arial"/>
           <w:b/>
           <w:bCs/>
-          <w:sz w:val="22"/>
-          <w:szCs w:val="22"/>
-          <w:u w:val="none"/>
-          <w:lang w:val="en-US"/>
-        </w:rPr>
-        <w:t>{{</w:t>
-      </w:r>
-      <w:r>
-        <w:rPr>
-          <w:rFonts w:hint="default" w:ascii="Arial" w:hAnsi="Arial" w:cs="Arial"/>
+          <w:sz w:val="23"/>
+          <w:szCs w:val="23"/>
+          <w:u w:val="single"/>
+          <w:lang w:val="en-US"/>
+        </w:rPr>
+        <w:fldChar w:fldCharType="begin"/>
+      </w:r>
+      <w:r>
+        <w:rPr>
+          <w:rFonts w:ascii="Arial" w:hAnsi="Arial" w:cs="Arial"/>
           <w:b/>
           <w:bCs/>
-          <w:sz w:val="22"/>
-          <w:szCs w:val="22"/>
+          <w:sz w:val="23"/>
+          <w:szCs w:val="23"/>
           <w:u w:val="single"/>
           <w:lang w:val="en-US"/>
         </w:rPr>
-        <w:t>fecha</w:t>
-      </w:r>
-      <w:r>
-        <w:rPr>
-          <w:rFonts w:hint="default" w:ascii="Arial" w:hAnsi="Arial" w:cs="Arial"/>
+        <w:instrText xml:space="preserve"> DOCVARIABLE Fecha \* MERGEFORMAT </w:instrText>
+      </w:r>
+      <w:r>
+        <w:rPr>
+          <w:rFonts w:ascii="Arial" w:hAnsi="Arial" w:cs="Arial"/>
           <w:b/>
           <w:bCs/>
-          <w:sz w:val="22"/>
-          <w:szCs w:val="22"/>
-          <w:u w:val="none"/>
-          <w:lang w:val="en-US"/>
-        </w:rPr>
-        <w:t>}</w:t>
-      </w:r>
-      <w:r>
-        <w:rPr>
-          <w:rFonts w:ascii="Arial" w:hAnsi="Arial" w:cs="Arial"/>
+          <w:sz w:val="23"/>
+          <w:szCs w:val="23"/>
+          <w:u w:val="single"/>
+          <w:lang w:val="en-US"/>
+        </w:rPr>
+        <w:fldChar w:fldCharType="end"/>
+      </w:r>
+      <w:r>
+        <w:rPr>
+          <w:rFonts w:hint="default" w:ascii="Arial" w:hAnsi="Arial" w:cs="Arial"/>
           <w:b/>
           <w:bCs/>
-          <w:sz w:val="22"/>
-          <w:szCs w:val="22"/>
-          <w:u w:val="none"/>
-          <w:lang w:val="en-US"/>
-        </w:rPr>
-        <w:fldChar w:fldCharType="begin"/>
-      </w:r>
-      <w:r>
-        <w:rPr>
-          <w:rFonts w:ascii="Arial" w:hAnsi="Arial" w:cs="Arial"/>
+          <w:sz w:val="23"/>
+          <w:szCs w:val="23"/>
+          <w:u w:val="single"/>
+          <w:lang w:val="en-US"/>
+        </w:rPr>
+        <w:t>}</w:t>
+      </w:r>
+    </w:p>
+    <w:p>
+      <w:pPr>
+        <w:spacing w:after="0" w:line="240" w:lineRule="auto"/>
+        <w:rPr>
+          <w:rFonts w:hint="default" w:ascii="Arial" w:hAnsi="Arial" w:cs="Arial"/>
           <w:b/>
           <w:bCs/>
-          <w:sz w:val="22"/>
-          <w:szCs w:val="22"/>
+          <w:sz w:val="23"/>
+          <w:szCs w:val="23"/>
           <w:u w:val="none"/>
           <w:lang w:val="en-US"/>
         </w:rPr>
-        <w:instrText xml:space="preserve"> DOCVARIABLE Fecha \* MERGEFORMAT </w:instrText>
-      </w:r>
-      <w:r>
-        <w:rPr>
-          <w:rFonts w:ascii="Arial" w:hAnsi="Arial" w:cs="Arial"/>
-          <w:b/>
-          <w:bCs/>
-          <w:sz w:val="22"/>
-          <w:szCs w:val="22"/>
-          <w:u w:val="none"/>
+      </w:pPr>
+    </w:p>
+    <w:p>
+      <w:pPr>
+        <w:spacing w:after="0" w:line="240" w:lineRule="auto"/>
+        <w:rPr>
+          <w:rFonts w:hint="default" w:ascii="Arial" w:hAnsi="Arial" w:cs="Arial"/>
+          <w:sz w:val="23"/>
+          <w:szCs w:val="23"/>
+          <w:lang w:val="en-US"/>
+        </w:rPr>
+      </w:pPr>
+      <w:r>
+        <w:rPr>
+          <w:rFonts w:ascii="Arial" w:hAnsi="Arial" w:cs="Arial"/>
+          <w:sz w:val="23"/>
+          <w:szCs w:val="23"/>
+          <w:lang w:val="en-US"/>
+        </w:rPr>
+        <w:t xml:space="preserve">NOMBRE: </w:t>
+      </w:r>
+      <w:r>
+        <w:rPr>
+          <w:rFonts w:ascii="Arial" w:hAnsi="Arial" w:cs="Arial"/>
+          <w:sz w:val="23"/>
+          <w:szCs w:val="23"/>
+          <w:lang w:val="en-US"/>
+        </w:rPr>
+        <w:fldChar w:fldCharType="begin"/>
+      </w:r>
+      <w:r>
+        <w:rPr>
+          <w:rFonts w:ascii="Arial" w:hAnsi="Arial" w:cs="Arial"/>
+          <w:sz w:val="23"/>
+          <w:szCs w:val="23"/>
+          <w:lang w:val="en-US"/>
+        </w:rPr>
+        <w:instrText xml:space="preserve"> DOCVARIABLE Nombre \* MERGEFORMAT </w:instrText>
+      </w:r>
+      <w:r>
+        <w:rPr>
+          <w:rFonts w:ascii="Arial" w:hAnsi="Arial" w:cs="Arial"/>
+          <w:sz w:val="23"/>
+          <w:szCs w:val="23"/>
           <w:lang w:val="en-US"/>
         </w:rPr>
         <w:fldChar w:fldCharType="end"/>
@@ -181,70 +232,289 @@
       <w:r>
         <w:rPr>
           <w:rFonts w:hint="default" w:ascii="Arial" w:hAnsi="Arial" w:cs="Arial"/>
-          <w:b/>
-          <w:bCs/>
-          <w:sz w:val="22"/>
-          <w:szCs w:val="22"/>
-          <w:u w:val="none"/>
-          <w:lang w:val="en-US"/>
-        </w:rPr>
-        <w:t>}</w:t>
+          <w:sz w:val="23"/>
+          <w:szCs w:val="23"/>
+          <w:lang w:val="en-US"/>
+        </w:rPr>
+        <w:t>{{</w:t>
+      </w:r>
+      <w:r>
+        <w:rPr>
+          <w:rFonts w:hint="default" w:ascii="Arial" w:hAnsi="Arial" w:cs="Arial"/>
+          <w:sz w:val="23"/>
+          <w:szCs w:val="23"/>
+          <w:u w:val="single"/>
+          <w:lang w:val="en-US"/>
+        </w:rPr>
+        <w:t>nombre_completo_personal</w:t>
+      </w:r>
+      <w:r>
+        <w:rPr>
+          <w:rFonts w:hint="default" w:ascii="Arial" w:hAnsi="Arial" w:cs="Arial"/>
+          <w:sz w:val="23"/>
+          <w:szCs w:val="23"/>
+          <w:lang w:val="en-US"/>
+        </w:rPr>
+        <w:t>}}</w:t>
       </w:r>
     </w:p>
     <w:p>
       <w:pPr>
         <w:spacing w:after="0" w:line="240" w:lineRule="auto"/>
         <w:rPr>
-          <w:rFonts w:hint="default" w:ascii="Arial" w:hAnsi="Arial" w:cs="Arial"/>
-          <w:b/>
-          <w:bCs/>
-          <w:sz w:val="10"/>
-          <w:szCs w:val="10"/>
-          <w:u w:val="none"/>
-        </w:rPr>
-      </w:pPr>
-      <w:r>
-        <w:rPr>
-          <w:rFonts w:hint="default" w:ascii="Arial" w:hAnsi="Arial" w:cs="Arial"/>
-          <w:b/>
-          <w:bCs/>
-          <w:color w:val="FFFFFF" w:themeColor="background1"/>
-          <w:sz w:val="10"/>
-          <w:szCs w:val="10"/>
-          <w:u w:val="none"/>
-          <w14:textFill>
-            <w14:solidFill>
-              <w14:schemeClr w14:val="bg1"/>
-            </w14:solidFill>
-          </w14:textFill>
-        </w:rPr>
-        <w:t>__</w:t>
+          <w:rFonts w:ascii="Arial" w:hAnsi="Arial" w:cs="Arial"/>
+          <w:sz w:val="23"/>
+          <w:szCs w:val="23"/>
+          <w:lang w:val="en-US"/>
+        </w:rPr>
+      </w:pPr>
+      <w:r>
+        <w:rPr>
+          <w:rFonts w:ascii="Arial" w:hAnsi="Arial" w:cs="Arial"/>
+          <w:sz w:val="23"/>
+          <w:szCs w:val="23"/>
+          <w:lang w:val="en-US"/>
+        </w:rPr>
+        <w:t xml:space="preserve">ID RACEK: </w:t>
+      </w:r>
+      <w:r>
+        <w:rPr>
+          <w:rFonts w:ascii="Arial" w:hAnsi="Arial" w:cs="Arial"/>
+          <w:sz w:val="23"/>
+          <w:szCs w:val="23"/>
+          <w:lang w:val="en-US"/>
+        </w:rPr>
+        <w:fldChar w:fldCharType="begin"/>
+      </w:r>
+      <w:r>
+        <w:rPr>
+          <w:rFonts w:ascii="Arial" w:hAnsi="Arial" w:cs="Arial"/>
+          <w:sz w:val="23"/>
+          <w:szCs w:val="23"/>
+          <w:lang w:val="en-US"/>
+        </w:rPr>
+        <w:instrText xml:space="preserve"> DOCVARIABLE Elemento \* MERGEFORMAT </w:instrText>
+      </w:r>
+      <w:r>
+        <w:rPr>
+          <w:rFonts w:ascii="Arial" w:hAnsi="Arial" w:cs="Arial"/>
+          <w:sz w:val="23"/>
+          <w:szCs w:val="23"/>
+          <w:lang w:val="en-US"/>
+        </w:rPr>
+        <w:fldChar w:fldCharType="end"/>
+      </w:r>
+      <w:r>
+        <w:rPr>
+          <w:rFonts w:hint="default" w:ascii="Arial" w:hAnsi="Arial" w:cs="Arial"/>
+          <w:sz w:val="23"/>
+          <w:szCs w:val="23"/>
+          <w:lang w:val="en-US"/>
+        </w:rPr>
+        <w:t>{{</w:t>
+      </w:r>
+      <w:r>
+        <w:rPr>
+          <w:rFonts w:hint="default" w:ascii="Arial" w:hAnsi="Arial" w:cs="Arial"/>
+          <w:sz w:val="23"/>
+          <w:szCs w:val="23"/>
+          <w:u w:val="single"/>
+          <w:lang w:val="en-US"/>
+        </w:rPr>
+        <w:t>id_racek</w:t>
+      </w:r>
+      <w:r>
+        <w:rPr>
+          <w:rFonts w:hint="default" w:ascii="Arial" w:hAnsi="Arial" w:cs="Arial"/>
+          <w:sz w:val="23"/>
+          <w:szCs w:val="23"/>
+          <w:lang w:val="en-US"/>
+        </w:rPr>
+        <w:t>}}</w:t>
+      </w:r>
+      <w:r>
+        <w:rPr>
+          <w:rFonts w:hint="default" w:ascii="Arial" w:hAnsi="Arial" w:cs="Arial"/>
+          <w:sz w:val="23"/>
+          <w:szCs w:val="23"/>
+        </w:rPr>
+        <w:tab/>
+      </w:r>
+      <w:r>
+        <w:rPr>
+          <w:rFonts w:hint="default" w:ascii="Arial" w:hAnsi="Arial" w:cs="Arial"/>
+          <w:sz w:val="23"/>
+          <w:szCs w:val="23"/>
+        </w:rPr>
+        <w:tab/>
+      </w:r>
+      <w:r>
+        <w:rPr>
+          <w:rFonts w:hint="default" w:ascii="Arial" w:hAnsi="Arial" w:cs="Arial"/>
+          <w:sz w:val="23"/>
+          <w:szCs w:val="23"/>
+        </w:rPr>
+        <w:tab/>
+      </w:r>
+      <w:r>
+        <w:rPr>
+          <w:rFonts w:ascii="Arial" w:hAnsi="Arial" w:cs="Arial"/>
+          <w:sz w:val="23"/>
+          <w:szCs w:val="23"/>
+          <w:lang w:val="en-US"/>
+        </w:rPr>
+        <w:t xml:space="preserve">R.F.C: </w:t>
+      </w:r>
+      <w:r>
+        <w:rPr>
+          <w:rFonts w:hint="default" w:ascii="Arial" w:hAnsi="Arial" w:cs="Arial"/>
+          <w:sz w:val="23"/>
+          <w:szCs w:val="23"/>
+          <w:lang w:val="en-US"/>
+        </w:rPr>
+        <w:t>{{</w:t>
+      </w:r>
+      <w:r>
+        <w:rPr>
+          <w:rFonts w:hint="default" w:ascii="Arial" w:hAnsi="Arial" w:cs="Arial"/>
+          <w:sz w:val="23"/>
+          <w:szCs w:val="23"/>
+          <w:u w:val="single"/>
+          <w:lang w:val="en-US"/>
+        </w:rPr>
+        <w:t>rfc_personal</w:t>
+      </w:r>
+      <w:r>
+        <w:rPr>
+          <w:rFonts w:hint="default" w:ascii="Arial" w:hAnsi="Arial" w:cs="Arial"/>
+          <w:sz w:val="23"/>
+          <w:szCs w:val="23"/>
+          <w:lang w:val="en-US"/>
+        </w:rPr>
+        <w:t>}}</w:t>
+      </w:r>
+      <w:r>
+        <w:rPr>
+          <w:rFonts w:ascii="Arial" w:hAnsi="Arial" w:cs="Arial"/>
+          <w:sz w:val="23"/>
+          <w:szCs w:val="23"/>
+          <w:lang w:val="en-US"/>
+        </w:rPr>
+        <w:fldChar w:fldCharType="begin"/>
+      </w:r>
+      <w:r>
+        <w:rPr>
+          <w:rFonts w:ascii="Arial" w:hAnsi="Arial" w:cs="Arial"/>
+          <w:sz w:val="23"/>
+          <w:szCs w:val="23"/>
+          <w:lang w:val="en-US"/>
+        </w:rPr>
+        <w:instrText xml:space="preserve"> DOCVARIABLE RFC \* MERGEFORMAT </w:instrText>
+      </w:r>
+      <w:r>
+        <w:rPr>
+          <w:rFonts w:ascii="Arial" w:hAnsi="Arial" w:cs="Arial"/>
+          <w:sz w:val="23"/>
+          <w:szCs w:val="23"/>
+          <w:lang w:val="en-US"/>
+        </w:rPr>
+        <w:fldChar w:fldCharType="end"/>
       </w:r>
     </w:p>
     <w:p>
       <w:pPr>
         <w:spacing w:after="0" w:line="240" w:lineRule="auto"/>
         <w:rPr>
-          <w:rFonts w:hint="default" w:ascii="Arial" w:hAnsi="Arial" w:cs="Arial"/>
-          <w:sz w:val="22"/>
-          <w:szCs w:val="22"/>
-          <w:lang w:val="en-US"/>
-        </w:rPr>
-      </w:pPr>
-      <w:r>
-        <w:rPr>
-          <w:rFonts w:ascii="Arial" w:hAnsi="Arial" w:cs="Arial"/>
-          <w:sz w:val="22"/>
-          <w:szCs w:val="22"/>
-          <w:lang w:val="en-US"/>
-        </w:rPr>
-        <w:t xml:space="preserve">NOMBRE: </w:t>
-      </w:r>
-      <w:r>
-        <w:rPr>
-          <w:rFonts w:ascii="Arial" w:hAnsi="Arial" w:cs="Arial"/>
-          <w:sz w:val="22"/>
-          <w:szCs w:val="22"/>
+          <w:rFonts w:ascii="Arial" w:hAnsi="Arial" w:cs="Arial"/>
+          <w:sz w:val="23"/>
+          <w:szCs w:val="23"/>
+          <w:lang w:val="en-US"/>
+        </w:rPr>
+      </w:pPr>
+      <w:r>
+        <w:rPr>
+          <w:rFonts w:ascii="Arial" w:hAnsi="Arial" w:cs="Arial"/>
+          <w:sz w:val="23"/>
+          <w:szCs w:val="23"/>
+          <w:lang w:val="en-US"/>
+        </w:rPr>
+        <w:t xml:space="preserve">SEXO: </w:t>
+      </w:r>
+      <w:r>
+        <w:rPr>
+          <w:rFonts w:hint="default" w:ascii="Arial" w:hAnsi="Arial" w:cs="Arial"/>
+          <w:sz w:val="23"/>
+          <w:szCs w:val="23"/>
+          <w:lang w:val="en-US"/>
+        </w:rPr>
+        <w:t>{{</w:t>
+      </w:r>
+      <w:r>
+        <w:rPr>
+          <w:rFonts w:hint="default" w:ascii="Arial" w:hAnsi="Arial" w:cs="Arial"/>
+          <w:sz w:val="23"/>
+          <w:szCs w:val="23"/>
+          <w:u w:val="single"/>
+          <w:lang w:val="en-US"/>
+        </w:rPr>
+        <w:t>sexo</w:t>
+      </w:r>
+      <w:r>
+        <w:rPr>
+          <w:rFonts w:hint="default" w:ascii="Arial" w:hAnsi="Arial" w:cs="Arial"/>
+          <w:sz w:val="23"/>
+          <w:szCs w:val="23"/>
+          <w:lang w:val="en-US"/>
+        </w:rPr>
+        <w:t>}}</w:t>
+      </w:r>
+      <w:r>
+        <w:rPr>
+          <w:rFonts w:hint="default" w:ascii="Arial" w:hAnsi="Arial" w:cs="Arial"/>
+          <w:sz w:val="23"/>
+          <w:szCs w:val="23"/>
+        </w:rPr>
+        <w:tab/>
+      </w:r>
+      <w:r>
+        <w:rPr>
+          <w:rFonts w:hint="default" w:ascii="Arial" w:hAnsi="Arial" w:cs="Arial"/>
+          <w:sz w:val="23"/>
+          <w:szCs w:val="23"/>
+        </w:rPr>
+        <w:tab/>
+      </w:r>
+      <w:r>
+        <w:rPr>
+          <w:rFonts w:hint="default" w:ascii="Arial" w:hAnsi="Arial" w:cs="Arial"/>
+          <w:sz w:val="23"/>
+          <w:szCs w:val="23"/>
+        </w:rPr>
+        <w:tab/>
+      </w:r>
+      <w:r>
+        <w:rPr>
+          <w:rFonts w:ascii="Arial" w:hAnsi="Arial" w:cs="Arial"/>
+          <w:sz w:val="23"/>
+          <w:szCs w:val="23"/>
+          <w:lang w:val="en-US"/>
+        </w:rPr>
+        <w:t xml:space="preserve">EDAD: </w:t>
+      </w:r>
+      <w:r>
+        <w:rPr>
+          <w:rFonts w:hint="default" w:ascii="Arial" w:hAnsi="Arial" w:cs="Arial"/>
+          <w:sz w:val="23"/>
+          <w:szCs w:val="23"/>
+          <w:lang w:val="en-US"/>
+        </w:rPr>
+        <w:t>{</w:t>
+      </w:r>
+      <w:r>
+        <w:rPr>
+          <w:rFonts w:ascii="Arial" w:hAnsi="Arial" w:cs="Arial"/>
+          <w:sz w:val="23"/>
+          <w:szCs w:val="23"/>
           <w:lang w:val="en-US"/>
         </w:rPr>
         <w:fldChar w:fldCharType="begin"/>
@@ -252,17 +522,17 @@
       <w:r>
         <w:rPr>
           <w:rFonts w:ascii="Arial" w:hAnsi="Arial" w:cs="Arial"/>
-          <w:sz w:val="22"/>
-          <w:szCs w:val="22"/>
-          <w:lang w:val="en-US"/>
-        </w:rPr>
-        <w:instrText xml:space="preserve"> DOCVARIABLE Nombre \* MERGEFORMAT </w:instrText>
-      </w:r>
-      <w:r>
-        <w:rPr>
-          <w:rFonts w:ascii="Arial" w:hAnsi="Arial" w:cs="Arial"/>
-          <w:sz w:val="22"/>
-          <w:szCs w:val="22"/>
+          <w:sz w:val="23"/>
+          <w:szCs w:val="23"/>
+          <w:lang w:val="en-US"/>
+        </w:rPr>
+        <w:instrText xml:space="preserve"> DOCVARIABLE Edad \* MERGEFORMAT </w:instrText>
+      </w:r>
+      <w:r>
+        <w:rPr>
+          <w:rFonts w:ascii="Arial" w:hAnsi="Arial" w:cs="Arial"/>
+          <w:sz w:val="23"/>
+          <w:szCs w:val="23"/>
           <w:lang w:val="en-US"/>
         </w:rPr>
         <w:fldChar w:fldCharType="end"/>
@@ -270,391 +540,83 @@
       <w:r>
         <w:rPr>
           <w:rFonts w:hint="default" w:ascii="Arial" w:hAnsi="Arial" w:cs="Arial"/>
-          <w:sz w:val="22"/>
-          <w:szCs w:val="22"/>
-          <w:lang w:val="en-US"/>
+          <w:sz w:val="23"/>
+          <w:szCs w:val="23"/>
+          <w:lang w:val="en-US"/>
+        </w:rPr>
+        <w:t>{</w:t>
+      </w:r>
+      <w:r>
+        <w:rPr>
+          <w:rFonts w:hint="default" w:ascii="Arial" w:hAnsi="Arial" w:cs="Arial"/>
+          <w:sz w:val="23"/>
+          <w:szCs w:val="23"/>
+          <w:u w:val="single"/>
+          <w:lang w:val="en-US"/>
+        </w:rPr>
+        <w:t>edad</w:t>
+      </w:r>
+      <w:r>
+        <w:rPr>
+          <w:rFonts w:hint="default" w:ascii="Arial" w:hAnsi="Arial" w:cs="Arial"/>
+          <w:sz w:val="23"/>
+          <w:szCs w:val="23"/>
+          <w:lang w:val="en-US"/>
+        </w:rPr>
+        <w:t>}}</w:t>
+      </w:r>
+      <w:r>
+        <w:rPr>
+          <w:rFonts w:ascii="Arial" w:hAnsi="Arial" w:cs="Arial"/>
+          <w:sz w:val="23"/>
+          <w:szCs w:val="23"/>
+          <w:lang w:val="en-US"/>
+        </w:rPr>
+        <w:t xml:space="preserve"> AÑOS</w:t>
+      </w:r>
+    </w:p>
+    <w:p>
+      <w:pPr>
+        <w:spacing w:after="0" w:line="240" w:lineRule="auto"/>
+        <w:rPr>
+          <w:rFonts w:ascii="Arial" w:hAnsi="Arial" w:cs="Arial"/>
+          <w:sz w:val="23"/>
+          <w:szCs w:val="23"/>
+          <w:lang w:val="en-US"/>
+        </w:rPr>
+      </w:pPr>
+      <w:r>
+        <w:rPr>
+          <w:rFonts w:ascii="Arial" w:hAnsi="Arial" w:cs="Arial"/>
+          <w:sz w:val="23"/>
+          <w:szCs w:val="23"/>
+          <w:lang w:val="en-US"/>
+        </w:rPr>
+        <w:t>OCUPACIÓN:</w:t>
+      </w:r>
+      <w:r>
+        <w:rPr>
+          <w:rFonts w:ascii="Arial" w:hAnsi="Arial" w:cs="Arial"/>
+          <w:sz w:val="23"/>
+          <w:szCs w:val="23"/>
+          <w:lang w:val="es-ES" w:eastAsia="es-ES"/>
+        </w:rPr>
+        <w:t xml:space="preserve"> </w:t>
+      </w:r>
+      <w:r>
+        <w:rPr>
+          <w:rFonts w:hint="default" w:ascii="Arial" w:hAnsi="Arial" w:cs="Arial"/>
+          <w:sz w:val="23"/>
+          <w:szCs w:val="23"/>
+          <w:lang w:val="en-US" w:eastAsia="es-ES"/>
         </w:rPr>
         <w:t>{{</w:t>
       </w:r>
       <w:r>
         <w:rPr>
           <w:rFonts w:hint="default" w:ascii="Arial" w:hAnsi="Arial" w:cs="Arial"/>
-          <w:sz w:val="22"/>
-          <w:szCs w:val="22"/>
-          <w:u w:val="single"/>
-          <w:lang w:val="en-US"/>
-        </w:rPr>
-        <w:t>nombre_completo_personal</w:t>
-      </w:r>
-      <w:r>
-        <w:rPr>
-          <w:rFonts w:hint="default" w:ascii="Arial" w:hAnsi="Arial" w:cs="Arial"/>
-          <w:sz w:val="22"/>
-          <w:szCs w:val="22"/>
-          <w:lang w:val="en-US"/>
-        </w:rPr>
-        <w:t>}}</w:t>
-      </w:r>
-    </w:p>
-    <w:p>
-      <w:pPr>
-        <w:spacing w:after="0" w:line="240" w:lineRule="auto"/>
-        <w:rPr>
-          <w:rFonts w:ascii="Arial" w:hAnsi="Arial" w:cs="Arial"/>
-          <w:sz w:val="22"/>
-          <w:szCs w:val="22"/>
-          <w:lang w:val="en-US"/>
-        </w:rPr>
-      </w:pPr>
-      <w:r>
-        <w:rPr>
-          <w:rFonts w:ascii="Arial" w:hAnsi="Arial" w:cs="Arial"/>
-          <w:sz w:val="22"/>
-          <w:szCs w:val="22"/>
-          <w:lang w:val="en-US"/>
-        </w:rPr>
-        <w:t xml:space="preserve">ID RACEK: </w:t>
-      </w:r>
-      <w:r>
-        <w:rPr>
-          <w:rFonts w:ascii="Arial" w:hAnsi="Arial" w:cs="Arial"/>
-          <w:sz w:val="22"/>
-          <w:szCs w:val="22"/>
-          <w:lang w:val="en-US"/>
-        </w:rPr>
-        <w:fldChar w:fldCharType="begin"/>
-      </w:r>
-      <w:r>
-        <w:rPr>
-          <w:rFonts w:ascii="Arial" w:hAnsi="Arial" w:cs="Arial"/>
-          <w:sz w:val="22"/>
-          <w:szCs w:val="22"/>
-          <w:lang w:val="en-US"/>
-        </w:rPr>
-        <w:instrText xml:space="preserve"> DOCVARIABLE Elemento \* MERGEFORMAT </w:instrText>
-      </w:r>
-      <w:r>
-        <w:rPr>
-          <w:rFonts w:ascii="Arial" w:hAnsi="Arial" w:cs="Arial"/>
-          <w:sz w:val="22"/>
-          <w:szCs w:val="22"/>
-          <w:lang w:val="en-US"/>
-        </w:rPr>
-        <w:fldChar w:fldCharType="end"/>
-      </w:r>
-      <w:r>
-        <w:rPr>
-          <w:rFonts w:hint="default" w:ascii="Arial" w:hAnsi="Arial" w:cs="Arial"/>
-          <w:sz w:val="22"/>
-          <w:szCs w:val="22"/>
-          <w:lang w:val="en-US"/>
-        </w:rPr>
-        <w:t>{{</w:t>
-      </w:r>
-      <w:r>
-        <w:rPr>
-          <w:rFonts w:hint="default" w:ascii="Arial" w:hAnsi="Arial" w:cs="Arial"/>
-          <w:sz w:val="22"/>
-          <w:szCs w:val="22"/>
-          <w:u w:val="single"/>
-          <w:lang w:val="en-US"/>
-        </w:rPr>
-        <w:t>id_racek</w:t>
-      </w:r>
-      <w:r>
-        <w:rPr>
-          <w:rFonts w:hint="default" w:ascii="Arial" w:hAnsi="Arial" w:cs="Arial"/>
-          <w:sz w:val="22"/>
-          <w:szCs w:val="22"/>
-          <w:lang w:val="en-US"/>
-        </w:rPr>
-        <w:t>}}</w:t>
-      </w:r>
-      <w:r>
-        <w:rPr>
-          <w:rFonts w:hint="default" w:ascii="Arial" w:hAnsi="Arial" w:cs="Arial"/>
-          <w:sz w:val="22"/>
-          <w:szCs w:val="22"/>
-        </w:rPr>
-        <w:tab/>
-      </w:r>
-      <w:r>
-        <w:rPr>
-          <w:rFonts w:hint="default" w:ascii="Arial" w:hAnsi="Arial" w:cs="Arial"/>
-          <w:sz w:val="22"/>
-          <w:szCs w:val="22"/>
-        </w:rPr>
-        <w:tab/>
-      </w:r>
-      <w:r>
-        <w:rPr>
-          <w:rFonts w:hint="default" w:ascii="Arial" w:hAnsi="Arial" w:cs="Arial"/>
-          <w:sz w:val="22"/>
-          <w:szCs w:val="22"/>
-        </w:rPr>
-        <w:tab/>
-      </w:r>
-      <w:r>
-        <w:rPr>
-          <w:rFonts w:ascii="Arial" w:hAnsi="Arial" w:cs="Arial"/>
-          <w:sz w:val="22"/>
-          <w:szCs w:val="22"/>
-          <w:lang w:val="en-US"/>
-        </w:rPr>
-        <w:t xml:space="preserve">R.F.C: </w:t>
-      </w:r>
-      <w:r>
-        <w:rPr>
-          <w:rFonts w:hint="default" w:ascii="Arial" w:hAnsi="Arial" w:cs="Arial"/>
-          <w:sz w:val="22"/>
-          <w:szCs w:val="22"/>
-          <w:lang w:val="en-US"/>
-        </w:rPr>
-        <w:t>{{</w:t>
-      </w:r>
-      <w:r>
-        <w:rPr>
-          <w:rFonts w:hint="default" w:ascii="Arial" w:hAnsi="Arial" w:cs="Arial"/>
-          <w:sz w:val="22"/>
-          <w:szCs w:val="22"/>
-          <w:u w:val="single"/>
-          <w:lang w:val="en-US"/>
-        </w:rPr>
-        <w:t>rfc_personal</w:t>
-      </w:r>
-      <w:r>
-        <w:rPr>
-          <w:rFonts w:hint="default" w:ascii="Arial" w:hAnsi="Arial" w:cs="Arial"/>
-          <w:sz w:val="22"/>
-          <w:szCs w:val="22"/>
-          <w:lang w:val="en-US"/>
-        </w:rPr>
-        <w:t>}}</w:t>
-      </w:r>
-      <w:r>
-        <w:rPr>
-          <w:rFonts w:ascii="Arial" w:hAnsi="Arial" w:cs="Arial"/>
-          <w:sz w:val="22"/>
-          <w:szCs w:val="22"/>
-          <w:lang w:val="en-US"/>
-        </w:rPr>
-        <w:fldChar w:fldCharType="begin"/>
-      </w:r>
-      <w:r>
-        <w:rPr>
-          <w:rFonts w:ascii="Arial" w:hAnsi="Arial" w:cs="Arial"/>
-          <w:sz w:val="22"/>
-          <w:szCs w:val="22"/>
-          <w:lang w:val="en-US"/>
-        </w:rPr>
-        <w:instrText xml:space="preserve"> DOCVARIABLE RFC \* MERGEFORMAT </w:instrText>
-      </w:r>
-      <w:r>
-        <w:rPr>
-          <w:rFonts w:ascii="Arial" w:hAnsi="Arial" w:cs="Arial"/>
-          <w:sz w:val="22"/>
-          <w:szCs w:val="22"/>
-          <w:lang w:val="en-US"/>
-        </w:rPr>
-        <w:fldChar w:fldCharType="end"/>
-      </w:r>
-    </w:p>
-    <w:p>
-      <w:pPr>
-        <w:spacing w:after="0" w:line="240" w:lineRule="auto"/>
-        <w:rPr>
-          <w:rFonts w:ascii="Arial" w:hAnsi="Arial" w:cs="Arial"/>
-          <w:sz w:val="22"/>
-          <w:szCs w:val="22"/>
-          <w:lang w:val="en-US"/>
-        </w:rPr>
-      </w:pPr>
-      <w:r>
-        <w:rPr>
-          <w:rFonts w:ascii="Arial" w:hAnsi="Arial" w:cs="Arial"/>
-          <w:sz w:val="22"/>
-          <w:szCs w:val="22"/>
-          <w:lang w:val="en-US"/>
-        </w:rPr>
-        <w:t xml:space="preserve">SEXO: </w:t>
-      </w:r>
-      <w:r>
-        <w:rPr>
-          <w:rFonts w:hint="default" w:ascii="Arial" w:hAnsi="Arial" w:cs="Arial"/>
-          <w:sz w:val="22"/>
-          <w:szCs w:val="22"/>
-          <w:lang w:val="en-US"/>
-        </w:rPr>
-        <w:t>{{</w:t>
-      </w:r>
-      <w:r>
-        <w:rPr>
-          <w:rFonts w:hint="default" w:ascii="Arial" w:hAnsi="Arial" w:cs="Arial"/>
-          <w:sz w:val="22"/>
-          <w:szCs w:val="22"/>
-          <w:u w:val="single"/>
-          <w:lang w:val="en-US"/>
-        </w:rPr>
-        <w:t>sexo</w:t>
-      </w:r>
-      <w:r>
-        <w:rPr>
-          <w:rFonts w:hint="default" w:ascii="Arial" w:hAnsi="Arial" w:cs="Arial"/>
-          <w:sz w:val="22"/>
-          <w:szCs w:val="22"/>
-          <w:lang w:val="en-US"/>
-        </w:rPr>
-        <w:t>}}</w:t>
-      </w:r>
-      <w:r>
-        <w:rPr>
-          <w:rFonts w:hint="default" w:ascii="Arial" w:hAnsi="Arial" w:cs="Arial"/>
-          <w:sz w:val="22"/>
-          <w:szCs w:val="22"/>
-        </w:rPr>
-        <w:tab/>
-      </w:r>
-      <w:r>
-        <w:rPr>
-          <w:rFonts w:hint="default" w:ascii="Arial" w:hAnsi="Arial" w:cs="Arial"/>
-          <w:sz w:val="22"/>
-          <w:szCs w:val="22"/>
-        </w:rPr>
-        <w:tab/>
-      </w:r>
-      <w:r>
-        <w:rPr>
-          <w:rFonts w:hint="default" w:ascii="Arial" w:hAnsi="Arial" w:cs="Arial"/>
-          <w:sz w:val="22"/>
-          <w:szCs w:val="22"/>
-        </w:rPr>
-        <w:tab/>
-      </w:r>
-      <w:r>
-        <w:rPr>
-          <w:rFonts w:ascii="Arial" w:hAnsi="Arial" w:cs="Arial"/>
-          <w:sz w:val="22"/>
-          <w:szCs w:val="22"/>
-          <w:lang w:val="en-US"/>
-        </w:rPr>
-        <w:t xml:space="preserve">EDAD: </w:t>
-      </w:r>
-      <w:r>
-        <w:rPr>
-          <w:rFonts w:hint="default" w:ascii="Arial" w:hAnsi="Arial" w:cs="Arial"/>
-          <w:sz w:val="22"/>
-          <w:szCs w:val="22"/>
-          <w:lang w:val="en-US"/>
-        </w:rPr>
-        <w:t>{</w:t>
-      </w:r>
-      <w:r>
-        <w:rPr>
-          <w:rFonts w:ascii="Arial" w:hAnsi="Arial" w:cs="Arial"/>
-          <w:sz w:val="22"/>
-          <w:szCs w:val="22"/>
-          <w:lang w:val="en-US"/>
-        </w:rPr>
-        <w:fldChar w:fldCharType="begin"/>
-      </w:r>
-      <w:r>
-        <w:rPr>
-          <w:rFonts w:ascii="Arial" w:hAnsi="Arial" w:cs="Arial"/>
-          <w:sz w:val="22"/>
-          <w:szCs w:val="22"/>
-          <w:lang w:val="en-US"/>
-        </w:rPr>
-        <w:instrText xml:space="preserve"> DOCVARIABLE Edad \* MERGEFORMAT </w:instrText>
-      </w:r>
-      <w:r>
-        <w:rPr>
-          <w:rFonts w:ascii="Arial" w:hAnsi="Arial" w:cs="Arial"/>
-          <w:sz w:val="22"/>
-          <w:szCs w:val="22"/>
-          <w:lang w:val="en-US"/>
-        </w:rPr>
-        <w:fldChar w:fldCharType="end"/>
-      </w:r>
-      <w:r>
-        <w:rPr>
-          <w:rFonts w:hint="default" w:ascii="Arial" w:hAnsi="Arial" w:cs="Arial"/>
-          <w:sz w:val="22"/>
-          <w:szCs w:val="22"/>
-          <w:lang w:val="en-US"/>
-        </w:rPr>
-        <w:t>{</w:t>
-      </w:r>
-      <w:r>
-        <w:rPr>
-          <w:rFonts w:hint="default" w:ascii="Arial" w:hAnsi="Arial" w:cs="Arial"/>
-          <w:sz w:val="22"/>
-          <w:szCs w:val="22"/>
-          <w:u w:val="single"/>
-          <w:lang w:val="en-US"/>
-        </w:rPr>
-        <w:t>edad</w:t>
-      </w:r>
-      <w:r>
-        <w:rPr>
-          <w:rFonts w:hint="default" w:ascii="Arial" w:hAnsi="Arial" w:cs="Arial"/>
-          <w:sz w:val="22"/>
-          <w:szCs w:val="22"/>
-          <w:lang w:val="en-US"/>
-        </w:rPr>
-        <w:t>}}</w:t>
-      </w:r>
-      <w:r>
-        <w:rPr>
-          <w:rFonts w:ascii="Arial" w:hAnsi="Arial" w:cs="Arial"/>
-          <w:sz w:val="22"/>
-          <w:szCs w:val="22"/>
-          <w:lang w:val="en-US"/>
-        </w:rPr>
-        <w:t xml:space="preserve"> AÑOS</w:t>
-      </w:r>
-    </w:p>
-    <w:p>
-      <w:pPr>
-        <w:spacing w:after="0" w:line="240" w:lineRule="auto"/>
-        <w:rPr>
-          <w:rFonts w:ascii="Arial" w:hAnsi="Arial" w:cs="Arial"/>
-          <w:sz w:val="22"/>
-          <w:szCs w:val="22"/>
-          <w:lang w:val="en-US"/>
-        </w:rPr>
-      </w:pPr>
-      <w:r>
-        <w:rPr>
-          <w:rFonts w:ascii="Arial" w:hAnsi="Arial" w:cs="Arial"/>
-          <w:sz w:val="22"/>
-          <w:szCs w:val="22"/>
-          <w:lang w:val="en-US"/>
-        </w:rPr>
-        <w:t>OCUPACIÓN:</w:t>
-      </w:r>
-      <w:r>
-        <w:rPr>
-          <w:rFonts w:ascii="Arial" w:hAnsi="Arial" w:cs="Arial"/>
-          <w:sz w:val="22"/>
-          <w:szCs w:val="22"/>
-          <w:lang w:val="es-ES" w:eastAsia="es-ES"/>
-        </w:rPr>
-        <w:t xml:space="preserve"> </w:t>
-      </w:r>
-      <w:r>
-        <w:rPr>
-          <w:rFonts w:hint="default" w:ascii="Arial" w:hAnsi="Arial" w:cs="Arial"/>
-          <w:sz w:val="22"/>
-          <w:szCs w:val="22"/>
-          <w:lang w:val="en-US" w:eastAsia="es-ES"/>
-        </w:rPr>
-        <w:t>{{</w:t>
-      </w:r>
-      <w:r>
-        <w:rPr>
-          <w:rFonts w:hint="default" w:ascii="Arial" w:hAnsi="Arial" w:cs="Arial"/>
-          <w:sz w:val="22"/>
-          <w:szCs w:val="22"/>
+          <w:sz w:val="23"/>
+          <w:szCs w:val="23"/>
           <w:u w:val="single"/>
           <w:lang w:val="en-US" w:eastAsia="es-ES"/>
         </w:rPr>
@@ -663,8 +625,8 @@
       <w:r>
         <w:rPr>
           <w:rFonts w:hint="default" w:ascii="Arial" w:hAnsi="Arial" w:cs="Arial"/>
-          <w:sz w:val="22"/>
-          <w:szCs w:val="22"/>
+          <w:sz w:val="23"/>
+          <w:szCs w:val="23"/>
           <w:lang w:val="en-US" w:eastAsia="es-ES"/>
         </w:rPr>
         <w:t>}}</w:t>
@@ -672,8 +634,8 @@
       <w:r>
         <w:rPr>
           <w:rFonts w:ascii="Arial" w:hAnsi="Arial" w:cs="Arial"/>
-          <w:sz w:val="22"/>
-          <w:szCs w:val="22"/>
+          <w:sz w:val="23"/>
+          <w:szCs w:val="23"/>
           <w:lang w:val="en-US"/>
         </w:rPr>
         <w:fldChar w:fldCharType="begin"/>
@@ -681,8 +643,8 @@
       <w:r>
         <w:rPr>
           <w:rFonts w:ascii="Arial" w:hAnsi="Arial" w:cs="Arial"/>
-          <w:sz w:val="22"/>
-          <w:szCs w:val="22"/>
+          <w:sz w:val="23"/>
+          <w:szCs w:val="23"/>
           <w:lang w:val="en-US"/>
         </w:rPr>
         <w:instrText xml:space="preserve"> DOCVARIABLE Puesto \* MERGEFORMAT </w:instrText>
@@ -690,8 +652,8 @@
       <w:r>
         <w:rPr>
           <w:rFonts w:ascii="Arial" w:hAnsi="Arial" w:cs="Arial"/>
-          <w:sz w:val="22"/>
-          <w:szCs w:val="22"/>
+          <w:sz w:val="23"/>
+          <w:szCs w:val="23"/>
           <w:lang w:val="en-US"/>
         </w:rPr>
         <w:fldChar w:fldCharType="end"/>
@@ -702,16 +664,16 @@
         <w:spacing w:after="0" w:line="240" w:lineRule="auto"/>
         <w:rPr>
           <w:rFonts w:ascii="Arial" w:hAnsi="Arial" w:cs="Arial"/>
-          <w:sz w:val="24"/>
-          <w:szCs w:val="24"/>
-          <w:lang w:val="en-US"/>
-        </w:rPr>
-      </w:pPr>
-      <w:r>
-        <w:rPr>
-          <w:rFonts w:ascii="Arial" w:hAnsi="Arial" w:cs="Arial"/>
-          <w:sz w:val="22"/>
-          <w:szCs w:val="22"/>
+          <w:sz w:val="23"/>
+          <w:szCs w:val="23"/>
+          <w:lang w:val="en-US"/>
+        </w:rPr>
+      </w:pPr>
+      <w:r>
+        <w:rPr>
+          <w:rFonts w:ascii="Arial" w:hAnsi="Arial" w:cs="Arial"/>
+          <w:sz w:val="23"/>
+          <w:szCs w:val="23"/>
           <w:lang w:val="en-US"/>
         </w:rPr>
         <w:t xml:space="preserve">EMPRESA: </w:t>
@@ -719,8 +681,8 @@
       <w:r>
         <w:rPr>
           <w:rFonts w:hint="default" w:ascii="Arial" w:hAnsi="Arial" w:cs="Arial"/>
-          <w:sz w:val="22"/>
-          <w:szCs w:val="22"/>
+          <w:sz w:val="23"/>
+          <w:szCs w:val="23"/>
           <w:lang w:val="en-US"/>
         </w:rPr>
         <w:t>{{</w:t>
@@ -728,8 +690,8 @@
       <w:r>
         <w:rPr>
           <w:rFonts w:hint="default" w:ascii="Arial" w:hAnsi="Arial" w:cs="Arial"/>
-          <w:sz w:val="22"/>
-          <w:szCs w:val="22"/>
+          <w:sz w:val="23"/>
+          <w:szCs w:val="23"/>
           <w:u w:val="single"/>
           <w:lang w:val="en-US"/>
         </w:rPr>
@@ -738,8 +700,8 @@
       <w:r>
         <w:rPr>
           <w:rFonts w:hint="default" w:ascii="Arial" w:hAnsi="Arial" w:cs="Arial"/>
-          <w:sz w:val="22"/>
-          <w:szCs w:val="22"/>
+          <w:sz w:val="23"/>
+          <w:szCs w:val="23"/>
           <w:lang w:val="en-US"/>
         </w:rPr>
         <w:t>}}</w:t>
@@ -747,8 +709,8 @@
       <w:r>
         <w:rPr>
           <w:rFonts w:ascii="Arial" w:hAnsi="Arial" w:cs="Arial"/>
-          <w:sz w:val="24"/>
-          <w:szCs w:val="24"/>
+          <w:sz w:val="23"/>
+          <w:szCs w:val="23"/>
           <w:lang w:val="en-US"/>
         </w:rPr>
         <w:fldChar w:fldCharType="begin"/>
@@ -756,8 +718,8 @@
       <w:r>
         <w:rPr>
           <w:rFonts w:ascii="Arial" w:hAnsi="Arial" w:cs="Arial"/>
-          <w:sz w:val="24"/>
-          <w:szCs w:val="24"/>
+          <w:sz w:val="23"/>
+          <w:szCs w:val="23"/>
           <w:lang w:val="en-US"/>
         </w:rPr>
         <w:instrText xml:space="preserve"> DOCVARIABLE Cliente \* MERGEFORMAT </w:instrText>
@@ -765,8 +727,8 @@
       <w:r>
         <w:rPr>
           <w:rFonts w:ascii="Arial" w:hAnsi="Arial" w:cs="Arial"/>
-          <w:sz w:val="24"/>
-          <w:szCs w:val="24"/>
+          <w:sz w:val="23"/>
+          <w:szCs w:val="23"/>
           <w:lang w:val="en-US"/>
         </w:rPr>
         <w:fldChar w:fldCharType="end"/>
@@ -779,9 +741,6 @@
         </w:tabs>
         <w:spacing w:after="0" w:line="240" w:lineRule="auto"/>
       </w:pPr>
-      <w:r>
-        <w:tab/>
-      </w:r>
     </w:p>
     <w:p>
       <w:pPr>
@@ -809,7 +768,6 @@
           <w:sz w:val="24"/>
         </w:rPr>
       </w:pPr>
-      <w:bookmarkStart w:id="0" w:name="_GoBack"/>
       <w:r>
         <w:drawing>
           <wp:anchor distT="0" distB="0" distL="114300" distR="114300" simplePos="0" relativeHeight="251660288" behindDoc="0" locked="0" layoutInCell="1" allowOverlap="1">
@@ -868,7 +826,6 @@
           </wp:anchor>
         </w:drawing>
       </w:r>
-      <w:bookmarkEnd w:id="0"/>
       <w:r>
         <mc:AlternateContent>
           <mc:Choice Requires="wps">
@@ -881,8 +838,8 @@
                 <wp:positionV relativeFrom="paragraph">
                   <wp:posOffset>51435</wp:posOffset>
                 </wp:positionV>
-                <wp:extent cx="1787525" cy="1290955"/>
-                <wp:effectExtent l="0" t="0" r="3175" b="4445"/>
+                <wp:extent cx="2167890" cy="1395095"/>
+                <wp:effectExtent l="0" t="0" r="3810" b="14605"/>
                 <wp:wrapNone/>
                 <wp:docPr id="6" name="Text Box 14"/>
                 <wp:cNvGraphicFramePr/>
@@ -895,7 +852,7 @@
                       <wps:spPr bwMode="auto">
                         <a:xfrm>
                           <a:off x="0" y="0"/>
-                          <a:ext cx="1787525" cy="1290955"/>
+                          <a:ext cx="2167890" cy="1395095"/>
                         </a:xfrm>
                         <a:prstGeom prst="rect">
                           <a:avLst/>
@@ -1205,7 +1162,7 @@
           </mc:Choice>
           <mc:Fallback>
             <w:pict>
-              <v:shape id="Text Box 14" o:spid="_x0000_s1026" o:spt="202" type="#_x0000_t202" style="position:absolute;left:0pt;margin-left:358.95pt;margin-top:4.05pt;height:101.65pt;width:140.75pt;z-index:251659264;mso-width-relative:page;mso-height-relative:page;" fillcolor="#FFFFFF" filled="t" stroked="f" coordsize="21600,21600" o:gfxdata="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">
+              <v:shape id="Text Box 14" o:spid="_x0000_s1026" o:spt="202" type="#_x0000_t202" style="position:absolute;left:0pt;margin-left:358.95pt;margin-top:4.05pt;height:109.85pt;width:170.7pt;z-index:251659264;mso-width-relative:page;mso-height-relative:page;" fillcolor="#FFFFFF" filled="t" stroked="f" coordsize="21600,21600" o:gfxdata="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">
                 <v:fill on="t" focussize="0,0"/>
                 <v:stroke on="f"/>
                 <v:imagedata o:title=""/>
@@ -1569,6 +1526,18 @@
     </w:p>
     <w:p>
       <w:pPr>
+        <w:spacing w:after="0" w:line="240" w:lineRule="auto"/>
+        <w:jc w:val="both"/>
+        <w:rPr>
+          <w:b w:val="0"/>
+          <w:bCs/>
+          <w:sz w:val="16"/>
+          <w:szCs w:val="16"/>
+        </w:rPr>
+      </w:pPr>
+    </w:p>
+    <w:p>
+      <w:pPr>
         <w:spacing w:after="0"/>
         <w:jc w:val="center"/>
         <w:rPr>
@@ -1590,15 +1559,15 @@
       <w:pPr>
         <w:jc w:val="both"/>
         <w:rPr>
-          <w:sz w:val="22"/>
-          <w:szCs w:val="22"/>
+          <w:sz w:val="23"/>
+          <w:szCs w:val="23"/>
           <w:u w:val="single"/>
         </w:rPr>
       </w:pPr>
       <w:r>
         <w:rPr>
-          <w:sz w:val="22"/>
-          <w:szCs w:val="22"/>
+          <w:sz w:val="23"/>
+          <w:szCs w:val="23"/>
           <w:u w:val="single"/>
         </w:rPr>
         <w:t>Se observa encía color rosa pálido, sin abultamientos o pigmentaciones en cuello y ganglios. En la exploración clínica no se observa signo o síntoma crónico o degenerativo en encía, labios, frenillo del labio, interior de mejilla, carrillos, paladar y lengua.</w:t>
@@ -1627,14 +1596,14 @@
       <w:pPr>
         <w:jc w:val="both"/>
         <w:rPr>
-          <w:sz w:val="22"/>
-          <w:szCs w:val="22"/>
-        </w:rPr>
-      </w:pPr>
-      <w:r>
-        <w:rPr>
-          <w:sz w:val="22"/>
-          <w:szCs w:val="22"/>
+          <w:sz w:val="23"/>
+          <w:szCs w:val="23"/>
+        </w:rPr>
+      </w:pPr>
+      <w:r>
+        <w:rPr>
+          <w:sz w:val="23"/>
+          <w:szCs w:val="23"/>
           <w:u w:val="single"/>
         </w:rPr>
         <w:t>A la palpación no se observa alteración en su anatomía de la mandíbula inferior y la conexión al cráneo. En el movimiento de apertura y cierre de la boca no se encuentra limitada por dolor, chasquidos, chirridos, molestias al masticar o hablar.</w:t>
@@ -1669,6 +1638,8 @@
         </w:rPr>
         <w:t>DIAGNÓSTICO</w:t>
       </w:r>
+      <w:bookmarkStart w:id="0" w:name="_GoBack"/>
+      <w:bookmarkEnd w:id="0"/>
     </w:p>
     <w:p>
       <w:pPr>
@@ -1680,14 +1651,14 @@
           <w:tab w:val="left" w:pos="8640"/>
         </w:tabs>
         <w:rPr>
-          <w:sz w:val="22"/>
-          <w:szCs w:val="22"/>
-        </w:rPr>
-      </w:pPr>
-      <w:r>
-        <w:rPr>
-          <w:sz w:val="22"/>
-          <w:szCs w:val="22"/>
+          <w:sz w:val="23"/>
+          <w:szCs w:val="23"/>
+        </w:rPr>
+      </w:pPr>
+      <w:r>
+        <w:rPr>
+          <w:sz w:val="23"/>
+          <w:szCs w:val="23"/>
         </w:rPr>
         <w:t>Paciente clínicamente sano y apto para prestar servicios de seguridad privada</w:t>
       </w:r>
@@ -1696,8 +1667,8 @@
       <w:pPr>
         <w:spacing w:after="0"/>
         <w:rPr>
-          <w:sz w:val="20"/>
-          <w:szCs w:val="20"/>
+          <w:sz w:val="14"/>
+          <w:szCs w:val="14"/>
         </w:rPr>
       </w:pPr>
     </w:p>
@@ -1705,8 +1676,8 @@
       <w:pPr>
         <w:spacing w:after="0"/>
         <w:rPr>
-          <w:sz w:val="20"/>
-          <w:szCs w:val="20"/>
+          <w:sz w:val="14"/>
+          <w:szCs w:val="14"/>
         </w:rPr>
       </w:pPr>
     </w:p>
@@ -1715,8 +1686,8 @@
         <w:rPr>
           <w:rFonts w:hint="default" w:ascii="Arial Narrow" w:hAnsi="Arial Narrow" w:cs="Arial"/>
           <w:color w:val="FFFFFF" w:themeColor="background1"/>
-          <w:sz w:val="20"/>
-          <w:szCs w:val="20"/>
+          <w:sz w:val="21"/>
+          <w:szCs w:val="21"/>
           <w14:textFill>
             <w14:solidFill>
               <w14:schemeClr w14:val="bg1"/>
@@ -1727,15 +1698,15 @@
       <w:r>
         <w:rPr>
           <w:b/>
-          <w:sz w:val="20"/>
-          <w:szCs w:val="20"/>
+          <w:sz w:val="21"/>
+          <w:szCs w:val="21"/>
         </w:rPr>
         <w:t>NOMBRE Y FIRMA DEL CIRUJANO DENTISTA</w:t>
       </w:r>
       <w:r>
         <w:rPr>
-          <w:sz w:val="20"/>
-          <w:szCs w:val="20"/>
+          <w:sz w:val="21"/>
+          <w:szCs w:val="21"/>
         </w:rPr>
         <w:t xml:space="preserve">: </w:t>
       </w:r>
@@ -1743,8 +1714,8 @@
         <w:rPr>
           <w:rFonts w:cs="Arial"/>
           <w:color w:val="000000"/>
-          <w:sz w:val="20"/>
-          <w:szCs w:val="20"/>
+          <w:sz w:val="21"/>
+          <w:szCs w:val="21"/>
         </w:rPr>
         <w:fldChar w:fldCharType="begin"/>
       </w:r>
@@ -1752,8 +1723,8 @@
         <w:rPr>
           <w:rFonts w:cs="Arial"/>
           <w:color w:val="000000"/>
-          <w:sz w:val="20"/>
-          <w:szCs w:val="20"/>
+          <w:sz w:val="21"/>
+          <w:szCs w:val="21"/>
         </w:rPr>
         <w:instrText xml:space="preserve"> DOCVARIABLE  ODONTONOMBRE  \* MERGEFORMAT </w:instrText>
       </w:r>
@@ -1761,54 +1732,41 @@
         <w:rPr>
           <w:rFonts w:cs="Arial"/>
           <w:color w:val="000000"/>
-          <w:sz w:val="20"/>
-          <w:szCs w:val="20"/>
+          <w:sz w:val="21"/>
+          <w:szCs w:val="21"/>
         </w:rPr>
         <w:fldChar w:fldCharType="end"/>
       </w:r>
       <w:r>
         <w:rPr>
-          <w:sz w:val="20"/>
-          <w:szCs w:val="20"/>
+          <w:sz w:val="21"/>
+          <w:szCs w:val="21"/>
         </w:rPr>
         <w:t xml:space="preserve"> </w:t>
       </w:r>
       <w:r>
         <w:rPr>
           <w:rFonts w:hint="default"/>
-          <w:sz w:val="20"/>
-          <w:szCs w:val="20"/>
+          <w:sz w:val="21"/>
+          <w:szCs w:val="21"/>
         </w:rPr>
         <w:t>{{nombre_completo_dentista}}</w:t>
       </w:r>
       <w:r>
         <w:rPr>
           <w:rFonts w:hint="default"/>
-          <w:sz w:val="20"/>
-          <w:szCs w:val="20"/>
+          <w:sz w:val="21"/>
+          <w:szCs w:val="21"/>
+          <w:lang/>
         </w:rPr>
         <w:tab/>
       </w:r>
       <w:r>
         <w:rPr>
-          <w:sz w:val="20"/>
-          <w:szCs w:val="20"/>
+          <w:sz w:val="21"/>
+          <w:szCs w:val="21"/>
         </w:rPr>
         <w:t>Firma</w:t>
-      </w:r>
-      <w:r>
-        <w:rPr>
-          <w:rFonts w:hint="default" w:ascii="Arial Narrow" w:hAnsi="Arial Narrow" w:cs="Arial"/>
-          <w:color w:val="FFFFFF" w:themeColor="background1"/>
-          <w:sz w:val="20"/>
-          <w:szCs w:val="20"/>
-          <w14:textFill>
-            <w14:solidFill>
-              <w14:schemeClr w14:val="bg1"/>
-            </w14:solidFill>
-          </w14:textFill>
-        </w:rPr>
-        <w:t>a}}</w:t>
       </w:r>
     </w:p>
     <w:p>
@@ -1844,97 +1802,51 @@
     <w:p>
       <w:pPr>
         <w:spacing w:after="0" w:line="240" w:lineRule="auto"/>
+        <w:jc w:val="center"/>
+        <w:rPr>
+          <w:rFonts w:ascii="Arial" w:hAnsi="Arial" w:cs="Arial"/>
+          <w:b/>
+          <w:sz w:val="24"/>
+          <w:szCs w:val="24"/>
+        </w:rPr>
+      </w:pPr>
+      <w:r>
+        <w:rPr>
+          <w:rFonts w:hint="default" w:ascii="Arial Narrow" w:hAnsi="Arial Narrow" w:cs="Arial"/>
+          <w:b/>
+          <w:color w:val="000000"/>
+          <w:sz w:val="21"/>
+          <w:szCs w:val="21"/>
+        </w:rPr>
+        <w:t>CADENA DE AUTENTICIDAD:FHimtV88pqrA2M310064815734030LKfPqsIfdT50awl</w:t>
+      </w:r>
+      <w:r>
         <w:rPr>
           <w:rFonts w:ascii="Arial Narrow" w:hAnsi="Arial Narrow" w:cs="Arial"/>
-          <w:sz w:val="22"/>
-          <w:szCs w:val="22"/>
-        </w:rPr>
-      </w:pPr>
-    </w:p>
-    <w:p>
-      <w:pPr>
-        <w:spacing w:after="0" w:line="240" w:lineRule="auto"/>
-        <w:rPr>
-          <w:rFonts w:ascii="Arial Narrow" w:hAnsi="Arial Narrow" w:cs="Arial"/>
-          <w:sz w:val="22"/>
-          <w:szCs w:val="22"/>
-        </w:rPr>
-      </w:pPr>
-    </w:p>
-    <w:p>
-      <w:pPr>
-        <w:spacing w:after="0" w:line="240" w:lineRule="auto"/>
-        <w:jc w:val="center"/>
-        <w:rPr>
-          <w:rFonts w:hint="default" w:ascii="Arial Narrow" w:hAnsi="Arial Narrow" w:cs="Arial"/>
           <w:b/>
           <w:color w:val="000000"/>
           <w:sz w:val="22"/>
           <w:szCs w:val="22"/>
         </w:rPr>
-      </w:pPr>
-    </w:p>
-    <w:p>
-      <w:pPr>
-        <w:spacing w:after="0" w:line="240" w:lineRule="auto"/>
-        <w:jc w:val="center"/>
-        <w:rPr>
-          <w:rFonts w:hint="default" w:ascii="Arial Narrow" w:hAnsi="Arial Narrow" w:cs="Arial"/>
+        <w:fldChar w:fldCharType="begin"/>
+      </w:r>
+      <w:r>
+        <w:rPr>
+          <w:rFonts w:ascii="Arial Narrow" w:hAnsi="Arial Narrow" w:cs="Arial"/>
           <w:b/>
           <w:color w:val="000000"/>
           <w:sz w:val="22"/>
           <w:szCs w:val="22"/>
         </w:rPr>
-      </w:pPr>
-    </w:p>
-    <w:p>
-      <w:pPr>
-        <w:spacing w:after="0" w:line="240" w:lineRule="auto"/>
-        <w:jc w:val="center"/>
-        <w:rPr>
-          <w:rFonts w:ascii="Arial" w:hAnsi="Arial" w:cs="Arial"/>
-          <w:b/>
-          <w:sz w:val="24"/>
-          <w:szCs w:val="24"/>
-        </w:rPr>
-      </w:pPr>
-      <w:r>
-        <w:rPr>
-          <w:rFonts w:hint="default" w:ascii="Arial Narrow" w:hAnsi="Arial Narrow" w:cs="Arial"/>
-          <w:b/>
-          <w:color w:val="000000"/>
-          <w:sz w:val="20"/>
-          <w:szCs w:val="24"/>
-        </w:rPr>
-        <w:t>CADENA DE AUTENTICIDAD:FHimtV88pqrA2M310064815734030LKfPqsIfdT50awl</w:t>
+        <w:instrText xml:space="preserve"> DOCVARIABLE  Cadena \* MERGEFORMAT </w:instrText>
       </w:r>
       <w:r>
         <w:rPr>
           <w:rFonts w:ascii="Arial Narrow" w:hAnsi="Arial Narrow" w:cs="Arial"/>
           <w:b/>
           <w:color w:val="000000"/>
-          <w:sz w:val="20"/>
-          <w:szCs w:val="24"/>
-        </w:rPr>
-        <w:fldChar w:fldCharType="begin"/>
-      </w:r>
-      <w:r>
-        <w:rPr>
-          <w:rFonts w:ascii="Arial Narrow" w:hAnsi="Arial Narrow" w:cs="Arial"/>
-          <w:b/>
-          <w:color w:val="000000"/>
-          <w:sz w:val="20"/>
-          <w:szCs w:val="24"/>
-        </w:rPr>
-        <w:instrText xml:space="preserve"> DOCVARIABLE  Cadena \* MERGEFORMAT </w:instrText>
-      </w:r>
-      <w:r>
-        <w:rPr>
-          <w:rFonts w:ascii="Arial Narrow" w:hAnsi="Arial Narrow" w:cs="Arial"/>
-          <w:b/>
-          <w:color w:val="000000"/>
-          <w:sz w:val="20"/>
-          <w:szCs w:val="24"/>
+          <w:sz w:val="22"/>
+          <w:szCs w:val="22"/>
         </w:rPr>
         <w:fldChar w:fldCharType="end"/>
       </w:r>

</xml_diff>